<commit_message>
updated project report - added literature
</commit_message>
<xml_diff>
--- a/documents/Projekt Grupowy - Raport.docx
+++ b/documents/Projekt Grupowy - Raport.docx
@@ -177,7 +177,14 @@
           <w:sz w:val="28"/>
           <w:szCs w:val="28"/>
         </w:rPr>
-        <w:t xml:space="preserve">mm x 43mm. </w:t>
+        <w:t>mm x 43mm</w:t>
+      </w:r>
+      <w:r>
+        <w:rPr>
+          <w:sz w:val="28"/>
+          <w:szCs w:val="28"/>
+        </w:rPr>
+        <w:t xml:space="preserve">. </w:t>
       </w:r>
     </w:p>
     <w:p xmlns:wp14="http://schemas.microsoft.com/office/word/2010/wordml" wp14:paraId="3DE48070" wp14:textId="014CA714">
@@ -1455,6 +1462,1167 @@
         </w:rPr>
         <w:t>metody hybrydowe – wykorzystujące dwie lub więcej z powyższych metod np. rozrost obszarów z wykorzystaniem informacji o przebiegu krawędzi.</w:t>
       </w:r>
+    </w:p>
+    <w:p>
+      <w:pPr>
+        <w:pStyle w:val="Normal"/>
+        <w:rPr>
+          <w:b w:val="0"/>
+          <w:bCs w:val="0"/>
+          <w:sz w:val="28"/>
+          <w:szCs w:val="28"/>
+        </w:rPr>
+      </w:pPr>
+    </w:p>
+    <w:p>
+      <w:pPr>
+        <w:pStyle w:val="Normal"/>
+        <w:rPr>
+          <w:b w:val="1"/>
+          <w:bCs w:val="1"/>
+          <w:sz w:val="32"/>
+          <w:szCs w:val="32"/>
+        </w:rPr>
+      </w:pPr>
+      <w:r>
+        <w:rPr>
+          <w:b w:val="1"/>
+          <w:bCs w:val="1"/>
+          <w:sz w:val="32"/>
+          <w:szCs w:val="32"/>
+        </w:rPr>
+        <w:t>Literatura</w:t>
+      </w:r>
+      <w:r>
+        <w:rPr>
+          <w:b w:val="1"/>
+          <w:bCs w:val="1"/>
+          <w:sz w:val="32"/>
+          <w:szCs w:val="32"/>
+        </w:rPr>
+        <w:t>:</w:t>
+      </w:r>
+    </w:p>
+    <w:p>
+      <w:pPr>
+        <w:pStyle w:val="ListParagraph"/>
+        <w:numPr>
+          <w:ilvl w:val="0"/>
+          <w:numId w:val="8"/>
+        </w:numPr>
+        <w:rPr>
+          <w:rFonts w:ascii="Calibri" w:hAnsi="Calibri" w:eastAsia="Calibri" w:cs="Calibri" w:asciiTheme="minorAscii" w:hAnsiTheme="minorAscii" w:eastAsiaTheme="minorAscii" w:cstheme="minorAscii"/>
+          <w:b w:val="0"/>
+          <w:bCs w:val="0"/>
+          <w:i w:val="0"/>
+          <w:iCs w:val="0"/>
+          <w:caps w:val="0"/>
+          <w:smallCaps w:val="0"/>
+          <w:noProof w:val="0"/>
+          <w:color w:val="auto"/>
+          <w:sz w:val="24"/>
+          <w:szCs w:val="24"/>
+          <w:lang w:val="pl-PL"/>
+        </w:rPr>
+      </w:pPr>
+      <w:hyperlink r:id="Rac4778572ddc4cc8">
+        <w:r>
+          <w:rPr>
+            <w:rStyle w:val="Hyperlink"/>
+            <w:rFonts w:ascii="Calibri" w:hAnsi="Calibri" w:eastAsia="Calibri" w:cs="Calibri" w:asciiTheme="minorAscii" w:hAnsiTheme="minorAscii" w:eastAsiaTheme="minorAscii" w:cstheme="minorAscii"/>
+            <w:b w:val="0"/>
+            <w:bCs w:val="0"/>
+            <w:i w:val="0"/>
+            <w:iCs w:val="0"/>
+            <w:caps w:val="0"/>
+            <w:smallCaps w:val="0"/>
+            <w:noProof w:val="0"/>
+            <w:sz w:val="24"/>
+            <w:szCs w:val="24"/>
+            <w:lang w:val="pl-PL"/>
+          </w:rPr>
+          <w:t xml:space="preserve">Iwona </w:t>
+        </w:r>
+        <w:r>
+          <w:rPr>
+            <w:rStyle w:val="Hyperlink"/>
+            <w:rFonts w:ascii="Calibri" w:hAnsi="Calibri" w:eastAsia="Calibri" w:cs="Calibri" w:asciiTheme="minorAscii" w:hAnsiTheme="minorAscii" w:eastAsiaTheme="minorAscii" w:cstheme="minorAscii"/>
+            <w:b w:val="0"/>
+            <w:bCs w:val="0"/>
+            <w:i w:val="0"/>
+            <w:iCs w:val="0"/>
+            <w:caps w:val="0"/>
+            <w:smallCaps w:val="0"/>
+            <w:noProof w:val="0"/>
+            <w:sz w:val="24"/>
+            <w:szCs w:val="24"/>
+            <w:lang w:val="pl-PL"/>
+          </w:rPr>
+          <w:t>Jóźwicka</w:t>
+        </w:r>
+        <w:r>
+          <w:rPr>
+            <w:rStyle w:val="Hyperlink"/>
+            <w:rFonts w:ascii="Calibri" w:hAnsi="Calibri" w:eastAsia="Calibri" w:cs="Calibri" w:asciiTheme="minorAscii" w:hAnsiTheme="minorAscii" w:eastAsiaTheme="minorAscii" w:cstheme="minorAscii"/>
+            <w:b w:val="0"/>
+            <w:bCs w:val="0"/>
+            <w:i w:val="0"/>
+            <w:iCs w:val="0"/>
+            <w:caps w:val="0"/>
+            <w:smallCaps w:val="0"/>
+            <w:noProof w:val="0"/>
+            <w:sz w:val="24"/>
+            <w:szCs w:val="24"/>
+            <w:lang w:val="pl-PL"/>
+          </w:rPr>
+          <w:t xml:space="preserve"> “Tajemnica kolorowych płytek na drewnie”</w:t>
+        </w:r>
+      </w:hyperlink>
+      <w:r>
+        <w:rPr>
+          <w:rFonts w:ascii="Calibri" w:hAnsi="Calibri" w:eastAsia="Calibri" w:cs="Calibri" w:asciiTheme="minorAscii" w:hAnsiTheme="minorAscii" w:eastAsiaTheme="minorAscii" w:cstheme="minorAscii"/>
+          <w:b w:val="0"/>
+          <w:bCs w:val="0"/>
+          <w:i w:val="0"/>
+          <w:iCs w:val="0"/>
+          <w:caps w:val="0"/>
+          <w:smallCaps w:val="0"/>
+          <w:noProof w:val="0"/>
+          <w:color w:val="auto"/>
+          <w:sz w:val="24"/>
+          <w:szCs w:val="24"/>
+          <w:lang w:val="pl-PL"/>
+        </w:rPr>
+        <w:t xml:space="preserve"> </w:t>
+      </w:r>
+    </w:p>
+    <w:p>
+      <w:pPr>
+        <w:pStyle w:val="ListParagraph"/>
+        <w:numPr>
+          <w:ilvl w:val="0"/>
+          <w:numId w:val="8"/>
+        </w:numPr>
+        <w:rPr>
+          <w:rFonts w:ascii="Calibri" w:hAnsi="Calibri" w:eastAsia="Calibri" w:cs="Calibri" w:asciiTheme="minorAscii" w:hAnsiTheme="minorAscii" w:eastAsiaTheme="minorAscii" w:cstheme="minorAscii"/>
+          <w:b w:val="0"/>
+          <w:bCs w:val="0"/>
+          <w:i w:val="0"/>
+          <w:iCs w:val="0"/>
+          <w:caps w:val="0"/>
+          <w:smallCaps w:val="0"/>
+          <w:noProof w:val="0"/>
+          <w:color w:val="auto"/>
+          <w:sz w:val="24"/>
+          <w:szCs w:val="24"/>
+          <w:lang w:val="pl-PL"/>
+        </w:rPr>
+      </w:pPr>
+      <w:hyperlink r:id="R6ee809a2ce204577">
+        <w:r>
+          <w:rPr>
+            <w:rStyle w:val="Hyperlink"/>
+            <w:rFonts w:ascii="Calibri" w:hAnsi="Calibri" w:eastAsia="Calibri" w:cs="Calibri" w:asciiTheme="minorAscii" w:hAnsiTheme="minorAscii" w:eastAsiaTheme="minorAscii" w:cstheme="minorAscii"/>
+            <w:b w:val="0"/>
+            <w:bCs w:val="0"/>
+            <w:i w:val="0"/>
+            <w:iCs w:val="0"/>
+            <w:caps w:val="0"/>
+            <w:smallCaps w:val="0"/>
+            <w:noProof w:val="0"/>
+            <w:sz w:val="24"/>
+            <w:szCs w:val="24"/>
+            <w:lang w:val="pl-PL"/>
+          </w:rPr>
+          <w:t>https://pl.wikipedia.org/wiki/Canny</w:t>
+        </w:r>
+      </w:hyperlink>
+    </w:p>
+    <w:p>
+      <w:pPr>
+        <w:pStyle w:val="ListParagraph"/>
+        <w:numPr>
+          <w:ilvl w:val="0"/>
+          <w:numId w:val="8"/>
+        </w:numPr>
+        <w:rPr>
+          <w:rFonts w:ascii="Calibri" w:hAnsi="Calibri" w:eastAsia="Calibri" w:cs="Calibri" w:asciiTheme="minorAscii" w:hAnsiTheme="minorAscii" w:eastAsiaTheme="minorAscii" w:cstheme="minorAscii"/>
+          <w:b w:val="0"/>
+          <w:bCs w:val="0"/>
+          <w:i w:val="0"/>
+          <w:iCs w:val="0"/>
+          <w:caps w:val="0"/>
+          <w:smallCaps w:val="0"/>
+          <w:noProof w:val="0"/>
+          <w:sz w:val="24"/>
+          <w:szCs w:val="24"/>
+          <w:lang w:val="pl-PL"/>
+        </w:rPr>
+      </w:pPr>
+      <w:hyperlink r:id="R7cb5514f011240d8">
+        <w:r>
+          <w:rPr>
+            <w:rStyle w:val="Hyperlink"/>
+            <w:rFonts w:ascii="Calibri" w:hAnsi="Calibri" w:eastAsia="Calibri" w:cs="Calibri" w:asciiTheme="minorAscii" w:hAnsiTheme="minorAscii" w:eastAsiaTheme="minorAscii" w:cstheme="minorAscii"/>
+            <w:b w:val="0"/>
+            <w:bCs w:val="0"/>
+            <w:i w:val="0"/>
+            <w:iCs w:val="0"/>
+            <w:caps w:val="0"/>
+            <w:smallCaps w:val="0"/>
+            <w:noProof w:val="0"/>
+            <w:sz w:val="24"/>
+            <w:szCs w:val="24"/>
+            <w:lang w:val="pl-PL"/>
+          </w:rPr>
+          <w:t>Sofiane</w:t>
+        </w:r>
+        <w:r>
+          <w:rPr>
+            <w:rStyle w:val="Hyperlink"/>
+            <w:rFonts w:ascii="Calibri" w:hAnsi="Calibri" w:eastAsia="Calibri" w:cs="Calibri" w:asciiTheme="minorAscii" w:hAnsiTheme="minorAscii" w:eastAsiaTheme="minorAscii" w:cstheme="minorAscii"/>
+            <w:b w:val="0"/>
+            <w:bCs w:val="0"/>
+            <w:i w:val="0"/>
+            <w:iCs w:val="0"/>
+            <w:caps w:val="0"/>
+            <w:smallCaps w:val="0"/>
+            <w:noProof w:val="0"/>
+            <w:sz w:val="24"/>
+            <w:szCs w:val="24"/>
+            <w:lang w:val="pl-PL"/>
+          </w:rPr>
+          <w:t xml:space="preserve"> </w:t>
+        </w:r>
+        <w:r>
+          <w:rPr>
+            <w:rStyle w:val="Hyperlink"/>
+            <w:rFonts w:ascii="Calibri" w:hAnsi="Calibri" w:eastAsia="Calibri" w:cs="Calibri" w:asciiTheme="minorAscii" w:hAnsiTheme="minorAscii" w:eastAsiaTheme="minorAscii" w:cstheme="minorAscii"/>
+            <w:b w:val="0"/>
+            <w:bCs w:val="0"/>
+            <w:i w:val="0"/>
+            <w:iCs w:val="0"/>
+            <w:caps w:val="0"/>
+            <w:smallCaps w:val="0"/>
+            <w:noProof w:val="0"/>
+            <w:sz w:val="24"/>
+            <w:szCs w:val="24"/>
+            <w:lang w:val="pl-PL"/>
+          </w:rPr>
+          <w:t>Sahir</w:t>
+        </w:r>
+        <w:r>
+          <w:rPr>
+            <w:rStyle w:val="Hyperlink"/>
+            <w:rFonts w:ascii="Calibri" w:hAnsi="Calibri" w:eastAsia="Calibri" w:cs="Calibri" w:asciiTheme="minorAscii" w:hAnsiTheme="minorAscii" w:eastAsiaTheme="minorAscii" w:cstheme="minorAscii"/>
+            <w:b w:val="0"/>
+            <w:bCs w:val="0"/>
+            <w:i w:val="0"/>
+            <w:iCs w:val="0"/>
+            <w:caps w:val="0"/>
+            <w:smallCaps w:val="0"/>
+            <w:noProof w:val="0"/>
+            <w:sz w:val="24"/>
+            <w:szCs w:val="24"/>
+            <w:lang w:val="pl-PL"/>
+          </w:rPr>
+          <w:t xml:space="preserve"> </w:t>
+        </w:r>
+        <w:r>
+          <w:rPr>
+            <w:rStyle w:val="Hyperlink"/>
+            <w:rFonts w:ascii="Calibri" w:hAnsi="Calibri" w:eastAsia="Calibri" w:cs="Calibri" w:asciiTheme="minorAscii" w:hAnsiTheme="minorAscii" w:eastAsiaTheme="minorAscii" w:cstheme="minorAscii"/>
+            <w:b w:val="0"/>
+            <w:bCs w:val="0"/>
+            <w:i w:val="0"/>
+            <w:iCs w:val="0"/>
+            <w:caps w:val="0"/>
+            <w:smallCaps w:val="0"/>
+            <w:noProof w:val="0"/>
+            <w:sz w:val="24"/>
+            <w:szCs w:val="24"/>
+            <w:lang w:val="pl-PL"/>
+          </w:rPr>
+          <w:t>“</w:t>
+        </w:r>
+        <w:r>
+          <w:rPr>
+            <w:rStyle w:val="Hyperlink"/>
+            <w:rFonts w:ascii="Calibri" w:hAnsi="Calibri" w:eastAsia="Calibri" w:cs="Calibri" w:asciiTheme="minorAscii" w:hAnsiTheme="minorAscii" w:eastAsiaTheme="minorAscii" w:cstheme="minorAscii"/>
+            <w:b w:val="0"/>
+            <w:bCs w:val="0"/>
+            <w:i w:val="0"/>
+            <w:iCs w:val="0"/>
+            <w:caps w:val="0"/>
+            <w:smallCaps w:val="0"/>
+            <w:noProof w:val="0"/>
+            <w:sz w:val="24"/>
+            <w:szCs w:val="24"/>
+            <w:lang w:val="pl-PL"/>
+          </w:rPr>
+          <w:t>Canny</w:t>
+        </w:r>
+        <w:r>
+          <w:rPr>
+            <w:rStyle w:val="Hyperlink"/>
+            <w:rFonts w:ascii="Calibri" w:hAnsi="Calibri" w:eastAsia="Calibri" w:cs="Calibri" w:asciiTheme="minorAscii" w:hAnsiTheme="minorAscii" w:eastAsiaTheme="minorAscii" w:cstheme="minorAscii"/>
+            <w:b w:val="0"/>
+            <w:bCs w:val="0"/>
+            <w:i w:val="0"/>
+            <w:iCs w:val="0"/>
+            <w:caps w:val="0"/>
+            <w:smallCaps w:val="0"/>
+            <w:noProof w:val="0"/>
+            <w:sz w:val="24"/>
+            <w:szCs w:val="24"/>
+            <w:lang w:val="pl-PL"/>
+          </w:rPr>
+          <w:t xml:space="preserve"> Edge </w:t>
+        </w:r>
+        <w:r>
+          <w:rPr>
+            <w:rStyle w:val="Hyperlink"/>
+            <w:rFonts w:ascii="Calibri" w:hAnsi="Calibri" w:eastAsia="Calibri" w:cs="Calibri" w:asciiTheme="minorAscii" w:hAnsiTheme="minorAscii" w:eastAsiaTheme="minorAscii" w:cstheme="minorAscii"/>
+            <w:b w:val="0"/>
+            <w:bCs w:val="0"/>
+            <w:i w:val="0"/>
+            <w:iCs w:val="0"/>
+            <w:caps w:val="0"/>
+            <w:smallCaps w:val="0"/>
+            <w:noProof w:val="0"/>
+            <w:sz w:val="24"/>
+            <w:szCs w:val="24"/>
+            <w:lang w:val="pl-PL"/>
+          </w:rPr>
+          <w:t>Detection</w:t>
+        </w:r>
+        <w:r>
+          <w:rPr>
+            <w:rStyle w:val="Hyperlink"/>
+            <w:rFonts w:ascii="Calibri" w:hAnsi="Calibri" w:eastAsia="Calibri" w:cs="Calibri" w:asciiTheme="minorAscii" w:hAnsiTheme="minorAscii" w:eastAsiaTheme="minorAscii" w:cstheme="minorAscii"/>
+            <w:b w:val="0"/>
+            <w:bCs w:val="0"/>
+            <w:i w:val="0"/>
+            <w:iCs w:val="0"/>
+            <w:caps w:val="0"/>
+            <w:smallCaps w:val="0"/>
+            <w:noProof w:val="0"/>
+            <w:sz w:val="24"/>
+            <w:szCs w:val="24"/>
+            <w:lang w:val="pl-PL"/>
+          </w:rPr>
+          <w:t xml:space="preserve"> Step by Step in </w:t>
+        </w:r>
+        <w:r>
+          <w:rPr>
+            <w:rStyle w:val="Hyperlink"/>
+            <w:rFonts w:ascii="Calibri" w:hAnsi="Calibri" w:eastAsia="Calibri" w:cs="Calibri" w:asciiTheme="minorAscii" w:hAnsiTheme="minorAscii" w:eastAsiaTheme="minorAscii" w:cstheme="minorAscii"/>
+            <w:b w:val="0"/>
+            <w:bCs w:val="0"/>
+            <w:i w:val="0"/>
+            <w:iCs w:val="0"/>
+            <w:caps w:val="0"/>
+            <w:smallCaps w:val="0"/>
+            <w:noProof w:val="0"/>
+            <w:sz w:val="24"/>
+            <w:szCs w:val="24"/>
+            <w:lang w:val="pl-PL"/>
+          </w:rPr>
+          <w:t>Python</w:t>
+        </w:r>
+        <w:r>
+          <w:rPr>
+            <w:rStyle w:val="Hyperlink"/>
+            <w:rFonts w:ascii="Calibri" w:hAnsi="Calibri" w:eastAsia="Calibri" w:cs="Calibri" w:asciiTheme="minorAscii" w:hAnsiTheme="minorAscii" w:eastAsiaTheme="minorAscii" w:cstheme="minorAscii"/>
+            <w:b w:val="0"/>
+            <w:bCs w:val="0"/>
+            <w:i w:val="0"/>
+            <w:iCs w:val="0"/>
+            <w:caps w:val="0"/>
+            <w:smallCaps w:val="0"/>
+            <w:noProof w:val="0"/>
+            <w:sz w:val="24"/>
+            <w:szCs w:val="24"/>
+            <w:lang w:val="pl-PL"/>
+          </w:rPr>
+          <w:t xml:space="preserve"> – </w:t>
+        </w:r>
+        <w:r>
+          <w:rPr>
+            <w:rStyle w:val="Hyperlink"/>
+            <w:rFonts w:ascii="Calibri" w:hAnsi="Calibri" w:eastAsia="Calibri" w:cs="Calibri" w:asciiTheme="minorAscii" w:hAnsiTheme="minorAscii" w:eastAsiaTheme="minorAscii" w:cstheme="minorAscii"/>
+            <w:b w:val="0"/>
+            <w:bCs w:val="0"/>
+            <w:i w:val="0"/>
+            <w:iCs w:val="0"/>
+            <w:caps w:val="0"/>
+            <w:smallCaps w:val="0"/>
+            <w:noProof w:val="0"/>
+            <w:sz w:val="24"/>
+            <w:szCs w:val="24"/>
+            <w:lang w:val="pl-PL"/>
+          </w:rPr>
+          <w:t>Computer</w:t>
+        </w:r>
+        <w:r>
+          <w:rPr>
+            <w:rStyle w:val="Hyperlink"/>
+            <w:rFonts w:ascii="Calibri" w:hAnsi="Calibri" w:eastAsia="Calibri" w:cs="Calibri" w:asciiTheme="minorAscii" w:hAnsiTheme="minorAscii" w:eastAsiaTheme="minorAscii" w:cstheme="minorAscii"/>
+            <w:b w:val="0"/>
+            <w:bCs w:val="0"/>
+            <w:i w:val="0"/>
+            <w:iCs w:val="0"/>
+            <w:caps w:val="0"/>
+            <w:smallCaps w:val="0"/>
+            <w:noProof w:val="0"/>
+            <w:sz w:val="24"/>
+            <w:szCs w:val="24"/>
+            <w:lang w:val="pl-PL"/>
+          </w:rPr>
+          <w:t xml:space="preserve"> </w:t>
+        </w:r>
+        <w:r>
+          <w:rPr>
+            <w:rStyle w:val="Hyperlink"/>
+            <w:rFonts w:ascii="Calibri" w:hAnsi="Calibri" w:eastAsia="Calibri" w:cs="Calibri" w:asciiTheme="minorAscii" w:hAnsiTheme="minorAscii" w:eastAsiaTheme="minorAscii" w:cstheme="minorAscii"/>
+            <w:b w:val="0"/>
+            <w:bCs w:val="0"/>
+            <w:i w:val="0"/>
+            <w:iCs w:val="0"/>
+            <w:caps w:val="0"/>
+            <w:smallCaps w:val="0"/>
+            <w:noProof w:val="0"/>
+            <w:sz w:val="24"/>
+            <w:szCs w:val="24"/>
+            <w:lang w:val="pl-PL"/>
+          </w:rPr>
+          <w:t>Vision</w:t>
+        </w:r>
+        <w:r>
+          <w:rPr>
+            <w:rStyle w:val="Hyperlink"/>
+            <w:rFonts w:ascii="Calibri" w:hAnsi="Calibri" w:eastAsia="Calibri" w:cs="Calibri" w:asciiTheme="minorAscii" w:hAnsiTheme="minorAscii" w:eastAsiaTheme="minorAscii" w:cstheme="minorAscii"/>
+            <w:b w:val="0"/>
+            <w:bCs w:val="0"/>
+            <w:i w:val="0"/>
+            <w:iCs w:val="0"/>
+            <w:caps w:val="0"/>
+            <w:smallCaps w:val="0"/>
+            <w:noProof w:val="0"/>
+            <w:sz w:val="24"/>
+            <w:szCs w:val="24"/>
+            <w:lang w:val="pl-PL"/>
+          </w:rPr>
+          <w:t>”</w:t>
+        </w:r>
+      </w:hyperlink>
+      <w:r>
+        <w:rPr>
+          <w:rFonts w:ascii="Calibri" w:hAnsi="Calibri" w:eastAsia="Calibri" w:cs="Calibri" w:asciiTheme="minorAscii" w:hAnsiTheme="minorAscii" w:eastAsiaTheme="minorAscii" w:cstheme="minorAscii"/>
+          <w:b w:val="0"/>
+          <w:bCs w:val="0"/>
+          <w:i w:val="0"/>
+          <w:iCs w:val="0"/>
+          <w:caps w:val="0"/>
+          <w:smallCaps w:val="0"/>
+          <w:noProof w:val="0"/>
+          <w:sz w:val="24"/>
+          <w:szCs w:val="24"/>
+          <w:lang w:val="pl-PL"/>
+        </w:rPr>
+        <w:t xml:space="preserve"> </w:t>
+      </w:r>
+    </w:p>
+    <w:p>
+      <w:pPr>
+        <w:pStyle w:val="ListParagraph"/>
+        <w:numPr>
+          <w:ilvl w:val="0"/>
+          <w:numId w:val="8"/>
+        </w:numPr>
+        <w:rPr>
+          <w:rFonts w:ascii="Calibri" w:hAnsi="Calibri" w:eastAsia="Calibri" w:cs="Calibri" w:asciiTheme="minorAscii" w:hAnsiTheme="minorAscii" w:eastAsiaTheme="minorAscii" w:cstheme="minorAscii"/>
+          <w:b w:val="0"/>
+          <w:bCs w:val="0"/>
+          <w:i w:val="0"/>
+          <w:iCs w:val="0"/>
+          <w:caps w:val="0"/>
+          <w:smallCaps w:val="0"/>
+          <w:noProof w:val="0"/>
+          <w:sz w:val="24"/>
+          <w:szCs w:val="24"/>
+          <w:lang w:val="pl-PL"/>
+        </w:rPr>
+      </w:pPr>
+      <w:hyperlink r:id="R87ca5a3689f44406">
+        <w:r>
+          <w:rPr>
+            <w:rStyle w:val="Hyperlink"/>
+            <w:rFonts w:ascii="Calibri" w:hAnsi="Calibri" w:eastAsia="Calibri" w:cs="Calibri" w:asciiTheme="minorAscii" w:hAnsiTheme="minorAscii" w:eastAsiaTheme="minorAscii" w:cstheme="minorAscii"/>
+            <w:b w:val="0"/>
+            <w:bCs w:val="0"/>
+            <w:i w:val="0"/>
+            <w:iCs w:val="0"/>
+            <w:caps w:val="0"/>
+            <w:smallCaps w:val="0"/>
+            <w:noProof w:val="0"/>
+            <w:sz w:val="24"/>
+            <w:szCs w:val="24"/>
+            <w:lang w:val="pl-PL"/>
+          </w:rPr>
+          <w:t>Weibin</w:t>
+        </w:r>
+        <w:r>
+          <w:rPr>
+            <w:rStyle w:val="Hyperlink"/>
+            <w:rFonts w:ascii="Calibri" w:hAnsi="Calibri" w:eastAsia="Calibri" w:cs="Calibri" w:asciiTheme="minorAscii" w:hAnsiTheme="minorAscii" w:eastAsiaTheme="minorAscii" w:cstheme="minorAscii"/>
+            <w:b w:val="0"/>
+            <w:bCs w:val="0"/>
+            <w:i w:val="0"/>
+            <w:iCs w:val="0"/>
+            <w:caps w:val="0"/>
+            <w:smallCaps w:val="0"/>
+            <w:noProof w:val="0"/>
+            <w:sz w:val="24"/>
+            <w:szCs w:val="24"/>
+            <w:lang w:val="pl-PL"/>
+          </w:rPr>
+          <w:t xml:space="preserve"> </w:t>
+        </w:r>
+        <w:r>
+          <w:rPr>
+            <w:rStyle w:val="Hyperlink"/>
+            <w:rFonts w:ascii="Calibri" w:hAnsi="Calibri" w:eastAsia="Calibri" w:cs="Calibri" w:asciiTheme="minorAscii" w:hAnsiTheme="minorAscii" w:eastAsiaTheme="minorAscii" w:cstheme="minorAscii"/>
+            <w:b w:val="0"/>
+            <w:bCs w:val="0"/>
+            <w:i w:val="0"/>
+            <w:iCs w:val="0"/>
+            <w:caps w:val="0"/>
+            <w:smallCaps w:val="0"/>
+            <w:noProof w:val="0"/>
+            <w:sz w:val="24"/>
+            <w:szCs w:val="24"/>
+            <w:lang w:val="pl-PL"/>
+          </w:rPr>
+          <w:t>Rong</w:t>
+        </w:r>
+        <w:r>
+          <w:rPr>
+            <w:rStyle w:val="Hyperlink"/>
+            <w:rFonts w:ascii="Calibri" w:hAnsi="Calibri" w:eastAsia="Calibri" w:cs="Calibri" w:asciiTheme="minorAscii" w:hAnsiTheme="minorAscii" w:eastAsiaTheme="minorAscii" w:cstheme="minorAscii"/>
+            <w:b w:val="0"/>
+            <w:bCs w:val="0"/>
+            <w:i w:val="0"/>
+            <w:iCs w:val="0"/>
+            <w:caps w:val="0"/>
+            <w:smallCaps w:val="0"/>
+            <w:noProof w:val="0"/>
+            <w:sz w:val="24"/>
+            <w:szCs w:val="24"/>
+            <w:lang w:val="pl-PL"/>
+          </w:rPr>
+          <w:t xml:space="preserve">, </w:t>
+        </w:r>
+        <w:r>
+          <w:rPr>
+            <w:rStyle w:val="Hyperlink"/>
+            <w:rFonts w:ascii="Calibri" w:hAnsi="Calibri" w:eastAsia="Calibri" w:cs="Calibri" w:asciiTheme="minorAscii" w:hAnsiTheme="minorAscii" w:eastAsiaTheme="minorAscii" w:cstheme="minorAscii"/>
+            <w:b w:val="0"/>
+            <w:bCs w:val="0"/>
+            <w:i w:val="0"/>
+            <w:iCs w:val="0"/>
+            <w:caps w:val="0"/>
+            <w:smallCaps w:val="0"/>
+            <w:noProof w:val="0"/>
+            <w:sz w:val="24"/>
+            <w:szCs w:val="24"/>
+            <w:lang w:val="pl-PL"/>
+          </w:rPr>
+          <w:t>Zhanjing</w:t>
+        </w:r>
+        <w:r>
+          <w:rPr>
+            <w:rStyle w:val="Hyperlink"/>
+            <w:rFonts w:ascii="Calibri" w:hAnsi="Calibri" w:eastAsia="Calibri" w:cs="Calibri" w:asciiTheme="minorAscii" w:hAnsiTheme="minorAscii" w:eastAsiaTheme="minorAscii" w:cstheme="minorAscii"/>
+            <w:b w:val="0"/>
+            <w:bCs w:val="0"/>
+            <w:i w:val="0"/>
+            <w:iCs w:val="0"/>
+            <w:caps w:val="0"/>
+            <w:smallCaps w:val="0"/>
+            <w:noProof w:val="0"/>
+            <w:sz w:val="24"/>
+            <w:szCs w:val="24"/>
+            <w:lang w:val="pl-PL"/>
+          </w:rPr>
+          <w:t xml:space="preserve"> Li, </w:t>
+        </w:r>
+        <w:r>
+          <w:rPr>
+            <w:rStyle w:val="Hyperlink"/>
+            <w:rFonts w:ascii="Calibri" w:hAnsi="Calibri" w:eastAsia="Calibri" w:cs="Calibri" w:asciiTheme="minorAscii" w:hAnsiTheme="minorAscii" w:eastAsiaTheme="minorAscii" w:cstheme="minorAscii"/>
+            <w:b w:val="0"/>
+            <w:bCs w:val="0"/>
+            <w:i w:val="0"/>
+            <w:iCs w:val="0"/>
+            <w:caps w:val="0"/>
+            <w:smallCaps w:val="0"/>
+            <w:noProof w:val="0"/>
+            <w:sz w:val="24"/>
+            <w:szCs w:val="24"/>
+            <w:lang w:val="pl-PL"/>
+          </w:rPr>
+          <w:t>Wei</w:t>
+        </w:r>
+        <w:r>
+          <w:rPr>
+            <w:rStyle w:val="Hyperlink"/>
+            <w:rFonts w:ascii="Calibri" w:hAnsi="Calibri" w:eastAsia="Calibri" w:cs="Calibri" w:asciiTheme="minorAscii" w:hAnsiTheme="minorAscii" w:eastAsiaTheme="minorAscii" w:cstheme="minorAscii"/>
+            <w:b w:val="0"/>
+            <w:bCs w:val="0"/>
+            <w:i w:val="0"/>
+            <w:iCs w:val="0"/>
+            <w:caps w:val="0"/>
+            <w:smallCaps w:val="0"/>
+            <w:noProof w:val="0"/>
+            <w:sz w:val="24"/>
+            <w:szCs w:val="24"/>
+            <w:lang w:val="pl-PL"/>
+          </w:rPr>
+          <w:t xml:space="preserve"> </w:t>
+        </w:r>
+        <w:r>
+          <w:rPr>
+            <w:rStyle w:val="Hyperlink"/>
+            <w:rFonts w:ascii="Calibri" w:hAnsi="Calibri" w:eastAsia="Calibri" w:cs="Calibri" w:asciiTheme="minorAscii" w:hAnsiTheme="minorAscii" w:eastAsiaTheme="minorAscii" w:cstheme="minorAscii"/>
+            <w:b w:val="0"/>
+            <w:bCs w:val="0"/>
+            <w:i w:val="0"/>
+            <w:iCs w:val="0"/>
+            <w:caps w:val="0"/>
+            <w:smallCaps w:val="0"/>
+            <w:noProof w:val="0"/>
+            <w:sz w:val="24"/>
+            <w:szCs w:val="24"/>
+            <w:lang w:val="pl-PL"/>
+          </w:rPr>
+          <w:t>Zhang</w:t>
+        </w:r>
+        <w:r>
+          <w:rPr>
+            <w:rStyle w:val="Hyperlink"/>
+            <w:rFonts w:ascii="Calibri" w:hAnsi="Calibri" w:eastAsia="Calibri" w:cs="Calibri" w:asciiTheme="minorAscii" w:hAnsiTheme="minorAscii" w:eastAsiaTheme="minorAscii" w:cstheme="minorAscii"/>
+            <w:b w:val="0"/>
+            <w:bCs w:val="0"/>
+            <w:i w:val="0"/>
+            <w:iCs w:val="0"/>
+            <w:caps w:val="0"/>
+            <w:smallCaps w:val="0"/>
+            <w:noProof w:val="0"/>
+            <w:sz w:val="24"/>
+            <w:szCs w:val="24"/>
+            <w:lang w:val="pl-PL"/>
+          </w:rPr>
+          <w:t xml:space="preserve"> and </w:t>
+        </w:r>
+        <w:r>
+          <w:rPr>
+            <w:rStyle w:val="Hyperlink"/>
+            <w:rFonts w:ascii="Calibri" w:hAnsi="Calibri" w:eastAsia="Calibri" w:cs="Calibri" w:asciiTheme="minorAscii" w:hAnsiTheme="minorAscii" w:eastAsiaTheme="minorAscii" w:cstheme="minorAscii"/>
+            <w:b w:val="0"/>
+            <w:bCs w:val="0"/>
+            <w:i w:val="0"/>
+            <w:iCs w:val="0"/>
+            <w:caps w:val="0"/>
+            <w:smallCaps w:val="0"/>
+            <w:noProof w:val="0"/>
+            <w:sz w:val="24"/>
+            <w:szCs w:val="24"/>
+            <w:lang w:val="pl-PL"/>
+          </w:rPr>
+          <w:t>Lining</w:t>
+        </w:r>
+        <w:r>
+          <w:rPr>
+            <w:rStyle w:val="Hyperlink"/>
+            <w:rFonts w:ascii="Calibri" w:hAnsi="Calibri" w:eastAsia="Calibri" w:cs="Calibri" w:asciiTheme="minorAscii" w:hAnsiTheme="minorAscii" w:eastAsiaTheme="minorAscii" w:cstheme="minorAscii"/>
+            <w:b w:val="0"/>
+            <w:bCs w:val="0"/>
+            <w:i w:val="0"/>
+            <w:iCs w:val="0"/>
+            <w:caps w:val="0"/>
+            <w:smallCaps w:val="0"/>
+            <w:noProof w:val="0"/>
+            <w:sz w:val="24"/>
+            <w:szCs w:val="24"/>
+            <w:lang w:val="pl-PL"/>
+          </w:rPr>
+          <w:t xml:space="preserve"> Sun </w:t>
+        </w:r>
+        <w:r>
+          <w:rPr>
+            <w:rStyle w:val="Hyperlink"/>
+            <w:rFonts w:ascii="Calibri" w:hAnsi="Calibri" w:eastAsia="Calibri" w:cs="Calibri" w:asciiTheme="minorAscii" w:hAnsiTheme="minorAscii" w:eastAsiaTheme="minorAscii" w:cstheme="minorAscii"/>
+            <w:b w:val="0"/>
+            <w:bCs w:val="0"/>
+            <w:i w:val="0"/>
+            <w:iCs w:val="0"/>
+            <w:caps w:val="0"/>
+            <w:smallCaps w:val="0"/>
+            <w:noProof w:val="0"/>
+            <w:sz w:val="24"/>
+            <w:szCs w:val="24"/>
+            <w:lang w:val="pl-PL"/>
+          </w:rPr>
+          <w:t>"An Improved Canny Edge Detection Algorithm"</w:t>
+        </w:r>
+        <w:r>
+          <w:rPr>
+            <w:rStyle w:val="Hyperlink"/>
+            <w:rFonts w:ascii="Calibri" w:hAnsi="Calibri" w:eastAsia="Calibri" w:cs="Calibri" w:asciiTheme="minorAscii" w:hAnsiTheme="minorAscii" w:eastAsiaTheme="minorAscii" w:cstheme="minorAscii"/>
+            <w:b w:val="0"/>
+            <w:bCs w:val="0"/>
+            <w:i w:val="0"/>
+            <w:iCs w:val="0"/>
+            <w:caps w:val="0"/>
+            <w:smallCaps w:val="0"/>
+            <w:noProof w:val="0"/>
+            <w:sz w:val="24"/>
+            <w:szCs w:val="24"/>
+            <w:lang w:val="pl-PL"/>
+          </w:rPr>
+          <w:t>, 2014</w:t>
+        </w:r>
+      </w:hyperlink>
+    </w:p>
+    <w:p>
+      <w:pPr>
+        <w:pStyle w:val="ListParagraph"/>
+        <w:numPr>
+          <w:ilvl w:val="0"/>
+          <w:numId w:val="8"/>
+        </w:numPr>
+        <w:rPr>
+          <w:rFonts w:ascii="Calibri" w:hAnsi="Calibri" w:eastAsia="Calibri" w:cs="Calibri" w:asciiTheme="minorAscii" w:hAnsiTheme="minorAscii" w:eastAsiaTheme="minorAscii" w:cstheme="minorAscii"/>
+          <w:noProof w:val="0"/>
+          <w:color w:val="auto"/>
+          <w:sz w:val="24"/>
+          <w:szCs w:val="24"/>
+          <w:lang w:val="pl-PL"/>
+        </w:rPr>
+      </w:pPr>
+      <w:hyperlink r:id="Rf8a1f523dffd487b">
+        <w:r>
+          <w:rPr>
+            <w:rStyle w:val="Hyperlink"/>
+            <w:rFonts w:ascii="Calibri" w:hAnsi="Calibri" w:eastAsia="Calibri" w:cs="Calibri" w:asciiTheme="minorAscii" w:hAnsiTheme="minorAscii" w:eastAsiaTheme="minorAscii" w:cstheme="minorAscii"/>
+            <w:noProof w:val="0"/>
+            <w:sz w:val="24"/>
+            <w:szCs w:val="24"/>
+            <w:lang w:val="pl-PL"/>
+          </w:rPr>
+          <w:t>H.D. Cheng “</w:t>
+        </w:r>
+        <w:r>
+          <w:rPr>
+            <w:rStyle w:val="Hyperlink"/>
+            <w:rFonts w:ascii="Calibri" w:hAnsi="Calibri" w:eastAsia="Calibri" w:cs="Calibri" w:asciiTheme="minorAscii" w:hAnsiTheme="minorAscii" w:eastAsiaTheme="minorAscii" w:cstheme="minorAscii"/>
+            <w:noProof w:val="0"/>
+            <w:sz w:val="24"/>
+            <w:szCs w:val="24"/>
+            <w:lang w:val="pl-PL"/>
+          </w:rPr>
+          <w:t>Color</w:t>
+        </w:r>
+        <w:r>
+          <w:rPr>
+            <w:rStyle w:val="Hyperlink"/>
+            <w:rFonts w:ascii="Calibri" w:hAnsi="Calibri" w:eastAsia="Calibri" w:cs="Calibri" w:asciiTheme="minorAscii" w:hAnsiTheme="minorAscii" w:eastAsiaTheme="minorAscii" w:cstheme="minorAscii"/>
+            <w:noProof w:val="0"/>
+            <w:sz w:val="24"/>
+            <w:szCs w:val="24"/>
+            <w:lang w:val="pl-PL"/>
+          </w:rPr>
+          <w:t xml:space="preserve"> image </w:t>
+        </w:r>
+        <w:r>
+          <w:rPr>
+            <w:rStyle w:val="Hyperlink"/>
+            <w:rFonts w:ascii="Calibri" w:hAnsi="Calibri" w:eastAsia="Calibri" w:cs="Calibri" w:asciiTheme="minorAscii" w:hAnsiTheme="minorAscii" w:eastAsiaTheme="minorAscii" w:cstheme="minorAscii"/>
+            <w:noProof w:val="0"/>
+            <w:sz w:val="24"/>
+            <w:szCs w:val="24"/>
+            <w:lang w:val="pl-PL"/>
+          </w:rPr>
+          <w:t>segmentation</w:t>
+        </w:r>
+        <w:r>
+          <w:rPr>
+            <w:rStyle w:val="Hyperlink"/>
+            <w:rFonts w:ascii="Calibri" w:hAnsi="Calibri" w:eastAsia="Calibri" w:cs="Calibri" w:asciiTheme="minorAscii" w:hAnsiTheme="minorAscii" w:eastAsiaTheme="minorAscii" w:cstheme="minorAscii"/>
+            <w:noProof w:val="0"/>
+            <w:sz w:val="24"/>
+            <w:szCs w:val="24"/>
+            <w:lang w:val="pl-PL"/>
+          </w:rPr>
+          <w:t xml:space="preserve"> : </w:t>
+        </w:r>
+        <w:r>
+          <w:rPr>
+            <w:rStyle w:val="Hyperlink"/>
+            <w:rFonts w:ascii="Calibri" w:hAnsi="Calibri" w:eastAsia="Calibri" w:cs="Calibri" w:asciiTheme="minorAscii" w:hAnsiTheme="minorAscii" w:eastAsiaTheme="minorAscii" w:cstheme="minorAscii"/>
+            <w:noProof w:val="0"/>
+            <w:sz w:val="24"/>
+            <w:szCs w:val="24"/>
+            <w:lang w:val="pl-PL"/>
+          </w:rPr>
+          <w:t>advances</w:t>
+        </w:r>
+        <w:r>
+          <w:rPr>
+            <w:rStyle w:val="Hyperlink"/>
+            <w:rFonts w:ascii="Calibri" w:hAnsi="Calibri" w:eastAsia="Calibri" w:cs="Calibri" w:asciiTheme="minorAscii" w:hAnsiTheme="minorAscii" w:eastAsiaTheme="minorAscii" w:cstheme="minorAscii"/>
+            <w:noProof w:val="0"/>
+            <w:sz w:val="24"/>
+            <w:szCs w:val="24"/>
+            <w:lang w:val="pl-PL"/>
+          </w:rPr>
+          <w:t xml:space="preserve"> and </w:t>
+        </w:r>
+        <w:r>
+          <w:rPr>
+            <w:rStyle w:val="Hyperlink"/>
+            <w:rFonts w:ascii="Calibri" w:hAnsi="Calibri" w:eastAsia="Calibri" w:cs="Calibri" w:asciiTheme="minorAscii" w:hAnsiTheme="minorAscii" w:eastAsiaTheme="minorAscii" w:cstheme="minorAscii"/>
+            <w:noProof w:val="0"/>
+            <w:sz w:val="24"/>
+            <w:szCs w:val="24"/>
+            <w:lang w:val="pl-PL"/>
+          </w:rPr>
+          <w:t>prospects</w:t>
+        </w:r>
+        <w:r>
+          <w:rPr>
+            <w:rStyle w:val="Hyperlink"/>
+            <w:rFonts w:ascii="Calibri" w:hAnsi="Calibri" w:eastAsia="Calibri" w:cs="Calibri" w:asciiTheme="minorAscii" w:hAnsiTheme="minorAscii" w:eastAsiaTheme="minorAscii" w:cstheme="minorAscii"/>
+            <w:noProof w:val="0"/>
+            <w:sz w:val="24"/>
+            <w:szCs w:val="24"/>
+            <w:lang w:val="pl-PL"/>
+          </w:rPr>
+          <w:t>”, 2001</w:t>
+        </w:r>
+      </w:hyperlink>
+    </w:p>
+    <w:p>
+      <w:pPr>
+        <w:pStyle w:val="ListParagraph"/>
+        <w:numPr>
+          <w:ilvl w:val="0"/>
+          <w:numId w:val="8"/>
+        </w:numPr>
+        <w:rPr>
+          <w:rFonts w:ascii="Calibri" w:hAnsi="Calibri" w:eastAsia="Calibri" w:cs="Calibri" w:asciiTheme="minorAscii" w:hAnsiTheme="minorAscii" w:eastAsiaTheme="minorAscii" w:cstheme="minorAscii"/>
+          <w:noProof w:val="0"/>
+          <w:color w:val="auto"/>
+          <w:sz w:val="24"/>
+          <w:szCs w:val="24"/>
+          <w:lang w:val="pl-PL"/>
+        </w:rPr>
+      </w:pPr>
+      <w:hyperlink r:id="R294e483dbf624b18">
+        <w:r>
+          <w:rPr>
+            <w:rStyle w:val="Hyperlink"/>
+            <w:rFonts w:ascii="Calibri" w:hAnsi="Calibri" w:eastAsia="Calibri" w:cs="Calibri" w:asciiTheme="minorAscii" w:hAnsiTheme="minorAscii" w:eastAsiaTheme="minorAscii" w:cstheme="minorAscii"/>
+            <w:noProof w:val="0"/>
+            <w:sz w:val="24"/>
+            <w:szCs w:val="24"/>
+            <w:lang w:val="pl-PL"/>
+          </w:rPr>
+          <w:t xml:space="preserve">Pin </w:t>
+        </w:r>
+        <w:r>
+          <w:rPr>
+            <w:rStyle w:val="Hyperlink"/>
+            <w:rFonts w:ascii="Calibri" w:hAnsi="Calibri" w:eastAsia="Calibri" w:cs="Calibri" w:asciiTheme="minorAscii" w:hAnsiTheme="minorAscii" w:eastAsiaTheme="minorAscii" w:cstheme="minorAscii"/>
+            <w:noProof w:val="0"/>
+            <w:sz w:val="24"/>
+            <w:szCs w:val="24"/>
+            <w:lang w:val="pl-PL"/>
+          </w:rPr>
+          <w:t>Wang</w:t>
+        </w:r>
+        <w:r>
+          <w:rPr>
+            <w:rStyle w:val="Hyperlink"/>
+            <w:rFonts w:ascii="Calibri" w:hAnsi="Calibri" w:eastAsia="Calibri" w:cs="Calibri" w:asciiTheme="minorAscii" w:hAnsiTheme="minorAscii" w:eastAsiaTheme="minorAscii" w:cstheme="minorAscii"/>
+            <w:noProof w:val="0"/>
+            <w:sz w:val="24"/>
+            <w:szCs w:val="24"/>
+            <w:lang w:val="pl-PL"/>
+          </w:rPr>
+          <w:t xml:space="preserve"> “</w:t>
+        </w:r>
+        <w:r>
+          <w:rPr>
+            <w:rStyle w:val="Hyperlink"/>
+            <w:rFonts w:ascii="Calibri" w:hAnsi="Calibri" w:eastAsia="Calibri" w:cs="Calibri" w:asciiTheme="minorAscii" w:hAnsiTheme="minorAscii" w:eastAsiaTheme="minorAscii" w:cstheme="minorAscii"/>
+            <w:b w:val="0"/>
+            <w:bCs w:val="0"/>
+            <w:i w:val="0"/>
+            <w:iCs w:val="0"/>
+            <w:caps w:val="0"/>
+            <w:smallCaps w:val="0"/>
+            <w:sz w:val="24"/>
+            <w:szCs w:val="24"/>
+          </w:rPr>
+          <w:t>Comparative</w:t>
+        </w:r>
+        <w:r>
+          <w:rPr>
+            <w:rStyle w:val="Hyperlink"/>
+            <w:rFonts w:ascii="Calibri" w:hAnsi="Calibri" w:eastAsia="Calibri" w:cs="Calibri" w:asciiTheme="minorAscii" w:hAnsiTheme="minorAscii" w:eastAsiaTheme="minorAscii" w:cstheme="minorAscii"/>
+            <w:b w:val="0"/>
+            <w:bCs w:val="0"/>
+            <w:i w:val="0"/>
+            <w:iCs w:val="0"/>
+            <w:caps w:val="0"/>
+            <w:smallCaps w:val="0"/>
+            <w:sz w:val="24"/>
+            <w:szCs w:val="24"/>
+          </w:rPr>
+          <w:t xml:space="preserve"> </w:t>
+        </w:r>
+        <w:r>
+          <w:rPr>
+            <w:rStyle w:val="Hyperlink"/>
+            <w:rFonts w:ascii="Calibri" w:hAnsi="Calibri" w:eastAsia="Calibri" w:cs="Calibri" w:asciiTheme="minorAscii" w:hAnsiTheme="minorAscii" w:eastAsiaTheme="minorAscii" w:cstheme="minorAscii"/>
+            <w:b w:val="0"/>
+            <w:bCs w:val="0"/>
+            <w:i w:val="0"/>
+            <w:iCs w:val="0"/>
+            <w:caps w:val="0"/>
+            <w:smallCaps w:val="0"/>
+            <w:sz w:val="24"/>
+            <w:szCs w:val="24"/>
+          </w:rPr>
+          <w:t>analysis</w:t>
+        </w:r>
+        <w:r>
+          <w:rPr>
+            <w:rStyle w:val="Hyperlink"/>
+            <w:rFonts w:ascii="Calibri" w:hAnsi="Calibri" w:eastAsia="Calibri" w:cs="Calibri" w:asciiTheme="minorAscii" w:hAnsiTheme="minorAscii" w:eastAsiaTheme="minorAscii" w:cstheme="minorAscii"/>
+            <w:b w:val="0"/>
+            <w:bCs w:val="0"/>
+            <w:i w:val="0"/>
+            <w:iCs w:val="0"/>
+            <w:caps w:val="0"/>
+            <w:smallCaps w:val="0"/>
+            <w:sz w:val="24"/>
+            <w:szCs w:val="24"/>
+          </w:rPr>
+          <w:t xml:space="preserve"> of image </w:t>
+        </w:r>
+        <w:r>
+          <w:rPr>
+            <w:rStyle w:val="Hyperlink"/>
+            <w:rFonts w:ascii="Calibri" w:hAnsi="Calibri" w:eastAsia="Calibri" w:cs="Calibri" w:asciiTheme="minorAscii" w:hAnsiTheme="minorAscii" w:eastAsiaTheme="minorAscii" w:cstheme="minorAscii"/>
+            <w:b w:val="0"/>
+            <w:bCs w:val="0"/>
+            <w:i w:val="0"/>
+            <w:iCs w:val="0"/>
+            <w:caps w:val="0"/>
+            <w:smallCaps w:val="0"/>
+            <w:sz w:val="24"/>
+            <w:szCs w:val="24"/>
+          </w:rPr>
+          <w:t>classification</w:t>
+        </w:r>
+        <w:r>
+          <w:rPr>
+            <w:rStyle w:val="Hyperlink"/>
+            <w:rFonts w:ascii="Calibri" w:hAnsi="Calibri" w:eastAsia="Calibri" w:cs="Calibri" w:asciiTheme="minorAscii" w:hAnsiTheme="minorAscii" w:eastAsiaTheme="minorAscii" w:cstheme="minorAscii"/>
+            <w:b w:val="0"/>
+            <w:bCs w:val="0"/>
+            <w:i w:val="0"/>
+            <w:iCs w:val="0"/>
+            <w:caps w:val="0"/>
+            <w:smallCaps w:val="0"/>
+            <w:sz w:val="24"/>
+            <w:szCs w:val="24"/>
+          </w:rPr>
+          <w:t xml:space="preserve"> </w:t>
+        </w:r>
+        <w:r>
+          <w:rPr>
+            <w:rStyle w:val="Hyperlink"/>
+            <w:rFonts w:ascii="Calibri" w:hAnsi="Calibri" w:eastAsia="Calibri" w:cs="Calibri" w:asciiTheme="minorAscii" w:hAnsiTheme="minorAscii" w:eastAsiaTheme="minorAscii" w:cstheme="minorAscii"/>
+            <w:b w:val="0"/>
+            <w:bCs w:val="0"/>
+            <w:i w:val="0"/>
+            <w:iCs w:val="0"/>
+            <w:caps w:val="0"/>
+            <w:smallCaps w:val="0"/>
+            <w:sz w:val="24"/>
+            <w:szCs w:val="24"/>
+          </w:rPr>
+          <w:t>algorithms</w:t>
+        </w:r>
+        <w:r>
+          <w:rPr>
+            <w:rStyle w:val="Hyperlink"/>
+            <w:rFonts w:ascii="Calibri" w:hAnsi="Calibri" w:eastAsia="Calibri" w:cs="Calibri" w:asciiTheme="minorAscii" w:hAnsiTheme="minorAscii" w:eastAsiaTheme="minorAscii" w:cstheme="minorAscii"/>
+            <w:b w:val="0"/>
+            <w:bCs w:val="0"/>
+            <w:i w:val="0"/>
+            <w:iCs w:val="0"/>
+            <w:caps w:val="0"/>
+            <w:smallCaps w:val="0"/>
+            <w:sz w:val="24"/>
+            <w:szCs w:val="24"/>
+          </w:rPr>
+          <w:t xml:space="preserve"> </w:t>
+        </w:r>
+        <w:r>
+          <w:rPr>
+            <w:rStyle w:val="Hyperlink"/>
+            <w:rFonts w:ascii="Calibri" w:hAnsi="Calibri" w:eastAsia="Calibri" w:cs="Calibri" w:asciiTheme="minorAscii" w:hAnsiTheme="minorAscii" w:eastAsiaTheme="minorAscii" w:cstheme="minorAscii"/>
+            <w:b w:val="0"/>
+            <w:bCs w:val="0"/>
+            <w:i w:val="0"/>
+            <w:iCs w:val="0"/>
+            <w:caps w:val="0"/>
+            <w:smallCaps w:val="0"/>
+            <w:sz w:val="24"/>
+            <w:szCs w:val="24"/>
+          </w:rPr>
+          <w:t>based</w:t>
+        </w:r>
+        <w:r>
+          <w:rPr>
+            <w:rStyle w:val="Hyperlink"/>
+            <w:rFonts w:ascii="Calibri" w:hAnsi="Calibri" w:eastAsia="Calibri" w:cs="Calibri" w:asciiTheme="minorAscii" w:hAnsiTheme="minorAscii" w:eastAsiaTheme="minorAscii" w:cstheme="minorAscii"/>
+            <w:b w:val="0"/>
+            <w:bCs w:val="0"/>
+            <w:i w:val="0"/>
+            <w:iCs w:val="0"/>
+            <w:caps w:val="0"/>
+            <w:smallCaps w:val="0"/>
+            <w:sz w:val="24"/>
+            <w:szCs w:val="24"/>
+          </w:rPr>
+          <w:t xml:space="preserve"> on </w:t>
+        </w:r>
+        <w:r>
+          <w:rPr>
+            <w:rStyle w:val="Hyperlink"/>
+            <w:rFonts w:ascii="Calibri" w:hAnsi="Calibri" w:eastAsia="Calibri" w:cs="Calibri" w:asciiTheme="minorAscii" w:hAnsiTheme="minorAscii" w:eastAsiaTheme="minorAscii" w:cstheme="minorAscii"/>
+            <w:b w:val="0"/>
+            <w:bCs w:val="0"/>
+            <w:i w:val="0"/>
+            <w:iCs w:val="0"/>
+            <w:caps w:val="0"/>
+            <w:smallCaps w:val="0"/>
+            <w:sz w:val="24"/>
+            <w:szCs w:val="24"/>
+          </w:rPr>
+          <w:t>traditional</w:t>
+        </w:r>
+        <w:r>
+          <w:rPr>
+            <w:rStyle w:val="Hyperlink"/>
+            <w:rFonts w:ascii="Calibri" w:hAnsi="Calibri" w:eastAsia="Calibri" w:cs="Calibri" w:asciiTheme="minorAscii" w:hAnsiTheme="minorAscii" w:eastAsiaTheme="minorAscii" w:cstheme="minorAscii"/>
+            <w:b w:val="0"/>
+            <w:bCs w:val="0"/>
+            <w:i w:val="0"/>
+            <w:iCs w:val="0"/>
+            <w:caps w:val="0"/>
+            <w:smallCaps w:val="0"/>
+            <w:sz w:val="24"/>
+            <w:szCs w:val="24"/>
+          </w:rPr>
+          <w:t xml:space="preserve"> </w:t>
+        </w:r>
+        <w:r>
+          <w:rPr>
+            <w:rStyle w:val="Hyperlink"/>
+            <w:rFonts w:ascii="Calibri" w:hAnsi="Calibri" w:eastAsia="Calibri" w:cs="Calibri" w:asciiTheme="minorAscii" w:hAnsiTheme="minorAscii" w:eastAsiaTheme="minorAscii" w:cstheme="minorAscii"/>
+            <w:b w:val="0"/>
+            <w:bCs w:val="0"/>
+            <w:i w:val="0"/>
+            <w:iCs w:val="0"/>
+            <w:caps w:val="0"/>
+            <w:smallCaps w:val="0"/>
+            <w:sz w:val="24"/>
+            <w:szCs w:val="24"/>
+          </w:rPr>
+          <w:t>machine</w:t>
+        </w:r>
+        <w:r>
+          <w:rPr>
+            <w:rStyle w:val="Hyperlink"/>
+            <w:rFonts w:ascii="Calibri" w:hAnsi="Calibri" w:eastAsia="Calibri" w:cs="Calibri" w:asciiTheme="minorAscii" w:hAnsiTheme="minorAscii" w:eastAsiaTheme="minorAscii" w:cstheme="minorAscii"/>
+            <w:b w:val="0"/>
+            <w:bCs w:val="0"/>
+            <w:i w:val="0"/>
+            <w:iCs w:val="0"/>
+            <w:caps w:val="0"/>
+            <w:smallCaps w:val="0"/>
+            <w:sz w:val="24"/>
+            <w:szCs w:val="24"/>
+          </w:rPr>
+          <w:t xml:space="preserve"> learning and </w:t>
+        </w:r>
+        <w:r>
+          <w:rPr>
+            <w:rStyle w:val="Hyperlink"/>
+            <w:rFonts w:ascii="Calibri" w:hAnsi="Calibri" w:eastAsia="Calibri" w:cs="Calibri" w:asciiTheme="minorAscii" w:hAnsiTheme="minorAscii" w:eastAsiaTheme="minorAscii" w:cstheme="minorAscii"/>
+            <w:b w:val="0"/>
+            <w:bCs w:val="0"/>
+            <w:i w:val="0"/>
+            <w:iCs w:val="0"/>
+            <w:caps w:val="0"/>
+            <w:smallCaps w:val="0"/>
+            <w:sz w:val="24"/>
+            <w:szCs w:val="24"/>
+          </w:rPr>
+          <w:t>deep</w:t>
+        </w:r>
+        <w:r>
+          <w:rPr>
+            <w:rStyle w:val="Hyperlink"/>
+            <w:rFonts w:ascii="Calibri" w:hAnsi="Calibri" w:eastAsia="Calibri" w:cs="Calibri" w:asciiTheme="minorAscii" w:hAnsiTheme="minorAscii" w:eastAsiaTheme="minorAscii" w:cstheme="minorAscii"/>
+            <w:b w:val="0"/>
+            <w:bCs w:val="0"/>
+            <w:i w:val="0"/>
+            <w:iCs w:val="0"/>
+            <w:caps w:val="0"/>
+            <w:smallCaps w:val="0"/>
+            <w:sz w:val="24"/>
+            <w:szCs w:val="24"/>
+          </w:rPr>
+          <w:t xml:space="preserve"> learning”, 2020</w:t>
+        </w:r>
+      </w:hyperlink>
+    </w:p>
+    <w:p>
+      <w:pPr>
+        <w:pStyle w:val="Normal"/>
+        <w:rPr>
+          <w:rFonts w:ascii="Open Sans" w:hAnsi="Open Sans" w:eastAsia="Open Sans" w:cs="Open Sans"/>
+          <w:b w:val="0"/>
+          <w:bCs w:val="0"/>
+          <w:i w:val="0"/>
+          <w:iCs w:val="0"/>
+          <w:caps w:val="0"/>
+          <w:smallCaps w:val="0"/>
+          <w:noProof w:val="0"/>
+          <w:color w:val="auto"/>
+          <w:sz w:val="24"/>
+          <w:szCs w:val="24"/>
+          <w:lang w:val="pl-PL"/>
+        </w:rPr>
+      </w:pPr>
     </w:p>
     <w:sectPr>
       <w:pgSz w:w="11906" w:h="16838" w:orient="portrait"/>
@@ -1768,6 +2936,91 @@
 
 <file path=word/numbering.xml><?xml version="1.0" encoding="utf-8"?>
 <w:numbering xmlns:w="http://schemas.openxmlformats.org/wordprocessingml/2006/main">
+  <w:abstractNum xmlns:w="http://schemas.openxmlformats.org/wordprocessingml/2006/main" w:abstractNumId="8">
+    <w:nsid w:val="39097b0b"/>
+    <w:multiLevelType xmlns:w="http://schemas.openxmlformats.org/wordprocessingml/2006/main" w:val="hybridMultilevel"/>
+    <w:lvl xmlns:w="http://schemas.openxmlformats.org/wordprocessingml/2006/main" w:ilvl="0">
+      <w:start w:val="1"/>
+      <w:numFmt w:val="decimal"/>
+      <w:lvlText w:val="%1."/>
+      <w:lvlJc w:val="left"/>
+      <w:pPr>
+        <w:ind w:left="720" w:hanging="360"/>
+      </w:pPr>
+    </w:lvl>
+    <w:lvl xmlns:w="http://schemas.openxmlformats.org/wordprocessingml/2006/main" w:ilvl="1">
+      <w:start w:val="1"/>
+      <w:numFmt w:val="lowerLetter"/>
+      <w:lvlText w:val="%2."/>
+      <w:lvlJc w:val="left"/>
+      <w:pPr>
+        <w:ind w:left="1440" w:hanging="360"/>
+      </w:pPr>
+    </w:lvl>
+    <w:lvl xmlns:w="http://schemas.openxmlformats.org/wordprocessingml/2006/main" w:ilvl="2">
+      <w:start w:val="1"/>
+      <w:numFmt w:val="lowerRoman"/>
+      <w:lvlText w:val="%3."/>
+      <w:lvlJc w:val="right"/>
+      <w:pPr>
+        <w:ind w:left="2160" w:hanging="180"/>
+      </w:pPr>
+    </w:lvl>
+    <w:lvl xmlns:w="http://schemas.openxmlformats.org/wordprocessingml/2006/main" w:ilvl="3">
+      <w:start w:val="1"/>
+      <w:numFmt w:val="decimal"/>
+      <w:lvlText w:val="%4."/>
+      <w:lvlJc w:val="left"/>
+      <w:pPr>
+        <w:ind w:left="2880" w:hanging="360"/>
+      </w:pPr>
+    </w:lvl>
+    <w:lvl xmlns:w="http://schemas.openxmlformats.org/wordprocessingml/2006/main" w:ilvl="4">
+      <w:start w:val="1"/>
+      <w:numFmt w:val="lowerLetter"/>
+      <w:lvlText w:val="%5."/>
+      <w:lvlJc w:val="left"/>
+      <w:pPr>
+        <w:ind w:left="3600" w:hanging="360"/>
+      </w:pPr>
+    </w:lvl>
+    <w:lvl xmlns:w="http://schemas.openxmlformats.org/wordprocessingml/2006/main" w:ilvl="5">
+      <w:start w:val="1"/>
+      <w:numFmt w:val="lowerRoman"/>
+      <w:lvlText w:val="%6."/>
+      <w:lvlJc w:val="right"/>
+      <w:pPr>
+        <w:ind w:left="4320" w:hanging="180"/>
+      </w:pPr>
+    </w:lvl>
+    <w:lvl xmlns:w="http://schemas.openxmlformats.org/wordprocessingml/2006/main" w:ilvl="6">
+      <w:start w:val="1"/>
+      <w:numFmt w:val="decimal"/>
+      <w:lvlText w:val="%7."/>
+      <w:lvlJc w:val="left"/>
+      <w:pPr>
+        <w:ind w:left="5040" w:hanging="360"/>
+      </w:pPr>
+    </w:lvl>
+    <w:lvl xmlns:w="http://schemas.openxmlformats.org/wordprocessingml/2006/main" w:ilvl="7">
+      <w:start w:val="1"/>
+      <w:numFmt w:val="lowerLetter"/>
+      <w:lvlText w:val="%8."/>
+      <w:lvlJc w:val="left"/>
+      <w:pPr>
+        <w:ind w:left="5760" w:hanging="360"/>
+      </w:pPr>
+    </w:lvl>
+    <w:lvl xmlns:w="http://schemas.openxmlformats.org/wordprocessingml/2006/main" w:ilvl="8">
+      <w:start w:val="1"/>
+      <w:numFmt w:val="lowerRoman"/>
+      <w:lvlText w:val="%9."/>
+      <w:lvlJc w:val="right"/>
+      <w:pPr>
+        <w:ind w:left="6480" w:hanging="180"/>
+      </w:pPr>
+    </w:lvl>
+  </w:abstractNum>
   <w:abstractNum xmlns:w="http://schemas.openxmlformats.org/wordprocessingml/2006/main" w:abstractNumId="7">
     <w:nsid w:val="61e9d842"/>
     <w:multiLevelType xmlns:w="http://schemas.openxmlformats.org/wordprocessingml/2006/main" w:val="hybridMultilevel"/>
@@ -2471,6 +3724,9 @@
       </w:pPr>
     </w:lvl>
   </w:abstractNum>
+  <w:num w:numId="8">
+    <w:abstractNumId w:val="8"/>
+  </w:num>
   <w:num w:numId="7">
     <w:abstractNumId w:val="7"/>
   </w:num>
@@ -3025,6 +4281,16 @@
       <w:spacing xmlns:w="http://schemas.openxmlformats.org/wordprocessingml/2006/main" w:after="0" w:line="240" w:lineRule="auto"/>
     </w:pPr>
   </w:style>
+  <w:style xmlns:w14="http://schemas.microsoft.com/office/word/2010/wordml" xmlns:mc="http://schemas.openxmlformats.org/markup-compatibility/2006" xmlns:w="http://schemas.openxmlformats.org/wordprocessingml/2006/main" w:type="character" w:styleId="Hyperlink" mc:Ignorable="w14">
+    <w:name xmlns:w="http://schemas.openxmlformats.org/wordprocessingml/2006/main" w:val="Hyperlink"/>
+    <w:basedOn xmlns:w="http://schemas.openxmlformats.org/wordprocessingml/2006/main" w:val="DefaultParagraphFont"/>
+    <w:uiPriority xmlns:w="http://schemas.openxmlformats.org/wordprocessingml/2006/main" w:val="99"/>
+    <w:unhideWhenUsed xmlns:w="http://schemas.openxmlformats.org/wordprocessingml/2006/main"/>
+    <w:rPr xmlns:w="http://schemas.openxmlformats.org/wordprocessingml/2006/main">
+      <w:color w:val="0563C1" w:themeColor="hyperlink"/>
+      <w:u w:val="single"/>
+    </w:rPr>
+  </w:style>
 </w:styles>
 </file>
 

</xml_diff>

<commit_message>
updated project report - added literature (#4)
</commit_message>
<xml_diff>
--- a/documents/Projekt Grupowy - Raport.docx
+++ b/documents/Projekt Grupowy - Raport.docx
@@ -177,7 +177,14 @@
           <w:sz w:val="28"/>
           <w:szCs w:val="28"/>
         </w:rPr>
-        <w:t xml:space="preserve">mm x 43mm. </w:t>
+        <w:t>mm x 43mm</w:t>
+      </w:r>
+      <w:r>
+        <w:rPr>
+          <w:sz w:val="28"/>
+          <w:szCs w:val="28"/>
+        </w:rPr>
+        <w:t xml:space="preserve">. </w:t>
       </w:r>
     </w:p>
     <w:p xmlns:wp14="http://schemas.microsoft.com/office/word/2010/wordml" wp14:paraId="3DE48070" wp14:textId="014CA714">
@@ -1455,6 +1462,1167 @@
         </w:rPr>
         <w:t>metody hybrydowe – wykorzystujące dwie lub więcej z powyższych metod np. rozrost obszarów z wykorzystaniem informacji o przebiegu krawędzi.</w:t>
       </w:r>
+    </w:p>
+    <w:p>
+      <w:pPr>
+        <w:pStyle w:val="Normal"/>
+        <w:rPr>
+          <w:b w:val="0"/>
+          <w:bCs w:val="0"/>
+          <w:sz w:val="28"/>
+          <w:szCs w:val="28"/>
+        </w:rPr>
+      </w:pPr>
+    </w:p>
+    <w:p>
+      <w:pPr>
+        <w:pStyle w:val="Normal"/>
+        <w:rPr>
+          <w:b w:val="1"/>
+          <w:bCs w:val="1"/>
+          <w:sz w:val="32"/>
+          <w:szCs w:val="32"/>
+        </w:rPr>
+      </w:pPr>
+      <w:r>
+        <w:rPr>
+          <w:b w:val="1"/>
+          <w:bCs w:val="1"/>
+          <w:sz w:val="32"/>
+          <w:szCs w:val="32"/>
+        </w:rPr>
+        <w:t>Literatura</w:t>
+      </w:r>
+      <w:r>
+        <w:rPr>
+          <w:b w:val="1"/>
+          <w:bCs w:val="1"/>
+          <w:sz w:val="32"/>
+          <w:szCs w:val="32"/>
+        </w:rPr>
+        <w:t>:</w:t>
+      </w:r>
+    </w:p>
+    <w:p>
+      <w:pPr>
+        <w:pStyle w:val="ListParagraph"/>
+        <w:numPr>
+          <w:ilvl w:val="0"/>
+          <w:numId w:val="8"/>
+        </w:numPr>
+        <w:rPr>
+          <w:rFonts w:ascii="Calibri" w:hAnsi="Calibri" w:eastAsia="Calibri" w:cs="Calibri" w:asciiTheme="minorAscii" w:hAnsiTheme="minorAscii" w:eastAsiaTheme="minorAscii" w:cstheme="minorAscii"/>
+          <w:b w:val="0"/>
+          <w:bCs w:val="0"/>
+          <w:i w:val="0"/>
+          <w:iCs w:val="0"/>
+          <w:caps w:val="0"/>
+          <w:smallCaps w:val="0"/>
+          <w:noProof w:val="0"/>
+          <w:color w:val="auto"/>
+          <w:sz w:val="24"/>
+          <w:szCs w:val="24"/>
+          <w:lang w:val="pl-PL"/>
+        </w:rPr>
+      </w:pPr>
+      <w:hyperlink r:id="Rac4778572ddc4cc8">
+        <w:r>
+          <w:rPr>
+            <w:rStyle w:val="Hyperlink"/>
+            <w:rFonts w:ascii="Calibri" w:hAnsi="Calibri" w:eastAsia="Calibri" w:cs="Calibri" w:asciiTheme="minorAscii" w:hAnsiTheme="minorAscii" w:eastAsiaTheme="minorAscii" w:cstheme="minorAscii"/>
+            <w:b w:val="0"/>
+            <w:bCs w:val="0"/>
+            <w:i w:val="0"/>
+            <w:iCs w:val="0"/>
+            <w:caps w:val="0"/>
+            <w:smallCaps w:val="0"/>
+            <w:noProof w:val="0"/>
+            <w:sz w:val="24"/>
+            <w:szCs w:val="24"/>
+            <w:lang w:val="pl-PL"/>
+          </w:rPr>
+          <w:t xml:space="preserve">Iwona </w:t>
+        </w:r>
+        <w:r>
+          <w:rPr>
+            <w:rStyle w:val="Hyperlink"/>
+            <w:rFonts w:ascii="Calibri" w:hAnsi="Calibri" w:eastAsia="Calibri" w:cs="Calibri" w:asciiTheme="minorAscii" w:hAnsiTheme="minorAscii" w:eastAsiaTheme="minorAscii" w:cstheme="minorAscii"/>
+            <w:b w:val="0"/>
+            <w:bCs w:val="0"/>
+            <w:i w:val="0"/>
+            <w:iCs w:val="0"/>
+            <w:caps w:val="0"/>
+            <w:smallCaps w:val="0"/>
+            <w:noProof w:val="0"/>
+            <w:sz w:val="24"/>
+            <w:szCs w:val="24"/>
+            <w:lang w:val="pl-PL"/>
+          </w:rPr>
+          <w:t>Jóźwicka</w:t>
+        </w:r>
+        <w:r>
+          <w:rPr>
+            <w:rStyle w:val="Hyperlink"/>
+            <w:rFonts w:ascii="Calibri" w:hAnsi="Calibri" w:eastAsia="Calibri" w:cs="Calibri" w:asciiTheme="minorAscii" w:hAnsiTheme="minorAscii" w:eastAsiaTheme="minorAscii" w:cstheme="minorAscii"/>
+            <w:b w:val="0"/>
+            <w:bCs w:val="0"/>
+            <w:i w:val="0"/>
+            <w:iCs w:val="0"/>
+            <w:caps w:val="0"/>
+            <w:smallCaps w:val="0"/>
+            <w:noProof w:val="0"/>
+            <w:sz w:val="24"/>
+            <w:szCs w:val="24"/>
+            <w:lang w:val="pl-PL"/>
+          </w:rPr>
+          <w:t xml:space="preserve"> “Tajemnica kolorowych płytek na drewnie”</w:t>
+        </w:r>
+      </w:hyperlink>
+      <w:r>
+        <w:rPr>
+          <w:rFonts w:ascii="Calibri" w:hAnsi="Calibri" w:eastAsia="Calibri" w:cs="Calibri" w:asciiTheme="minorAscii" w:hAnsiTheme="minorAscii" w:eastAsiaTheme="minorAscii" w:cstheme="minorAscii"/>
+          <w:b w:val="0"/>
+          <w:bCs w:val="0"/>
+          <w:i w:val="0"/>
+          <w:iCs w:val="0"/>
+          <w:caps w:val="0"/>
+          <w:smallCaps w:val="0"/>
+          <w:noProof w:val="0"/>
+          <w:color w:val="auto"/>
+          <w:sz w:val="24"/>
+          <w:szCs w:val="24"/>
+          <w:lang w:val="pl-PL"/>
+        </w:rPr>
+        <w:t xml:space="preserve"> </w:t>
+      </w:r>
+    </w:p>
+    <w:p>
+      <w:pPr>
+        <w:pStyle w:val="ListParagraph"/>
+        <w:numPr>
+          <w:ilvl w:val="0"/>
+          <w:numId w:val="8"/>
+        </w:numPr>
+        <w:rPr>
+          <w:rFonts w:ascii="Calibri" w:hAnsi="Calibri" w:eastAsia="Calibri" w:cs="Calibri" w:asciiTheme="minorAscii" w:hAnsiTheme="minorAscii" w:eastAsiaTheme="minorAscii" w:cstheme="minorAscii"/>
+          <w:b w:val="0"/>
+          <w:bCs w:val="0"/>
+          <w:i w:val="0"/>
+          <w:iCs w:val="0"/>
+          <w:caps w:val="0"/>
+          <w:smallCaps w:val="0"/>
+          <w:noProof w:val="0"/>
+          <w:color w:val="auto"/>
+          <w:sz w:val="24"/>
+          <w:szCs w:val="24"/>
+          <w:lang w:val="pl-PL"/>
+        </w:rPr>
+      </w:pPr>
+      <w:hyperlink r:id="R6ee809a2ce204577">
+        <w:r>
+          <w:rPr>
+            <w:rStyle w:val="Hyperlink"/>
+            <w:rFonts w:ascii="Calibri" w:hAnsi="Calibri" w:eastAsia="Calibri" w:cs="Calibri" w:asciiTheme="minorAscii" w:hAnsiTheme="minorAscii" w:eastAsiaTheme="minorAscii" w:cstheme="minorAscii"/>
+            <w:b w:val="0"/>
+            <w:bCs w:val="0"/>
+            <w:i w:val="0"/>
+            <w:iCs w:val="0"/>
+            <w:caps w:val="0"/>
+            <w:smallCaps w:val="0"/>
+            <w:noProof w:val="0"/>
+            <w:sz w:val="24"/>
+            <w:szCs w:val="24"/>
+            <w:lang w:val="pl-PL"/>
+          </w:rPr>
+          <w:t>https://pl.wikipedia.org/wiki/Canny</w:t>
+        </w:r>
+      </w:hyperlink>
+    </w:p>
+    <w:p>
+      <w:pPr>
+        <w:pStyle w:val="ListParagraph"/>
+        <w:numPr>
+          <w:ilvl w:val="0"/>
+          <w:numId w:val="8"/>
+        </w:numPr>
+        <w:rPr>
+          <w:rFonts w:ascii="Calibri" w:hAnsi="Calibri" w:eastAsia="Calibri" w:cs="Calibri" w:asciiTheme="minorAscii" w:hAnsiTheme="minorAscii" w:eastAsiaTheme="minorAscii" w:cstheme="minorAscii"/>
+          <w:b w:val="0"/>
+          <w:bCs w:val="0"/>
+          <w:i w:val="0"/>
+          <w:iCs w:val="0"/>
+          <w:caps w:val="0"/>
+          <w:smallCaps w:val="0"/>
+          <w:noProof w:val="0"/>
+          <w:sz w:val="24"/>
+          <w:szCs w:val="24"/>
+          <w:lang w:val="pl-PL"/>
+        </w:rPr>
+      </w:pPr>
+      <w:hyperlink r:id="R7cb5514f011240d8">
+        <w:r>
+          <w:rPr>
+            <w:rStyle w:val="Hyperlink"/>
+            <w:rFonts w:ascii="Calibri" w:hAnsi="Calibri" w:eastAsia="Calibri" w:cs="Calibri" w:asciiTheme="minorAscii" w:hAnsiTheme="minorAscii" w:eastAsiaTheme="minorAscii" w:cstheme="minorAscii"/>
+            <w:b w:val="0"/>
+            <w:bCs w:val="0"/>
+            <w:i w:val="0"/>
+            <w:iCs w:val="0"/>
+            <w:caps w:val="0"/>
+            <w:smallCaps w:val="0"/>
+            <w:noProof w:val="0"/>
+            <w:sz w:val="24"/>
+            <w:szCs w:val="24"/>
+            <w:lang w:val="pl-PL"/>
+          </w:rPr>
+          <w:t>Sofiane</w:t>
+        </w:r>
+        <w:r>
+          <w:rPr>
+            <w:rStyle w:val="Hyperlink"/>
+            <w:rFonts w:ascii="Calibri" w:hAnsi="Calibri" w:eastAsia="Calibri" w:cs="Calibri" w:asciiTheme="minorAscii" w:hAnsiTheme="minorAscii" w:eastAsiaTheme="minorAscii" w:cstheme="minorAscii"/>
+            <w:b w:val="0"/>
+            <w:bCs w:val="0"/>
+            <w:i w:val="0"/>
+            <w:iCs w:val="0"/>
+            <w:caps w:val="0"/>
+            <w:smallCaps w:val="0"/>
+            <w:noProof w:val="0"/>
+            <w:sz w:val="24"/>
+            <w:szCs w:val="24"/>
+            <w:lang w:val="pl-PL"/>
+          </w:rPr>
+          <w:t xml:space="preserve"> </w:t>
+        </w:r>
+        <w:r>
+          <w:rPr>
+            <w:rStyle w:val="Hyperlink"/>
+            <w:rFonts w:ascii="Calibri" w:hAnsi="Calibri" w:eastAsia="Calibri" w:cs="Calibri" w:asciiTheme="minorAscii" w:hAnsiTheme="minorAscii" w:eastAsiaTheme="minorAscii" w:cstheme="minorAscii"/>
+            <w:b w:val="0"/>
+            <w:bCs w:val="0"/>
+            <w:i w:val="0"/>
+            <w:iCs w:val="0"/>
+            <w:caps w:val="0"/>
+            <w:smallCaps w:val="0"/>
+            <w:noProof w:val="0"/>
+            <w:sz w:val="24"/>
+            <w:szCs w:val="24"/>
+            <w:lang w:val="pl-PL"/>
+          </w:rPr>
+          <w:t>Sahir</w:t>
+        </w:r>
+        <w:r>
+          <w:rPr>
+            <w:rStyle w:val="Hyperlink"/>
+            <w:rFonts w:ascii="Calibri" w:hAnsi="Calibri" w:eastAsia="Calibri" w:cs="Calibri" w:asciiTheme="minorAscii" w:hAnsiTheme="minorAscii" w:eastAsiaTheme="minorAscii" w:cstheme="minorAscii"/>
+            <w:b w:val="0"/>
+            <w:bCs w:val="0"/>
+            <w:i w:val="0"/>
+            <w:iCs w:val="0"/>
+            <w:caps w:val="0"/>
+            <w:smallCaps w:val="0"/>
+            <w:noProof w:val="0"/>
+            <w:sz w:val="24"/>
+            <w:szCs w:val="24"/>
+            <w:lang w:val="pl-PL"/>
+          </w:rPr>
+          <w:t xml:space="preserve"> </w:t>
+        </w:r>
+        <w:r>
+          <w:rPr>
+            <w:rStyle w:val="Hyperlink"/>
+            <w:rFonts w:ascii="Calibri" w:hAnsi="Calibri" w:eastAsia="Calibri" w:cs="Calibri" w:asciiTheme="minorAscii" w:hAnsiTheme="minorAscii" w:eastAsiaTheme="minorAscii" w:cstheme="minorAscii"/>
+            <w:b w:val="0"/>
+            <w:bCs w:val="0"/>
+            <w:i w:val="0"/>
+            <w:iCs w:val="0"/>
+            <w:caps w:val="0"/>
+            <w:smallCaps w:val="0"/>
+            <w:noProof w:val="0"/>
+            <w:sz w:val="24"/>
+            <w:szCs w:val="24"/>
+            <w:lang w:val="pl-PL"/>
+          </w:rPr>
+          <w:t>“</w:t>
+        </w:r>
+        <w:r>
+          <w:rPr>
+            <w:rStyle w:val="Hyperlink"/>
+            <w:rFonts w:ascii="Calibri" w:hAnsi="Calibri" w:eastAsia="Calibri" w:cs="Calibri" w:asciiTheme="minorAscii" w:hAnsiTheme="minorAscii" w:eastAsiaTheme="minorAscii" w:cstheme="minorAscii"/>
+            <w:b w:val="0"/>
+            <w:bCs w:val="0"/>
+            <w:i w:val="0"/>
+            <w:iCs w:val="0"/>
+            <w:caps w:val="0"/>
+            <w:smallCaps w:val="0"/>
+            <w:noProof w:val="0"/>
+            <w:sz w:val="24"/>
+            <w:szCs w:val="24"/>
+            <w:lang w:val="pl-PL"/>
+          </w:rPr>
+          <w:t>Canny</w:t>
+        </w:r>
+        <w:r>
+          <w:rPr>
+            <w:rStyle w:val="Hyperlink"/>
+            <w:rFonts w:ascii="Calibri" w:hAnsi="Calibri" w:eastAsia="Calibri" w:cs="Calibri" w:asciiTheme="minorAscii" w:hAnsiTheme="minorAscii" w:eastAsiaTheme="minorAscii" w:cstheme="minorAscii"/>
+            <w:b w:val="0"/>
+            <w:bCs w:val="0"/>
+            <w:i w:val="0"/>
+            <w:iCs w:val="0"/>
+            <w:caps w:val="0"/>
+            <w:smallCaps w:val="0"/>
+            <w:noProof w:val="0"/>
+            <w:sz w:val="24"/>
+            <w:szCs w:val="24"/>
+            <w:lang w:val="pl-PL"/>
+          </w:rPr>
+          <w:t xml:space="preserve"> Edge </w:t>
+        </w:r>
+        <w:r>
+          <w:rPr>
+            <w:rStyle w:val="Hyperlink"/>
+            <w:rFonts w:ascii="Calibri" w:hAnsi="Calibri" w:eastAsia="Calibri" w:cs="Calibri" w:asciiTheme="minorAscii" w:hAnsiTheme="minorAscii" w:eastAsiaTheme="minorAscii" w:cstheme="minorAscii"/>
+            <w:b w:val="0"/>
+            <w:bCs w:val="0"/>
+            <w:i w:val="0"/>
+            <w:iCs w:val="0"/>
+            <w:caps w:val="0"/>
+            <w:smallCaps w:val="0"/>
+            <w:noProof w:val="0"/>
+            <w:sz w:val="24"/>
+            <w:szCs w:val="24"/>
+            <w:lang w:val="pl-PL"/>
+          </w:rPr>
+          <w:t>Detection</w:t>
+        </w:r>
+        <w:r>
+          <w:rPr>
+            <w:rStyle w:val="Hyperlink"/>
+            <w:rFonts w:ascii="Calibri" w:hAnsi="Calibri" w:eastAsia="Calibri" w:cs="Calibri" w:asciiTheme="minorAscii" w:hAnsiTheme="minorAscii" w:eastAsiaTheme="minorAscii" w:cstheme="minorAscii"/>
+            <w:b w:val="0"/>
+            <w:bCs w:val="0"/>
+            <w:i w:val="0"/>
+            <w:iCs w:val="0"/>
+            <w:caps w:val="0"/>
+            <w:smallCaps w:val="0"/>
+            <w:noProof w:val="0"/>
+            <w:sz w:val="24"/>
+            <w:szCs w:val="24"/>
+            <w:lang w:val="pl-PL"/>
+          </w:rPr>
+          <w:t xml:space="preserve"> Step by Step in </w:t>
+        </w:r>
+        <w:r>
+          <w:rPr>
+            <w:rStyle w:val="Hyperlink"/>
+            <w:rFonts w:ascii="Calibri" w:hAnsi="Calibri" w:eastAsia="Calibri" w:cs="Calibri" w:asciiTheme="minorAscii" w:hAnsiTheme="minorAscii" w:eastAsiaTheme="minorAscii" w:cstheme="minorAscii"/>
+            <w:b w:val="0"/>
+            <w:bCs w:val="0"/>
+            <w:i w:val="0"/>
+            <w:iCs w:val="0"/>
+            <w:caps w:val="0"/>
+            <w:smallCaps w:val="0"/>
+            <w:noProof w:val="0"/>
+            <w:sz w:val="24"/>
+            <w:szCs w:val="24"/>
+            <w:lang w:val="pl-PL"/>
+          </w:rPr>
+          <w:t>Python</w:t>
+        </w:r>
+        <w:r>
+          <w:rPr>
+            <w:rStyle w:val="Hyperlink"/>
+            <w:rFonts w:ascii="Calibri" w:hAnsi="Calibri" w:eastAsia="Calibri" w:cs="Calibri" w:asciiTheme="minorAscii" w:hAnsiTheme="minorAscii" w:eastAsiaTheme="minorAscii" w:cstheme="minorAscii"/>
+            <w:b w:val="0"/>
+            <w:bCs w:val="0"/>
+            <w:i w:val="0"/>
+            <w:iCs w:val="0"/>
+            <w:caps w:val="0"/>
+            <w:smallCaps w:val="0"/>
+            <w:noProof w:val="0"/>
+            <w:sz w:val="24"/>
+            <w:szCs w:val="24"/>
+            <w:lang w:val="pl-PL"/>
+          </w:rPr>
+          <w:t xml:space="preserve"> – </w:t>
+        </w:r>
+        <w:r>
+          <w:rPr>
+            <w:rStyle w:val="Hyperlink"/>
+            <w:rFonts w:ascii="Calibri" w:hAnsi="Calibri" w:eastAsia="Calibri" w:cs="Calibri" w:asciiTheme="minorAscii" w:hAnsiTheme="minorAscii" w:eastAsiaTheme="minorAscii" w:cstheme="minorAscii"/>
+            <w:b w:val="0"/>
+            <w:bCs w:val="0"/>
+            <w:i w:val="0"/>
+            <w:iCs w:val="0"/>
+            <w:caps w:val="0"/>
+            <w:smallCaps w:val="0"/>
+            <w:noProof w:val="0"/>
+            <w:sz w:val="24"/>
+            <w:szCs w:val="24"/>
+            <w:lang w:val="pl-PL"/>
+          </w:rPr>
+          <w:t>Computer</w:t>
+        </w:r>
+        <w:r>
+          <w:rPr>
+            <w:rStyle w:val="Hyperlink"/>
+            <w:rFonts w:ascii="Calibri" w:hAnsi="Calibri" w:eastAsia="Calibri" w:cs="Calibri" w:asciiTheme="minorAscii" w:hAnsiTheme="minorAscii" w:eastAsiaTheme="minorAscii" w:cstheme="minorAscii"/>
+            <w:b w:val="0"/>
+            <w:bCs w:val="0"/>
+            <w:i w:val="0"/>
+            <w:iCs w:val="0"/>
+            <w:caps w:val="0"/>
+            <w:smallCaps w:val="0"/>
+            <w:noProof w:val="0"/>
+            <w:sz w:val="24"/>
+            <w:szCs w:val="24"/>
+            <w:lang w:val="pl-PL"/>
+          </w:rPr>
+          <w:t xml:space="preserve"> </w:t>
+        </w:r>
+        <w:r>
+          <w:rPr>
+            <w:rStyle w:val="Hyperlink"/>
+            <w:rFonts w:ascii="Calibri" w:hAnsi="Calibri" w:eastAsia="Calibri" w:cs="Calibri" w:asciiTheme="minorAscii" w:hAnsiTheme="minorAscii" w:eastAsiaTheme="minorAscii" w:cstheme="minorAscii"/>
+            <w:b w:val="0"/>
+            <w:bCs w:val="0"/>
+            <w:i w:val="0"/>
+            <w:iCs w:val="0"/>
+            <w:caps w:val="0"/>
+            <w:smallCaps w:val="0"/>
+            <w:noProof w:val="0"/>
+            <w:sz w:val="24"/>
+            <w:szCs w:val="24"/>
+            <w:lang w:val="pl-PL"/>
+          </w:rPr>
+          <w:t>Vision</w:t>
+        </w:r>
+        <w:r>
+          <w:rPr>
+            <w:rStyle w:val="Hyperlink"/>
+            <w:rFonts w:ascii="Calibri" w:hAnsi="Calibri" w:eastAsia="Calibri" w:cs="Calibri" w:asciiTheme="minorAscii" w:hAnsiTheme="minorAscii" w:eastAsiaTheme="minorAscii" w:cstheme="minorAscii"/>
+            <w:b w:val="0"/>
+            <w:bCs w:val="0"/>
+            <w:i w:val="0"/>
+            <w:iCs w:val="0"/>
+            <w:caps w:val="0"/>
+            <w:smallCaps w:val="0"/>
+            <w:noProof w:val="0"/>
+            <w:sz w:val="24"/>
+            <w:szCs w:val="24"/>
+            <w:lang w:val="pl-PL"/>
+          </w:rPr>
+          <w:t>”</w:t>
+        </w:r>
+      </w:hyperlink>
+      <w:r>
+        <w:rPr>
+          <w:rFonts w:ascii="Calibri" w:hAnsi="Calibri" w:eastAsia="Calibri" w:cs="Calibri" w:asciiTheme="minorAscii" w:hAnsiTheme="minorAscii" w:eastAsiaTheme="minorAscii" w:cstheme="minorAscii"/>
+          <w:b w:val="0"/>
+          <w:bCs w:val="0"/>
+          <w:i w:val="0"/>
+          <w:iCs w:val="0"/>
+          <w:caps w:val="0"/>
+          <w:smallCaps w:val="0"/>
+          <w:noProof w:val="0"/>
+          <w:sz w:val="24"/>
+          <w:szCs w:val="24"/>
+          <w:lang w:val="pl-PL"/>
+        </w:rPr>
+        <w:t xml:space="preserve"> </w:t>
+      </w:r>
+    </w:p>
+    <w:p>
+      <w:pPr>
+        <w:pStyle w:val="ListParagraph"/>
+        <w:numPr>
+          <w:ilvl w:val="0"/>
+          <w:numId w:val="8"/>
+        </w:numPr>
+        <w:rPr>
+          <w:rFonts w:ascii="Calibri" w:hAnsi="Calibri" w:eastAsia="Calibri" w:cs="Calibri" w:asciiTheme="minorAscii" w:hAnsiTheme="minorAscii" w:eastAsiaTheme="minorAscii" w:cstheme="minorAscii"/>
+          <w:b w:val="0"/>
+          <w:bCs w:val="0"/>
+          <w:i w:val="0"/>
+          <w:iCs w:val="0"/>
+          <w:caps w:val="0"/>
+          <w:smallCaps w:val="0"/>
+          <w:noProof w:val="0"/>
+          <w:sz w:val="24"/>
+          <w:szCs w:val="24"/>
+          <w:lang w:val="pl-PL"/>
+        </w:rPr>
+      </w:pPr>
+      <w:hyperlink r:id="R87ca5a3689f44406">
+        <w:r>
+          <w:rPr>
+            <w:rStyle w:val="Hyperlink"/>
+            <w:rFonts w:ascii="Calibri" w:hAnsi="Calibri" w:eastAsia="Calibri" w:cs="Calibri" w:asciiTheme="minorAscii" w:hAnsiTheme="minorAscii" w:eastAsiaTheme="minorAscii" w:cstheme="minorAscii"/>
+            <w:b w:val="0"/>
+            <w:bCs w:val="0"/>
+            <w:i w:val="0"/>
+            <w:iCs w:val="0"/>
+            <w:caps w:val="0"/>
+            <w:smallCaps w:val="0"/>
+            <w:noProof w:val="0"/>
+            <w:sz w:val="24"/>
+            <w:szCs w:val="24"/>
+            <w:lang w:val="pl-PL"/>
+          </w:rPr>
+          <w:t>Weibin</w:t>
+        </w:r>
+        <w:r>
+          <w:rPr>
+            <w:rStyle w:val="Hyperlink"/>
+            <w:rFonts w:ascii="Calibri" w:hAnsi="Calibri" w:eastAsia="Calibri" w:cs="Calibri" w:asciiTheme="minorAscii" w:hAnsiTheme="minorAscii" w:eastAsiaTheme="minorAscii" w:cstheme="minorAscii"/>
+            <w:b w:val="0"/>
+            <w:bCs w:val="0"/>
+            <w:i w:val="0"/>
+            <w:iCs w:val="0"/>
+            <w:caps w:val="0"/>
+            <w:smallCaps w:val="0"/>
+            <w:noProof w:val="0"/>
+            <w:sz w:val="24"/>
+            <w:szCs w:val="24"/>
+            <w:lang w:val="pl-PL"/>
+          </w:rPr>
+          <w:t xml:space="preserve"> </w:t>
+        </w:r>
+        <w:r>
+          <w:rPr>
+            <w:rStyle w:val="Hyperlink"/>
+            <w:rFonts w:ascii="Calibri" w:hAnsi="Calibri" w:eastAsia="Calibri" w:cs="Calibri" w:asciiTheme="minorAscii" w:hAnsiTheme="minorAscii" w:eastAsiaTheme="minorAscii" w:cstheme="minorAscii"/>
+            <w:b w:val="0"/>
+            <w:bCs w:val="0"/>
+            <w:i w:val="0"/>
+            <w:iCs w:val="0"/>
+            <w:caps w:val="0"/>
+            <w:smallCaps w:val="0"/>
+            <w:noProof w:val="0"/>
+            <w:sz w:val="24"/>
+            <w:szCs w:val="24"/>
+            <w:lang w:val="pl-PL"/>
+          </w:rPr>
+          <w:t>Rong</w:t>
+        </w:r>
+        <w:r>
+          <w:rPr>
+            <w:rStyle w:val="Hyperlink"/>
+            <w:rFonts w:ascii="Calibri" w:hAnsi="Calibri" w:eastAsia="Calibri" w:cs="Calibri" w:asciiTheme="minorAscii" w:hAnsiTheme="minorAscii" w:eastAsiaTheme="minorAscii" w:cstheme="minorAscii"/>
+            <w:b w:val="0"/>
+            <w:bCs w:val="0"/>
+            <w:i w:val="0"/>
+            <w:iCs w:val="0"/>
+            <w:caps w:val="0"/>
+            <w:smallCaps w:val="0"/>
+            <w:noProof w:val="0"/>
+            <w:sz w:val="24"/>
+            <w:szCs w:val="24"/>
+            <w:lang w:val="pl-PL"/>
+          </w:rPr>
+          <w:t xml:space="preserve">, </w:t>
+        </w:r>
+        <w:r>
+          <w:rPr>
+            <w:rStyle w:val="Hyperlink"/>
+            <w:rFonts w:ascii="Calibri" w:hAnsi="Calibri" w:eastAsia="Calibri" w:cs="Calibri" w:asciiTheme="minorAscii" w:hAnsiTheme="minorAscii" w:eastAsiaTheme="minorAscii" w:cstheme="minorAscii"/>
+            <w:b w:val="0"/>
+            <w:bCs w:val="0"/>
+            <w:i w:val="0"/>
+            <w:iCs w:val="0"/>
+            <w:caps w:val="0"/>
+            <w:smallCaps w:val="0"/>
+            <w:noProof w:val="0"/>
+            <w:sz w:val="24"/>
+            <w:szCs w:val="24"/>
+            <w:lang w:val="pl-PL"/>
+          </w:rPr>
+          <w:t>Zhanjing</w:t>
+        </w:r>
+        <w:r>
+          <w:rPr>
+            <w:rStyle w:val="Hyperlink"/>
+            <w:rFonts w:ascii="Calibri" w:hAnsi="Calibri" w:eastAsia="Calibri" w:cs="Calibri" w:asciiTheme="minorAscii" w:hAnsiTheme="minorAscii" w:eastAsiaTheme="minorAscii" w:cstheme="minorAscii"/>
+            <w:b w:val="0"/>
+            <w:bCs w:val="0"/>
+            <w:i w:val="0"/>
+            <w:iCs w:val="0"/>
+            <w:caps w:val="0"/>
+            <w:smallCaps w:val="0"/>
+            <w:noProof w:val="0"/>
+            <w:sz w:val="24"/>
+            <w:szCs w:val="24"/>
+            <w:lang w:val="pl-PL"/>
+          </w:rPr>
+          <w:t xml:space="preserve"> Li, </w:t>
+        </w:r>
+        <w:r>
+          <w:rPr>
+            <w:rStyle w:val="Hyperlink"/>
+            <w:rFonts w:ascii="Calibri" w:hAnsi="Calibri" w:eastAsia="Calibri" w:cs="Calibri" w:asciiTheme="minorAscii" w:hAnsiTheme="minorAscii" w:eastAsiaTheme="minorAscii" w:cstheme="minorAscii"/>
+            <w:b w:val="0"/>
+            <w:bCs w:val="0"/>
+            <w:i w:val="0"/>
+            <w:iCs w:val="0"/>
+            <w:caps w:val="0"/>
+            <w:smallCaps w:val="0"/>
+            <w:noProof w:val="0"/>
+            <w:sz w:val="24"/>
+            <w:szCs w:val="24"/>
+            <w:lang w:val="pl-PL"/>
+          </w:rPr>
+          <w:t>Wei</w:t>
+        </w:r>
+        <w:r>
+          <w:rPr>
+            <w:rStyle w:val="Hyperlink"/>
+            <w:rFonts w:ascii="Calibri" w:hAnsi="Calibri" w:eastAsia="Calibri" w:cs="Calibri" w:asciiTheme="minorAscii" w:hAnsiTheme="minorAscii" w:eastAsiaTheme="minorAscii" w:cstheme="minorAscii"/>
+            <w:b w:val="0"/>
+            <w:bCs w:val="0"/>
+            <w:i w:val="0"/>
+            <w:iCs w:val="0"/>
+            <w:caps w:val="0"/>
+            <w:smallCaps w:val="0"/>
+            <w:noProof w:val="0"/>
+            <w:sz w:val="24"/>
+            <w:szCs w:val="24"/>
+            <w:lang w:val="pl-PL"/>
+          </w:rPr>
+          <w:t xml:space="preserve"> </w:t>
+        </w:r>
+        <w:r>
+          <w:rPr>
+            <w:rStyle w:val="Hyperlink"/>
+            <w:rFonts w:ascii="Calibri" w:hAnsi="Calibri" w:eastAsia="Calibri" w:cs="Calibri" w:asciiTheme="minorAscii" w:hAnsiTheme="minorAscii" w:eastAsiaTheme="minorAscii" w:cstheme="minorAscii"/>
+            <w:b w:val="0"/>
+            <w:bCs w:val="0"/>
+            <w:i w:val="0"/>
+            <w:iCs w:val="0"/>
+            <w:caps w:val="0"/>
+            <w:smallCaps w:val="0"/>
+            <w:noProof w:val="0"/>
+            <w:sz w:val="24"/>
+            <w:szCs w:val="24"/>
+            <w:lang w:val="pl-PL"/>
+          </w:rPr>
+          <w:t>Zhang</w:t>
+        </w:r>
+        <w:r>
+          <w:rPr>
+            <w:rStyle w:val="Hyperlink"/>
+            <w:rFonts w:ascii="Calibri" w:hAnsi="Calibri" w:eastAsia="Calibri" w:cs="Calibri" w:asciiTheme="minorAscii" w:hAnsiTheme="minorAscii" w:eastAsiaTheme="minorAscii" w:cstheme="minorAscii"/>
+            <w:b w:val="0"/>
+            <w:bCs w:val="0"/>
+            <w:i w:val="0"/>
+            <w:iCs w:val="0"/>
+            <w:caps w:val="0"/>
+            <w:smallCaps w:val="0"/>
+            <w:noProof w:val="0"/>
+            <w:sz w:val="24"/>
+            <w:szCs w:val="24"/>
+            <w:lang w:val="pl-PL"/>
+          </w:rPr>
+          <w:t xml:space="preserve"> and </w:t>
+        </w:r>
+        <w:r>
+          <w:rPr>
+            <w:rStyle w:val="Hyperlink"/>
+            <w:rFonts w:ascii="Calibri" w:hAnsi="Calibri" w:eastAsia="Calibri" w:cs="Calibri" w:asciiTheme="minorAscii" w:hAnsiTheme="minorAscii" w:eastAsiaTheme="minorAscii" w:cstheme="minorAscii"/>
+            <w:b w:val="0"/>
+            <w:bCs w:val="0"/>
+            <w:i w:val="0"/>
+            <w:iCs w:val="0"/>
+            <w:caps w:val="0"/>
+            <w:smallCaps w:val="0"/>
+            <w:noProof w:val="0"/>
+            <w:sz w:val="24"/>
+            <w:szCs w:val="24"/>
+            <w:lang w:val="pl-PL"/>
+          </w:rPr>
+          <w:t>Lining</w:t>
+        </w:r>
+        <w:r>
+          <w:rPr>
+            <w:rStyle w:val="Hyperlink"/>
+            <w:rFonts w:ascii="Calibri" w:hAnsi="Calibri" w:eastAsia="Calibri" w:cs="Calibri" w:asciiTheme="minorAscii" w:hAnsiTheme="minorAscii" w:eastAsiaTheme="minorAscii" w:cstheme="minorAscii"/>
+            <w:b w:val="0"/>
+            <w:bCs w:val="0"/>
+            <w:i w:val="0"/>
+            <w:iCs w:val="0"/>
+            <w:caps w:val="0"/>
+            <w:smallCaps w:val="0"/>
+            <w:noProof w:val="0"/>
+            <w:sz w:val="24"/>
+            <w:szCs w:val="24"/>
+            <w:lang w:val="pl-PL"/>
+          </w:rPr>
+          <w:t xml:space="preserve"> Sun </w:t>
+        </w:r>
+        <w:r>
+          <w:rPr>
+            <w:rStyle w:val="Hyperlink"/>
+            <w:rFonts w:ascii="Calibri" w:hAnsi="Calibri" w:eastAsia="Calibri" w:cs="Calibri" w:asciiTheme="minorAscii" w:hAnsiTheme="minorAscii" w:eastAsiaTheme="minorAscii" w:cstheme="minorAscii"/>
+            <w:b w:val="0"/>
+            <w:bCs w:val="0"/>
+            <w:i w:val="0"/>
+            <w:iCs w:val="0"/>
+            <w:caps w:val="0"/>
+            <w:smallCaps w:val="0"/>
+            <w:noProof w:val="0"/>
+            <w:sz w:val="24"/>
+            <w:szCs w:val="24"/>
+            <w:lang w:val="pl-PL"/>
+          </w:rPr>
+          <w:t>"An Improved Canny Edge Detection Algorithm"</w:t>
+        </w:r>
+        <w:r>
+          <w:rPr>
+            <w:rStyle w:val="Hyperlink"/>
+            <w:rFonts w:ascii="Calibri" w:hAnsi="Calibri" w:eastAsia="Calibri" w:cs="Calibri" w:asciiTheme="minorAscii" w:hAnsiTheme="minorAscii" w:eastAsiaTheme="minorAscii" w:cstheme="minorAscii"/>
+            <w:b w:val="0"/>
+            <w:bCs w:val="0"/>
+            <w:i w:val="0"/>
+            <w:iCs w:val="0"/>
+            <w:caps w:val="0"/>
+            <w:smallCaps w:val="0"/>
+            <w:noProof w:val="0"/>
+            <w:sz w:val="24"/>
+            <w:szCs w:val="24"/>
+            <w:lang w:val="pl-PL"/>
+          </w:rPr>
+          <w:t>, 2014</w:t>
+        </w:r>
+      </w:hyperlink>
+    </w:p>
+    <w:p>
+      <w:pPr>
+        <w:pStyle w:val="ListParagraph"/>
+        <w:numPr>
+          <w:ilvl w:val="0"/>
+          <w:numId w:val="8"/>
+        </w:numPr>
+        <w:rPr>
+          <w:rFonts w:ascii="Calibri" w:hAnsi="Calibri" w:eastAsia="Calibri" w:cs="Calibri" w:asciiTheme="minorAscii" w:hAnsiTheme="minorAscii" w:eastAsiaTheme="minorAscii" w:cstheme="minorAscii"/>
+          <w:noProof w:val="0"/>
+          <w:color w:val="auto"/>
+          <w:sz w:val="24"/>
+          <w:szCs w:val="24"/>
+          <w:lang w:val="pl-PL"/>
+        </w:rPr>
+      </w:pPr>
+      <w:hyperlink r:id="Rf8a1f523dffd487b">
+        <w:r>
+          <w:rPr>
+            <w:rStyle w:val="Hyperlink"/>
+            <w:rFonts w:ascii="Calibri" w:hAnsi="Calibri" w:eastAsia="Calibri" w:cs="Calibri" w:asciiTheme="minorAscii" w:hAnsiTheme="minorAscii" w:eastAsiaTheme="minorAscii" w:cstheme="minorAscii"/>
+            <w:noProof w:val="0"/>
+            <w:sz w:val="24"/>
+            <w:szCs w:val="24"/>
+            <w:lang w:val="pl-PL"/>
+          </w:rPr>
+          <w:t>H.D. Cheng “</w:t>
+        </w:r>
+        <w:r>
+          <w:rPr>
+            <w:rStyle w:val="Hyperlink"/>
+            <w:rFonts w:ascii="Calibri" w:hAnsi="Calibri" w:eastAsia="Calibri" w:cs="Calibri" w:asciiTheme="minorAscii" w:hAnsiTheme="minorAscii" w:eastAsiaTheme="minorAscii" w:cstheme="minorAscii"/>
+            <w:noProof w:val="0"/>
+            <w:sz w:val="24"/>
+            <w:szCs w:val="24"/>
+            <w:lang w:val="pl-PL"/>
+          </w:rPr>
+          <w:t>Color</w:t>
+        </w:r>
+        <w:r>
+          <w:rPr>
+            <w:rStyle w:val="Hyperlink"/>
+            <w:rFonts w:ascii="Calibri" w:hAnsi="Calibri" w:eastAsia="Calibri" w:cs="Calibri" w:asciiTheme="minorAscii" w:hAnsiTheme="minorAscii" w:eastAsiaTheme="minorAscii" w:cstheme="minorAscii"/>
+            <w:noProof w:val="0"/>
+            <w:sz w:val="24"/>
+            <w:szCs w:val="24"/>
+            <w:lang w:val="pl-PL"/>
+          </w:rPr>
+          <w:t xml:space="preserve"> image </w:t>
+        </w:r>
+        <w:r>
+          <w:rPr>
+            <w:rStyle w:val="Hyperlink"/>
+            <w:rFonts w:ascii="Calibri" w:hAnsi="Calibri" w:eastAsia="Calibri" w:cs="Calibri" w:asciiTheme="minorAscii" w:hAnsiTheme="minorAscii" w:eastAsiaTheme="minorAscii" w:cstheme="minorAscii"/>
+            <w:noProof w:val="0"/>
+            <w:sz w:val="24"/>
+            <w:szCs w:val="24"/>
+            <w:lang w:val="pl-PL"/>
+          </w:rPr>
+          <w:t>segmentation</w:t>
+        </w:r>
+        <w:r>
+          <w:rPr>
+            <w:rStyle w:val="Hyperlink"/>
+            <w:rFonts w:ascii="Calibri" w:hAnsi="Calibri" w:eastAsia="Calibri" w:cs="Calibri" w:asciiTheme="minorAscii" w:hAnsiTheme="minorAscii" w:eastAsiaTheme="minorAscii" w:cstheme="minorAscii"/>
+            <w:noProof w:val="0"/>
+            <w:sz w:val="24"/>
+            <w:szCs w:val="24"/>
+            <w:lang w:val="pl-PL"/>
+          </w:rPr>
+          <w:t xml:space="preserve"> : </w:t>
+        </w:r>
+        <w:r>
+          <w:rPr>
+            <w:rStyle w:val="Hyperlink"/>
+            <w:rFonts w:ascii="Calibri" w:hAnsi="Calibri" w:eastAsia="Calibri" w:cs="Calibri" w:asciiTheme="minorAscii" w:hAnsiTheme="minorAscii" w:eastAsiaTheme="minorAscii" w:cstheme="minorAscii"/>
+            <w:noProof w:val="0"/>
+            <w:sz w:val="24"/>
+            <w:szCs w:val="24"/>
+            <w:lang w:val="pl-PL"/>
+          </w:rPr>
+          <w:t>advances</w:t>
+        </w:r>
+        <w:r>
+          <w:rPr>
+            <w:rStyle w:val="Hyperlink"/>
+            <w:rFonts w:ascii="Calibri" w:hAnsi="Calibri" w:eastAsia="Calibri" w:cs="Calibri" w:asciiTheme="minorAscii" w:hAnsiTheme="minorAscii" w:eastAsiaTheme="minorAscii" w:cstheme="minorAscii"/>
+            <w:noProof w:val="0"/>
+            <w:sz w:val="24"/>
+            <w:szCs w:val="24"/>
+            <w:lang w:val="pl-PL"/>
+          </w:rPr>
+          <w:t xml:space="preserve"> and </w:t>
+        </w:r>
+        <w:r>
+          <w:rPr>
+            <w:rStyle w:val="Hyperlink"/>
+            <w:rFonts w:ascii="Calibri" w:hAnsi="Calibri" w:eastAsia="Calibri" w:cs="Calibri" w:asciiTheme="minorAscii" w:hAnsiTheme="minorAscii" w:eastAsiaTheme="minorAscii" w:cstheme="minorAscii"/>
+            <w:noProof w:val="0"/>
+            <w:sz w:val="24"/>
+            <w:szCs w:val="24"/>
+            <w:lang w:val="pl-PL"/>
+          </w:rPr>
+          <w:t>prospects</w:t>
+        </w:r>
+        <w:r>
+          <w:rPr>
+            <w:rStyle w:val="Hyperlink"/>
+            <w:rFonts w:ascii="Calibri" w:hAnsi="Calibri" w:eastAsia="Calibri" w:cs="Calibri" w:asciiTheme="minorAscii" w:hAnsiTheme="minorAscii" w:eastAsiaTheme="minorAscii" w:cstheme="minorAscii"/>
+            <w:noProof w:val="0"/>
+            <w:sz w:val="24"/>
+            <w:szCs w:val="24"/>
+            <w:lang w:val="pl-PL"/>
+          </w:rPr>
+          <w:t>”, 2001</w:t>
+        </w:r>
+      </w:hyperlink>
+    </w:p>
+    <w:p>
+      <w:pPr>
+        <w:pStyle w:val="ListParagraph"/>
+        <w:numPr>
+          <w:ilvl w:val="0"/>
+          <w:numId w:val="8"/>
+        </w:numPr>
+        <w:rPr>
+          <w:rFonts w:ascii="Calibri" w:hAnsi="Calibri" w:eastAsia="Calibri" w:cs="Calibri" w:asciiTheme="minorAscii" w:hAnsiTheme="minorAscii" w:eastAsiaTheme="minorAscii" w:cstheme="minorAscii"/>
+          <w:noProof w:val="0"/>
+          <w:color w:val="auto"/>
+          <w:sz w:val="24"/>
+          <w:szCs w:val="24"/>
+          <w:lang w:val="pl-PL"/>
+        </w:rPr>
+      </w:pPr>
+      <w:hyperlink r:id="R294e483dbf624b18">
+        <w:r>
+          <w:rPr>
+            <w:rStyle w:val="Hyperlink"/>
+            <w:rFonts w:ascii="Calibri" w:hAnsi="Calibri" w:eastAsia="Calibri" w:cs="Calibri" w:asciiTheme="minorAscii" w:hAnsiTheme="minorAscii" w:eastAsiaTheme="minorAscii" w:cstheme="minorAscii"/>
+            <w:noProof w:val="0"/>
+            <w:sz w:val="24"/>
+            <w:szCs w:val="24"/>
+            <w:lang w:val="pl-PL"/>
+          </w:rPr>
+          <w:t xml:space="preserve">Pin </w:t>
+        </w:r>
+        <w:r>
+          <w:rPr>
+            <w:rStyle w:val="Hyperlink"/>
+            <w:rFonts w:ascii="Calibri" w:hAnsi="Calibri" w:eastAsia="Calibri" w:cs="Calibri" w:asciiTheme="minorAscii" w:hAnsiTheme="minorAscii" w:eastAsiaTheme="minorAscii" w:cstheme="minorAscii"/>
+            <w:noProof w:val="0"/>
+            <w:sz w:val="24"/>
+            <w:szCs w:val="24"/>
+            <w:lang w:val="pl-PL"/>
+          </w:rPr>
+          <w:t>Wang</w:t>
+        </w:r>
+        <w:r>
+          <w:rPr>
+            <w:rStyle w:val="Hyperlink"/>
+            <w:rFonts w:ascii="Calibri" w:hAnsi="Calibri" w:eastAsia="Calibri" w:cs="Calibri" w:asciiTheme="minorAscii" w:hAnsiTheme="minorAscii" w:eastAsiaTheme="minorAscii" w:cstheme="minorAscii"/>
+            <w:noProof w:val="0"/>
+            <w:sz w:val="24"/>
+            <w:szCs w:val="24"/>
+            <w:lang w:val="pl-PL"/>
+          </w:rPr>
+          <w:t xml:space="preserve"> “</w:t>
+        </w:r>
+        <w:r>
+          <w:rPr>
+            <w:rStyle w:val="Hyperlink"/>
+            <w:rFonts w:ascii="Calibri" w:hAnsi="Calibri" w:eastAsia="Calibri" w:cs="Calibri" w:asciiTheme="minorAscii" w:hAnsiTheme="minorAscii" w:eastAsiaTheme="minorAscii" w:cstheme="minorAscii"/>
+            <w:b w:val="0"/>
+            <w:bCs w:val="0"/>
+            <w:i w:val="0"/>
+            <w:iCs w:val="0"/>
+            <w:caps w:val="0"/>
+            <w:smallCaps w:val="0"/>
+            <w:sz w:val="24"/>
+            <w:szCs w:val="24"/>
+          </w:rPr>
+          <w:t>Comparative</w:t>
+        </w:r>
+        <w:r>
+          <w:rPr>
+            <w:rStyle w:val="Hyperlink"/>
+            <w:rFonts w:ascii="Calibri" w:hAnsi="Calibri" w:eastAsia="Calibri" w:cs="Calibri" w:asciiTheme="minorAscii" w:hAnsiTheme="minorAscii" w:eastAsiaTheme="minorAscii" w:cstheme="minorAscii"/>
+            <w:b w:val="0"/>
+            <w:bCs w:val="0"/>
+            <w:i w:val="0"/>
+            <w:iCs w:val="0"/>
+            <w:caps w:val="0"/>
+            <w:smallCaps w:val="0"/>
+            <w:sz w:val="24"/>
+            <w:szCs w:val="24"/>
+          </w:rPr>
+          <w:t xml:space="preserve"> </w:t>
+        </w:r>
+        <w:r>
+          <w:rPr>
+            <w:rStyle w:val="Hyperlink"/>
+            <w:rFonts w:ascii="Calibri" w:hAnsi="Calibri" w:eastAsia="Calibri" w:cs="Calibri" w:asciiTheme="minorAscii" w:hAnsiTheme="minorAscii" w:eastAsiaTheme="minorAscii" w:cstheme="minorAscii"/>
+            <w:b w:val="0"/>
+            <w:bCs w:val="0"/>
+            <w:i w:val="0"/>
+            <w:iCs w:val="0"/>
+            <w:caps w:val="0"/>
+            <w:smallCaps w:val="0"/>
+            <w:sz w:val="24"/>
+            <w:szCs w:val="24"/>
+          </w:rPr>
+          <w:t>analysis</w:t>
+        </w:r>
+        <w:r>
+          <w:rPr>
+            <w:rStyle w:val="Hyperlink"/>
+            <w:rFonts w:ascii="Calibri" w:hAnsi="Calibri" w:eastAsia="Calibri" w:cs="Calibri" w:asciiTheme="minorAscii" w:hAnsiTheme="minorAscii" w:eastAsiaTheme="minorAscii" w:cstheme="minorAscii"/>
+            <w:b w:val="0"/>
+            <w:bCs w:val="0"/>
+            <w:i w:val="0"/>
+            <w:iCs w:val="0"/>
+            <w:caps w:val="0"/>
+            <w:smallCaps w:val="0"/>
+            <w:sz w:val="24"/>
+            <w:szCs w:val="24"/>
+          </w:rPr>
+          <w:t xml:space="preserve"> of image </w:t>
+        </w:r>
+        <w:r>
+          <w:rPr>
+            <w:rStyle w:val="Hyperlink"/>
+            <w:rFonts w:ascii="Calibri" w:hAnsi="Calibri" w:eastAsia="Calibri" w:cs="Calibri" w:asciiTheme="minorAscii" w:hAnsiTheme="minorAscii" w:eastAsiaTheme="minorAscii" w:cstheme="minorAscii"/>
+            <w:b w:val="0"/>
+            <w:bCs w:val="0"/>
+            <w:i w:val="0"/>
+            <w:iCs w:val="0"/>
+            <w:caps w:val="0"/>
+            <w:smallCaps w:val="0"/>
+            <w:sz w:val="24"/>
+            <w:szCs w:val="24"/>
+          </w:rPr>
+          <w:t>classification</w:t>
+        </w:r>
+        <w:r>
+          <w:rPr>
+            <w:rStyle w:val="Hyperlink"/>
+            <w:rFonts w:ascii="Calibri" w:hAnsi="Calibri" w:eastAsia="Calibri" w:cs="Calibri" w:asciiTheme="minorAscii" w:hAnsiTheme="minorAscii" w:eastAsiaTheme="minorAscii" w:cstheme="minorAscii"/>
+            <w:b w:val="0"/>
+            <w:bCs w:val="0"/>
+            <w:i w:val="0"/>
+            <w:iCs w:val="0"/>
+            <w:caps w:val="0"/>
+            <w:smallCaps w:val="0"/>
+            <w:sz w:val="24"/>
+            <w:szCs w:val="24"/>
+          </w:rPr>
+          <w:t xml:space="preserve"> </w:t>
+        </w:r>
+        <w:r>
+          <w:rPr>
+            <w:rStyle w:val="Hyperlink"/>
+            <w:rFonts w:ascii="Calibri" w:hAnsi="Calibri" w:eastAsia="Calibri" w:cs="Calibri" w:asciiTheme="minorAscii" w:hAnsiTheme="minorAscii" w:eastAsiaTheme="minorAscii" w:cstheme="minorAscii"/>
+            <w:b w:val="0"/>
+            <w:bCs w:val="0"/>
+            <w:i w:val="0"/>
+            <w:iCs w:val="0"/>
+            <w:caps w:val="0"/>
+            <w:smallCaps w:val="0"/>
+            <w:sz w:val="24"/>
+            <w:szCs w:val="24"/>
+          </w:rPr>
+          <w:t>algorithms</w:t>
+        </w:r>
+        <w:r>
+          <w:rPr>
+            <w:rStyle w:val="Hyperlink"/>
+            <w:rFonts w:ascii="Calibri" w:hAnsi="Calibri" w:eastAsia="Calibri" w:cs="Calibri" w:asciiTheme="minorAscii" w:hAnsiTheme="minorAscii" w:eastAsiaTheme="minorAscii" w:cstheme="minorAscii"/>
+            <w:b w:val="0"/>
+            <w:bCs w:val="0"/>
+            <w:i w:val="0"/>
+            <w:iCs w:val="0"/>
+            <w:caps w:val="0"/>
+            <w:smallCaps w:val="0"/>
+            <w:sz w:val="24"/>
+            <w:szCs w:val="24"/>
+          </w:rPr>
+          <w:t xml:space="preserve"> </w:t>
+        </w:r>
+        <w:r>
+          <w:rPr>
+            <w:rStyle w:val="Hyperlink"/>
+            <w:rFonts w:ascii="Calibri" w:hAnsi="Calibri" w:eastAsia="Calibri" w:cs="Calibri" w:asciiTheme="minorAscii" w:hAnsiTheme="minorAscii" w:eastAsiaTheme="minorAscii" w:cstheme="minorAscii"/>
+            <w:b w:val="0"/>
+            <w:bCs w:val="0"/>
+            <w:i w:val="0"/>
+            <w:iCs w:val="0"/>
+            <w:caps w:val="0"/>
+            <w:smallCaps w:val="0"/>
+            <w:sz w:val="24"/>
+            <w:szCs w:val="24"/>
+          </w:rPr>
+          <w:t>based</w:t>
+        </w:r>
+        <w:r>
+          <w:rPr>
+            <w:rStyle w:val="Hyperlink"/>
+            <w:rFonts w:ascii="Calibri" w:hAnsi="Calibri" w:eastAsia="Calibri" w:cs="Calibri" w:asciiTheme="minorAscii" w:hAnsiTheme="minorAscii" w:eastAsiaTheme="minorAscii" w:cstheme="minorAscii"/>
+            <w:b w:val="0"/>
+            <w:bCs w:val="0"/>
+            <w:i w:val="0"/>
+            <w:iCs w:val="0"/>
+            <w:caps w:val="0"/>
+            <w:smallCaps w:val="0"/>
+            <w:sz w:val="24"/>
+            <w:szCs w:val="24"/>
+          </w:rPr>
+          <w:t xml:space="preserve"> on </w:t>
+        </w:r>
+        <w:r>
+          <w:rPr>
+            <w:rStyle w:val="Hyperlink"/>
+            <w:rFonts w:ascii="Calibri" w:hAnsi="Calibri" w:eastAsia="Calibri" w:cs="Calibri" w:asciiTheme="minorAscii" w:hAnsiTheme="minorAscii" w:eastAsiaTheme="minorAscii" w:cstheme="minorAscii"/>
+            <w:b w:val="0"/>
+            <w:bCs w:val="0"/>
+            <w:i w:val="0"/>
+            <w:iCs w:val="0"/>
+            <w:caps w:val="0"/>
+            <w:smallCaps w:val="0"/>
+            <w:sz w:val="24"/>
+            <w:szCs w:val="24"/>
+          </w:rPr>
+          <w:t>traditional</w:t>
+        </w:r>
+        <w:r>
+          <w:rPr>
+            <w:rStyle w:val="Hyperlink"/>
+            <w:rFonts w:ascii="Calibri" w:hAnsi="Calibri" w:eastAsia="Calibri" w:cs="Calibri" w:asciiTheme="minorAscii" w:hAnsiTheme="minorAscii" w:eastAsiaTheme="minorAscii" w:cstheme="minorAscii"/>
+            <w:b w:val="0"/>
+            <w:bCs w:val="0"/>
+            <w:i w:val="0"/>
+            <w:iCs w:val="0"/>
+            <w:caps w:val="0"/>
+            <w:smallCaps w:val="0"/>
+            <w:sz w:val="24"/>
+            <w:szCs w:val="24"/>
+          </w:rPr>
+          <w:t xml:space="preserve"> </w:t>
+        </w:r>
+        <w:r>
+          <w:rPr>
+            <w:rStyle w:val="Hyperlink"/>
+            <w:rFonts w:ascii="Calibri" w:hAnsi="Calibri" w:eastAsia="Calibri" w:cs="Calibri" w:asciiTheme="minorAscii" w:hAnsiTheme="minorAscii" w:eastAsiaTheme="minorAscii" w:cstheme="minorAscii"/>
+            <w:b w:val="0"/>
+            <w:bCs w:val="0"/>
+            <w:i w:val="0"/>
+            <w:iCs w:val="0"/>
+            <w:caps w:val="0"/>
+            <w:smallCaps w:val="0"/>
+            <w:sz w:val="24"/>
+            <w:szCs w:val="24"/>
+          </w:rPr>
+          <w:t>machine</w:t>
+        </w:r>
+        <w:r>
+          <w:rPr>
+            <w:rStyle w:val="Hyperlink"/>
+            <w:rFonts w:ascii="Calibri" w:hAnsi="Calibri" w:eastAsia="Calibri" w:cs="Calibri" w:asciiTheme="minorAscii" w:hAnsiTheme="minorAscii" w:eastAsiaTheme="minorAscii" w:cstheme="minorAscii"/>
+            <w:b w:val="0"/>
+            <w:bCs w:val="0"/>
+            <w:i w:val="0"/>
+            <w:iCs w:val="0"/>
+            <w:caps w:val="0"/>
+            <w:smallCaps w:val="0"/>
+            <w:sz w:val="24"/>
+            <w:szCs w:val="24"/>
+          </w:rPr>
+          <w:t xml:space="preserve"> learning and </w:t>
+        </w:r>
+        <w:r>
+          <w:rPr>
+            <w:rStyle w:val="Hyperlink"/>
+            <w:rFonts w:ascii="Calibri" w:hAnsi="Calibri" w:eastAsia="Calibri" w:cs="Calibri" w:asciiTheme="minorAscii" w:hAnsiTheme="minorAscii" w:eastAsiaTheme="minorAscii" w:cstheme="minorAscii"/>
+            <w:b w:val="0"/>
+            <w:bCs w:val="0"/>
+            <w:i w:val="0"/>
+            <w:iCs w:val="0"/>
+            <w:caps w:val="0"/>
+            <w:smallCaps w:val="0"/>
+            <w:sz w:val="24"/>
+            <w:szCs w:val="24"/>
+          </w:rPr>
+          <w:t>deep</w:t>
+        </w:r>
+        <w:r>
+          <w:rPr>
+            <w:rStyle w:val="Hyperlink"/>
+            <w:rFonts w:ascii="Calibri" w:hAnsi="Calibri" w:eastAsia="Calibri" w:cs="Calibri" w:asciiTheme="minorAscii" w:hAnsiTheme="minorAscii" w:eastAsiaTheme="minorAscii" w:cstheme="minorAscii"/>
+            <w:b w:val="0"/>
+            <w:bCs w:val="0"/>
+            <w:i w:val="0"/>
+            <w:iCs w:val="0"/>
+            <w:caps w:val="0"/>
+            <w:smallCaps w:val="0"/>
+            <w:sz w:val="24"/>
+            <w:szCs w:val="24"/>
+          </w:rPr>
+          <w:t xml:space="preserve"> learning”, 2020</w:t>
+        </w:r>
+      </w:hyperlink>
+    </w:p>
+    <w:p>
+      <w:pPr>
+        <w:pStyle w:val="Normal"/>
+        <w:rPr>
+          <w:rFonts w:ascii="Open Sans" w:hAnsi="Open Sans" w:eastAsia="Open Sans" w:cs="Open Sans"/>
+          <w:b w:val="0"/>
+          <w:bCs w:val="0"/>
+          <w:i w:val="0"/>
+          <w:iCs w:val="0"/>
+          <w:caps w:val="0"/>
+          <w:smallCaps w:val="0"/>
+          <w:noProof w:val="0"/>
+          <w:color w:val="auto"/>
+          <w:sz w:val="24"/>
+          <w:szCs w:val="24"/>
+          <w:lang w:val="pl-PL"/>
+        </w:rPr>
+      </w:pPr>
     </w:p>
     <w:sectPr>
       <w:pgSz w:w="11906" w:h="16838" w:orient="portrait"/>
@@ -1768,6 +2936,91 @@
 
 <file path=word/numbering.xml><?xml version="1.0" encoding="utf-8"?>
 <w:numbering xmlns:w="http://schemas.openxmlformats.org/wordprocessingml/2006/main">
+  <w:abstractNum xmlns:w="http://schemas.openxmlformats.org/wordprocessingml/2006/main" w:abstractNumId="8">
+    <w:nsid w:val="39097b0b"/>
+    <w:multiLevelType xmlns:w="http://schemas.openxmlformats.org/wordprocessingml/2006/main" w:val="hybridMultilevel"/>
+    <w:lvl xmlns:w="http://schemas.openxmlformats.org/wordprocessingml/2006/main" w:ilvl="0">
+      <w:start w:val="1"/>
+      <w:numFmt w:val="decimal"/>
+      <w:lvlText w:val="%1."/>
+      <w:lvlJc w:val="left"/>
+      <w:pPr>
+        <w:ind w:left="720" w:hanging="360"/>
+      </w:pPr>
+    </w:lvl>
+    <w:lvl xmlns:w="http://schemas.openxmlformats.org/wordprocessingml/2006/main" w:ilvl="1">
+      <w:start w:val="1"/>
+      <w:numFmt w:val="lowerLetter"/>
+      <w:lvlText w:val="%2."/>
+      <w:lvlJc w:val="left"/>
+      <w:pPr>
+        <w:ind w:left="1440" w:hanging="360"/>
+      </w:pPr>
+    </w:lvl>
+    <w:lvl xmlns:w="http://schemas.openxmlformats.org/wordprocessingml/2006/main" w:ilvl="2">
+      <w:start w:val="1"/>
+      <w:numFmt w:val="lowerRoman"/>
+      <w:lvlText w:val="%3."/>
+      <w:lvlJc w:val="right"/>
+      <w:pPr>
+        <w:ind w:left="2160" w:hanging="180"/>
+      </w:pPr>
+    </w:lvl>
+    <w:lvl xmlns:w="http://schemas.openxmlformats.org/wordprocessingml/2006/main" w:ilvl="3">
+      <w:start w:val="1"/>
+      <w:numFmt w:val="decimal"/>
+      <w:lvlText w:val="%4."/>
+      <w:lvlJc w:val="left"/>
+      <w:pPr>
+        <w:ind w:left="2880" w:hanging="360"/>
+      </w:pPr>
+    </w:lvl>
+    <w:lvl xmlns:w="http://schemas.openxmlformats.org/wordprocessingml/2006/main" w:ilvl="4">
+      <w:start w:val="1"/>
+      <w:numFmt w:val="lowerLetter"/>
+      <w:lvlText w:val="%5."/>
+      <w:lvlJc w:val="left"/>
+      <w:pPr>
+        <w:ind w:left="3600" w:hanging="360"/>
+      </w:pPr>
+    </w:lvl>
+    <w:lvl xmlns:w="http://schemas.openxmlformats.org/wordprocessingml/2006/main" w:ilvl="5">
+      <w:start w:val="1"/>
+      <w:numFmt w:val="lowerRoman"/>
+      <w:lvlText w:val="%6."/>
+      <w:lvlJc w:val="right"/>
+      <w:pPr>
+        <w:ind w:left="4320" w:hanging="180"/>
+      </w:pPr>
+    </w:lvl>
+    <w:lvl xmlns:w="http://schemas.openxmlformats.org/wordprocessingml/2006/main" w:ilvl="6">
+      <w:start w:val="1"/>
+      <w:numFmt w:val="decimal"/>
+      <w:lvlText w:val="%7."/>
+      <w:lvlJc w:val="left"/>
+      <w:pPr>
+        <w:ind w:left="5040" w:hanging="360"/>
+      </w:pPr>
+    </w:lvl>
+    <w:lvl xmlns:w="http://schemas.openxmlformats.org/wordprocessingml/2006/main" w:ilvl="7">
+      <w:start w:val="1"/>
+      <w:numFmt w:val="lowerLetter"/>
+      <w:lvlText w:val="%8."/>
+      <w:lvlJc w:val="left"/>
+      <w:pPr>
+        <w:ind w:left="5760" w:hanging="360"/>
+      </w:pPr>
+    </w:lvl>
+    <w:lvl xmlns:w="http://schemas.openxmlformats.org/wordprocessingml/2006/main" w:ilvl="8">
+      <w:start w:val="1"/>
+      <w:numFmt w:val="lowerRoman"/>
+      <w:lvlText w:val="%9."/>
+      <w:lvlJc w:val="right"/>
+      <w:pPr>
+        <w:ind w:left="6480" w:hanging="180"/>
+      </w:pPr>
+    </w:lvl>
+  </w:abstractNum>
   <w:abstractNum xmlns:w="http://schemas.openxmlformats.org/wordprocessingml/2006/main" w:abstractNumId="7">
     <w:nsid w:val="61e9d842"/>
     <w:multiLevelType xmlns:w="http://schemas.openxmlformats.org/wordprocessingml/2006/main" w:val="hybridMultilevel"/>
@@ -2471,6 +3724,9 @@
       </w:pPr>
     </w:lvl>
   </w:abstractNum>
+  <w:num w:numId="8">
+    <w:abstractNumId w:val="8"/>
+  </w:num>
   <w:num w:numId="7">
     <w:abstractNumId w:val="7"/>
   </w:num>
@@ -3025,6 +4281,16 @@
       <w:spacing xmlns:w="http://schemas.openxmlformats.org/wordprocessingml/2006/main" w:after="0" w:line="240" w:lineRule="auto"/>
     </w:pPr>
   </w:style>
+  <w:style xmlns:w14="http://schemas.microsoft.com/office/word/2010/wordml" xmlns:mc="http://schemas.openxmlformats.org/markup-compatibility/2006" xmlns:w="http://schemas.openxmlformats.org/wordprocessingml/2006/main" w:type="character" w:styleId="Hyperlink" mc:Ignorable="w14">
+    <w:name xmlns:w="http://schemas.openxmlformats.org/wordprocessingml/2006/main" w:val="Hyperlink"/>
+    <w:basedOn xmlns:w="http://schemas.openxmlformats.org/wordprocessingml/2006/main" w:val="DefaultParagraphFont"/>
+    <w:uiPriority xmlns:w="http://schemas.openxmlformats.org/wordprocessingml/2006/main" w:val="99"/>
+    <w:unhideWhenUsed xmlns:w="http://schemas.openxmlformats.org/wordprocessingml/2006/main"/>
+    <w:rPr xmlns:w="http://schemas.openxmlformats.org/wordprocessingml/2006/main">
+      <w:color w:val="0563C1" w:themeColor="hyperlink"/>
+      <w:u w:val="single"/>
+    </w:rPr>
+  </w:style>
 </w:styles>
 </file>
 

</xml_diff>

<commit_message>
5 update documents (#6)
* Project Report and Interface Design documents

* I moved the documents to the correct location...
</commit_message>
<xml_diff>
--- a/documents/Projekt Grupowy - Raport.docx
+++ b/documents/Projekt Grupowy - Raport.docx
@@ -184,6 +184,22 @@
           <w:sz w:val="28"/>
           <w:szCs w:val="28"/>
         </w:rPr>
+        <w:t xml:space="preserve"> </w:t>
+      </w:r>
+      <w:r>
+        <w:rPr>
+          <w:i w:val="0"/>
+          <w:iCs w:val="0"/>
+          <w:sz w:val="28"/>
+          <w:szCs w:val="28"/>
+        </w:rPr>
+        <w:t>[1]</w:t>
+      </w:r>
+      <w:r>
+        <w:rPr>
+          <w:sz w:val="28"/>
+          <w:szCs w:val="28"/>
+        </w:rPr>
         <w:t xml:space="preserve">. </w:t>
       </w:r>
     </w:p>
@@ -200,8 +216,8 @@
       </w:pPr>
       <w:r>
         <w:drawing>
-          <wp:inline wp14:editId="0A880996" wp14:anchorId="231A88A9">
-            <wp:extent cx="5724525" cy="4293394"/>
+          <wp:inline wp14:editId="19DE30AC" wp14:anchorId="231A88A9">
+            <wp:extent cx="5724524" cy="4293394"/>
             <wp:effectExtent l="0" t="0" r="0" b="0"/>
             <wp:docPr id="6295073" name="" title=""/>
             <wp:cNvGraphicFramePr>
@@ -215,7 +231,7 @@
                     <pic:cNvPicPr/>
                   </pic:nvPicPr>
                   <pic:blipFill>
-                    <a:blip r:embed="R58b3f89c73b74ed0">
+                    <a:blip r:embed="R69dbd031e5a64eb6">
                       <a:extLst xmlns:a="http://schemas.openxmlformats.org/drawingml/2006/main">
                         <a:ext xmlns:a="http://schemas.openxmlformats.org/drawingml/2006/main" uri="{28A0092B-C50C-407E-A947-70E740481C1C}">
                           <a14:useLocalDpi xmlns:a14="http://schemas.microsoft.com/office/drawing/2010/main" val="0"/>
@@ -226,12 +242,12 @@
                       <a:fillRect/>
                     </a:stretch>
                   </pic:blipFill>
-                  <pic:spPr xmlns:pic="http://schemas.openxmlformats.org/drawingml/2006/picture">
-                    <a:xfrm xmlns:a="http://schemas.openxmlformats.org/drawingml/2006/main" rot="0" flipH="0" flipV="0">
+                  <pic:spPr>
+                    <a:xfrm rot="0" flipH="0" flipV="0">
                       <a:off x="0" y="0"/>
-                      <a:ext cx="5724525" cy="4293394"/>
+                      <a:ext cx="5724524" cy="4293394"/>
                     </a:xfrm>
-                    <a:prstGeom xmlns:a="http://schemas.openxmlformats.org/drawingml/2006/main" prst="rect">
+                    <a:prstGeom prst="rect">
                       <a:avLst/>
                     </a:prstGeom>
                   </pic:spPr>
@@ -241,11 +257,19 @@
           </wp:inline>
         </w:drawing>
       </w:r>
+      <w:r>
+        <w:rPr/>
+        <w:t>Rys. 1 Zdjęcie oznakowania stosu, [1]</w:t>
+      </w:r>
     </w:p>
     <w:p>
       <w:pPr>
         <w:pStyle w:val="Normal"/>
         <w:ind w:left="0"/>
+        <w:rPr>
+          <w:sz w:val="16"/>
+          <w:szCs w:val="16"/>
+        </w:rPr>
       </w:pPr>
     </w:p>
     <w:p>
@@ -386,7 +410,43 @@
           <w:sz w:val="28"/>
           <w:szCs w:val="28"/>
         </w:rPr>
-        <w:t xml:space="preserve"> obraz z zaznaczonymi krawędziami.</w:t>
+        <w:t xml:space="preserve"> obraz z zaznaczonymi krawędziami</w:t>
+      </w:r>
+      <w:r>
+        <w:rPr>
+          <w:b w:val="0"/>
+          <w:bCs w:val="0"/>
+          <w:sz w:val="28"/>
+          <w:szCs w:val="28"/>
+        </w:rPr>
+        <w:t xml:space="preserve"> [2, 3</w:t>
+      </w:r>
+      <w:r>
+        <w:rPr>
+          <w:b w:val="0"/>
+          <w:bCs w:val="0"/>
+          <w:sz w:val="28"/>
+          <w:szCs w:val="28"/>
+        </w:rPr>
+        <w:t>, 4</w:t>
+      </w:r>
+      <w:r>
+        <w:rPr>
+          <w:b w:val="0"/>
+          <w:bCs w:val="0"/>
+          <w:sz w:val="28"/>
+          <w:szCs w:val="28"/>
+        </w:rPr>
+        <w:t>]</w:t>
+      </w:r>
+      <w:r>
+        <w:rPr>
+          <w:b w:val="0"/>
+          <w:bCs w:val="0"/>
+          <w:sz w:val="28"/>
+          <w:szCs w:val="28"/>
+        </w:rPr>
+        <w:t>.</w:t>
       </w:r>
       <w:r>
         <w:rPr>
@@ -689,7 +749,43 @@
           <w:sz w:val="28"/>
           <w:szCs w:val="28"/>
         </w:rPr>
-        <w:t>silne lub usuwa je zupełnie.</w:t>
+        <w:t>silne lub usuwa je zupełnie</w:t>
+      </w:r>
+      <w:r>
+        <w:rPr>
+          <w:b w:val="0"/>
+          <w:bCs w:val="0"/>
+          <w:sz w:val="28"/>
+          <w:szCs w:val="28"/>
+        </w:rPr>
+        <w:t xml:space="preserve"> [2, 3</w:t>
+      </w:r>
+      <w:r>
+        <w:rPr>
+          <w:b w:val="0"/>
+          <w:bCs w:val="0"/>
+          <w:sz w:val="28"/>
+          <w:szCs w:val="28"/>
+        </w:rPr>
+        <w:t>, 4</w:t>
+      </w:r>
+      <w:r>
+        <w:rPr>
+          <w:b w:val="0"/>
+          <w:bCs w:val="0"/>
+          <w:sz w:val="28"/>
+          <w:szCs w:val="28"/>
+        </w:rPr>
+        <w:t>]</w:t>
+      </w:r>
+      <w:r>
+        <w:rPr>
+          <w:b w:val="0"/>
+          <w:bCs w:val="0"/>
+          <w:sz w:val="28"/>
+          <w:szCs w:val="28"/>
+        </w:rPr>
+        <w:t>.</w:t>
       </w:r>
     </w:p>
     <w:p>
@@ -797,7 +893,25 @@
           <w:sz w:val="28"/>
           <w:szCs w:val="28"/>
         </w:rPr>
-        <w:t xml:space="preserve">Pierwszym krokiem jest zebranie dużej ilości danych treningowych. Ważne jest, aby dane </w:t>
+        <w:t>Pierwszym krokiem jest zebranie dużej ilości danych treningowych</w:t>
+      </w:r>
+      <w:r>
+        <w:rPr>
+          <w:b w:val="0"/>
+          <w:bCs w:val="0"/>
+          <w:sz w:val="28"/>
+          <w:szCs w:val="28"/>
+        </w:rPr>
+        <w:t xml:space="preserve"> [5]</w:t>
+      </w:r>
+      <w:r>
+        <w:rPr>
+          <w:b w:val="0"/>
+          <w:bCs w:val="0"/>
+          <w:sz w:val="28"/>
+          <w:szCs w:val="28"/>
+        </w:rPr>
+        <w:t xml:space="preserve">. Ważne jest, aby dane </w:t>
       </w:r>
       <w:r>
         <w:rPr>
@@ -968,7 +1082,25 @@
           <w:sz w:val="28"/>
           <w:szCs w:val="28"/>
         </w:rPr>
-        <w:t xml:space="preserve"> satysfakcjonujące rezultaty.</w:t>
+        <w:t xml:space="preserve"> satysfakcjonujące rezultaty</w:t>
+      </w:r>
+      <w:r>
+        <w:rPr>
+          <w:b w:val="0"/>
+          <w:bCs w:val="0"/>
+          <w:sz w:val="28"/>
+          <w:szCs w:val="28"/>
+        </w:rPr>
+        <w:t xml:space="preserve"> [5]</w:t>
+      </w:r>
+      <w:r>
+        <w:rPr>
+          <w:b w:val="0"/>
+          <w:bCs w:val="0"/>
+          <w:sz w:val="28"/>
+          <w:szCs w:val="28"/>
+        </w:rPr>
+        <w:t>.</w:t>
       </w:r>
     </w:p>
     <w:p>
@@ -1037,7 +1169,34 @@
           <w:sz w:val="28"/>
           <w:szCs w:val="28"/>
         </w:rPr>
-        <w:t>proces podziału obrazu na obszary, które są jednorodne pod względem pewnych wybranych własności. Obszarami są zbiory pikseli. Własnościami, które są często wybierane jako kryteria jednorodności obszarów są: poziom szarości, barwa, tekstura.</w:t>
+        <w:t>proces podziału obrazu na obszary, które są jednorodne pod względem pewnych wybranych własności</w:t>
+      </w:r>
+      <w:r>
+        <w:rPr>
+          <w:b w:val="0"/>
+          <w:bCs w:val="0"/>
+          <w:sz w:val="28"/>
+          <w:szCs w:val="28"/>
+        </w:rPr>
+        <w:t>. Obszarami są zbiory pikseli. Własnościami, które są często wybierane jako kryteria jednorodności obszarów są: poziom szarości, barwa, tekstura</w:t>
+      </w:r>
+      <w:r>
+        <w:rPr>
+          <w:b w:val="0"/>
+          <w:bCs w:val="0"/>
+          <w:sz w:val="28"/>
+          <w:szCs w:val="28"/>
+        </w:rPr>
+        <w:t xml:space="preserve"> [6]</w:t>
+      </w:r>
+      <w:r>
+        <w:rPr>
+          <w:b w:val="0"/>
+          <w:bCs w:val="0"/>
+          <w:sz w:val="28"/>
+          <w:szCs w:val="28"/>
+        </w:rPr>
+        <w:t>.</w:t>
       </w:r>
     </w:p>
     <w:p>
@@ -1061,7 +1220,25 @@
           <w:sz w:val="28"/>
           <w:szCs w:val="28"/>
         </w:rPr>
-        <w:t>Klasyfikacja metod segmentacji ze względu na rodzaj informacji wykorzystywanej w czasie segmentacji:</w:t>
+        <w:t>Klasyfikacja metod segmentacji ze względu na rodzaj informacji wykorzystywanej w czasie segmentacji</w:t>
+      </w:r>
+      <w:r>
+        <w:rPr>
+          <w:b w:val="0"/>
+          <w:bCs w:val="0"/>
+          <w:sz w:val="28"/>
+          <w:szCs w:val="28"/>
+        </w:rPr>
+        <w:t xml:space="preserve"> [6]</w:t>
+      </w:r>
+      <w:r>
+        <w:rPr>
+          <w:b w:val="0"/>
+          <w:bCs w:val="0"/>
+          <w:sz w:val="28"/>
+          <w:szCs w:val="28"/>
+        </w:rPr>
+        <w:t>:</w:t>
       </w:r>
     </w:p>
     <w:p>
@@ -1525,7 +1702,7 @@
           <w:lang w:val="pl-PL"/>
         </w:rPr>
       </w:pPr>
-      <w:hyperlink r:id="Rac4778572ddc4cc8">
+      <w:hyperlink r:id="R23adfcff4d6f4411">
         <w:r>
           <w:rPr>
             <w:rStyle w:val="Hyperlink"/>
@@ -1576,6 +1753,40 @@
             <w:lang w:val="pl-PL"/>
           </w:rPr>
           <w:t xml:space="preserve"> “Tajemnica kolorowych płytek na drewnie”</w:t>
+        </w:r>
+        <w:r>
+          <w:rPr>
+            <w:rStyle w:val="Hyperlink"/>
+            <w:rFonts w:ascii="Calibri" w:hAnsi="Calibri" w:eastAsia="Calibri" w:cs="Calibri" w:asciiTheme="minorAscii" w:hAnsiTheme="minorAscii" w:eastAsiaTheme="minorAscii" w:cstheme="minorAscii"/>
+            <w:b w:val="0"/>
+            <w:bCs w:val="0"/>
+            <w:i w:val="0"/>
+            <w:iCs w:val="0"/>
+            <w:caps w:val="0"/>
+            <w:smallCaps w:val="0"/>
+            <w:noProof w:val="0"/>
+            <w:sz w:val="24"/>
+            <w:szCs w:val="24"/>
+            <w:lang w:val="pl-PL"/>
+          </w:rPr>
+          <w:t>,</w:t>
+        </w:r>
+        <w:r>
+          <w:rPr>
+            <w:rStyle w:val="Hyperlink"/>
+            <w:rFonts w:ascii="Calibri" w:hAnsi="Calibri" w:eastAsia="Calibri" w:cs="Calibri" w:asciiTheme="minorAscii" w:hAnsiTheme="minorAscii" w:eastAsiaTheme="minorAscii" w:cstheme="minorAscii"/>
+            <w:b w:val="0"/>
+            <w:bCs w:val="0"/>
+            <w:i w:val="0"/>
+            <w:iCs w:val="0"/>
+            <w:caps w:val="0"/>
+            <w:smallCaps w:val="0"/>
+            <w:noProof w:val="0"/>
+            <w:sz w:val="24"/>
+            <w:szCs w:val="24"/>
+            <w:lang w:val="pl-PL"/>
+          </w:rPr>
+          <w:t xml:space="preserve"> 2021</w:t>
         </w:r>
       </w:hyperlink>
       <w:r>
@@ -1595,14 +1806,7 @@
         </w:rPr>
         <w:t xml:space="preserve"> </w:t>
       </w:r>
-    </w:p>
-    <w:p>
-      <w:pPr>
-        <w:pStyle w:val="ListParagraph"/>
-        <w:numPr>
-          <w:ilvl w:val="0"/>
-          <w:numId w:val="8"/>
-        </w:numPr>
+      <w:r>
         <w:rPr>
           <w:rFonts w:ascii="Calibri" w:hAnsi="Calibri" w:eastAsia="Calibri" w:cs="Calibri" w:asciiTheme="minorAscii" w:hAnsiTheme="minorAscii" w:eastAsiaTheme="minorAscii" w:cstheme="minorAscii"/>
           <w:b w:val="0"/>
@@ -1617,26 +1821,8 @@
           <w:szCs w:val="24"/>
           <w:lang w:val="pl-PL"/>
         </w:rPr>
-      </w:pPr>
-      <w:hyperlink r:id="R6ee809a2ce204577">
-        <w:r>
-          <w:rPr>
-            <w:rStyle w:val="Hyperlink"/>
-            <w:rFonts w:ascii="Calibri" w:hAnsi="Calibri" w:eastAsia="Calibri" w:cs="Calibri" w:asciiTheme="minorAscii" w:hAnsiTheme="minorAscii" w:eastAsiaTheme="minorAscii" w:cstheme="minorAscii"/>
-            <w:b w:val="0"/>
-            <w:bCs w:val="0"/>
-            <w:i w:val="0"/>
-            <w:iCs w:val="0"/>
-            <w:caps w:val="0"/>
-            <w:smallCaps w:val="0"/>
-            <w:noProof w:val="0"/>
-            <w:sz w:val="24"/>
-            <w:szCs w:val="24"/>
-            <w:lang w:val="pl-PL"/>
-          </w:rPr>
-          <w:t>https://pl.wikipedia.org/wiki/Canny</w:t>
-        </w:r>
-      </w:hyperlink>
+        <w:t>(Data dostępu 1.12.2023)</w:t>
+      </w:r>
     </w:p>
     <w:p>
       <w:pPr>
@@ -1647,969 +1833,6 @@
         </w:numPr>
         <w:rPr>
           <w:rFonts w:ascii="Calibri" w:hAnsi="Calibri" w:eastAsia="Calibri" w:cs="Calibri" w:asciiTheme="minorAscii" w:hAnsiTheme="minorAscii" w:eastAsiaTheme="minorAscii" w:cstheme="minorAscii"/>
-          <w:b w:val="0"/>
-          <w:bCs w:val="0"/>
-          <w:i w:val="0"/>
-          <w:iCs w:val="0"/>
-          <w:caps w:val="0"/>
-          <w:smallCaps w:val="0"/>
-          <w:noProof w:val="0"/>
-          <w:sz w:val="24"/>
-          <w:szCs w:val="24"/>
-          <w:lang w:val="pl-PL"/>
-        </w:rPr>
-      </w:pPr>
-      <w:hyperlink r:id="R7cb5514f011240d8">
-        <w:r>
-          <w:rPr>
-            <w:rStyle w:val="Hyperlink"/>
-            <w:rFonts w:ascii="Calibri" w:hAnsi="Calibri" w:eastAsia="Calibri" w:cs="Calibri" w:asciiTheme="minorAscii" w:hAnsiTheme="minorAscii" w:eastAsiaTheme="minorAscii" w:cstheme="minorAscii"/>
-            <w:b w:val="0"/>
-            <w:bCs w:val="0"/>
-            <w:i w:val="0"/>
-            <w:iCs w:val="0"/>
-            <w:caps w:val="0"/>
-            <w:smallCaps w:val="0"/>
-            <w:noProof w:val="0"/>
-            <w:sz w:val="24"/>
-            <w:szCs w:val="24"/>
-            <w:lang w:val="pl-PL"/>
-          </w:rPr>
-          <w:t>Sofiane</w:t>
-        </w:r>
-        <w:r>
-          <w:rPr>
-            <w:rStyle w:val="Hyperlink"/>
-            <w:rFonts w:ascii="Calibri" w:hAnsi="Calibri" w:eastAsia="Calibri" w:cs="Calibri" w:asciiTheme="minorAscii" w:hAnsiTheme="minorAscii" w:eastAsiaTheme="minorAscii" w:cstheme="minorAscii"/>
-            <w:b w:val="0"/>
-            <w:bCs w:val="0"/>
-            <w:i w:val="0"/>
-            <w:iCs w:val="0"/>
-            <w:caps w:val="0"/>
-            <w:smallCaps w:val="0"/>
-            <w:noProof w:val="0"/>
-            <w:sz w:val="24"/>
-            <w:szCs w:val="24"/>
-            <w:lang w:val="pl-PL"/>
-          </w:rPr>
-          <w:t xml:space="preserve"> </w:t>
-        </w:r>
-        <w:r>
-          <w:rPr>
-            <w:rStyle w:val="Hyperlink"/>
-            <w:rFonts w:ascii="Calibri" w:hAnsi="Calibri" w:eastAsia="Calibri" w:cs="Calibri" w:asciiTheme="minorAscii" w:hAnsiTheme="minorAscii" w:eastAsiaTheme="minorAscii" w:cstheme="minorAscii"/>
-            <w:b w:val="0"/>
-            <w:bCs w:val="0"/>
-            <w:i w:val="0"/>
-            <w:iCs w:val="0"/>
-            <w:caps w:val="0"/>
-            <w:smallCaps w:val="0"/>
-            <w:noProof w:val="0"/>
-            <w:sz w:val="24"/>
-            <w:szCs w:val="24"/>
-            <w:lang w:val="pl-PL"/>
-          </w:rPr>
-          <w:t>Sahir</w:t>
-        </w:r>
-        <w:r>
-          <w:rPr>
-            <w:rStyle w:val="Hyperlink"/>
-            <w:rFonts w:ascii="Calibri" w:hAnsi="Calibri" w:eastAsia="Calibri" w:cs="Calibri" w:asciiTheme="minorAscii" w:hAnsiTheme="minorAscii" w:eastAsiaTheme="minorAscii" w:cstheme="minorAscii"/>
-            <w:b w:val="0"/>
-            <w:bCs w:val="0"/>
-            <w:i w:val="0"/>
-            <w:iCs w:val="0"/>
-            <w:caps w:val="0"/>
-            <w:smallCaps w:val="0"/>
-            <w:noProof w:val="0"/>
-            <w:sz w:val="24"/>
-            <w:szCs w:val="24"/>
-            <w:lang w:val="pl-PL"/>
-          </w:rPr>
-          <w:t xml:space="preserve"> </w:t>
-        </w:r>
-        <w:r>
-          <w:rPr>
-            <w:rStyle w:val="Hyperlink"/>
-            <w:rFonts w:ascii="Calibri" w:hAnsi="Calibri" w:eastAsia="Calibri" w:cs="Calibri" w:asciiTheme="minorAscii" w:hAnsiTheme="minorAscii" w:eastAsiaTheme="minorAscii" w:cstheme="minorAscii"/>
-            <w:b w:val="0"/>
-            <w:bCs w:val="0"/>
-            <w:i w:val="0"/>
-            <w:iCs w:val="0"/>
-            <w:caps w:val="0"/>
-            <w:smallCaps w:val="0"/>
-            <w:noProof w:val="0"/>
-            <w:sz w:val="24"/>
-            <w:szCs w:val="24"/>
-            <w:lang w:val="pl-PL"/>
-          </w:rPr>
-          <w:t>“</w:t>
-        </w:r>
-        <w:r>
-          <w:rPr>
-            <w:rStyle w:val="Hyperlink"/>
-            <w:rFonts w:ascii="Calibri" w:hAnsi="Calibri" w:eastAsia="Calibri" w:cs="Calibri" w:asciiTheme="minorAscii" w:hAnsiTheme="minorAscii" w:eastAsiaTheme="minorAscii" w:cstheme="minorAscii"/>
-            <w:b w:val="0"/>
-            <w:bCs w:val="0"/>
-            <w:i w:val="0"/>
-            <w:iCs w:val="0"/>
-            <w:caps w:val="0"/>
-            <w:smallCaps w:val="0"/>
-            <w:noProof w:val="0"/>
-            <w:sz w:val="24"/>
-            <w:szCs w:val="24"/>
-            <w:lang w:val="pl-PL"/>
-          </w:rPr>
-          <w:t>Canny</w:t>
-        </w:r>
-        <w:r>
-          <w:rPr>
-            <w:rStyle w:val="Hyperlink"/>
-            <w:rFonts w:ascii="Calibri" w:hAnsi="Calibri" w:eastAsia="Calibri" w:cs="Calibri" w:asciiTheme="minorAscii" w:hAnsiTheme="minorAscii" w:eastAsiaTheme="minorAscii" w:cstheme="minorAscii"/>
-            <w:b w:val="0"/>
-            <w:bCs w:val="0"/>
-            <w:i w:val="0"/>
-            <w:iCs w:val="0"/>
-            <w:caps w:val="0"/>
-            <w:smallCaps w:val="0"/>
-            <w:noProof w:val="0"/>
-            <w:sz w:val="24"/>
-            <w:szCs w:val="24"/>
-            <w:lang w:val="pl-PL"/>
-          </w:rPr>
-          <w:t xml:space="preserve"> Edge </w:t>
-        </w:r>
-        <w:r>
-          <w:rPr>
-            <w:rStyle w:val="Hyperlink"/>
-            <w:rFonts w:ascii="Calibri" w:hAnsi="Calibri" w:eastAsia="Calibri" w:cs="Calibri" w:asciiTheme="minorAscii" w:hAnsiTheme="minorAscii" w:eastAsiaTheme="minorAscii" w:cstheme="minorAscii"/>
-            <w:b w:val="0"/>
-            <w:bCs w:val="0"/>
-            <w:i w:val="0"/>
-            <w:iCs w:val="0"/>
-            <w:caps w:val="0"/>
-            <w:smallCaps w:val="0"/>
-            <w:noProof w:val="0"/>
-            <w:sz w:val="24"/>
-            <w:szCs w:val="24"/>
-            <w:lang w:val="pl-PL"/>
-          </w:rPr>
-          <w:t>Detection</w:t>
-        </w:r>
-        <w:r>
-          <w:rPr>
-            <w:rStyle w:val="Hyperlink"/>
-            <w:rFonts w:ascii="Calibri" w:hAnsi="Calibri" w:eastAsia="Calibri" w:cs="Calibri" w:asciiTheme="minorAscii" w:hAnsiTheme="minorAscii" w:eastAsiaTheme="minorAscii" w:cstheme="minorAscii"/>
-            <w:b w:val="0"/>
-            <w:bCs w:val="0"/>
-            <w:i w:val="0"/>
-            <w:iCs w:val="0"/>
-            <w:caps w:val="0"/>
-            <w:smallCaps w:val="0"/>
-            <w:noProof w:val="0"/>
-            <w:sz w:val="24"/>
-            <w:szCs w:val="24"/>
-            <w:lang w:val="pl-PL"/>
-          </w:rPr>
-          <w:t xml:space="preserve"> Step by Step in </w:t>
-        </w:r>
-        <w:r>
-          <w:rPr>
-            <w:rStyle w:val="Hyperlink"/>
-            <w:rFonts w:ascii="Calibri" w:hAnsi="Calibri" w:eastAsia="Calibri" w:cs="Calibri" w:asciiTheme="minorAscii" w:hAnsiTheme="minorAscii" w:eastAsiaTheme="minorAscii" w:cstheme="minorAscii"/>
-            <w:b w:val="0"/>
-            <w:bCs w:val="0"/>
-            <w:i w:val="0"/>
-            <w:iCs w:val="0"/>
-            <w:caps w:val="0"/>
-            <w:smallCaps w:val="0"/>
-            <w:noProof w:val="0"/>
-            <w:sz w:val="24"/>
-            <w:szCs w:val="24"/>
-            <w:lang w:val="pl-PL"/>
-          </w:rPr>
-          <w:t>Python</w:t>
-        </w:r>
-        <w:r>
-          <w:rPr>
-            <w:rStyle w:val="Hyperlink"/>
-            <w:rFonts w:ascii="Calibri" w:hAnsi="Calibri" w:eastAsia="Calibri" w:cs="Calibri" w:asciiTheme="minorAscii" w:hAnsiTheme="minorAscii" w:eastAsiaTheme="minorAscii" w:cstheme="minorAscii"/>
-            <w:b w:val="0"/>
-            <w:bCs w:val="0"/>
-            <w:i w:val="0"/>
-            <w:iCs w:val="0"/>
-            <w:caps w:val="0"/>
-            <w:smallCaps w:val="0"/>
-            <w:noProof w:val="0"/>
-            <w:sz w:val="24"/>
-            <w:szCs w:val="24"/>
-            <w:lang w:val="pl-PL"/>
-          </w:rPr>
-          <w:t xml:space="preserve"> – </w:t>
-        </w:r>
-        <w:r>
-          <w:rPr>
-            <w:rStyle w:val="Hyperlink"/>
-            <w:rFonts w:ascii="Calibri" w:hAnsi="Calibri" w:eastAsia="Calibri" w:cs="Calibri" w:asciiTheme="minorAscii" w:hAnsiTheme="minorAscii" w:eastAsiaTheme="minorAscii" w:cstheme="minorAscii"/>
-            <w:b w:val="0"/>
-            <w:bCs w:val="0"/>
-            <w:i w:val="0"/>
-            <w:iCs w:val="0"/>
-            <w:caps w:val="0"/>
-            <w:smallCaps w:val="0"/>
-            <w:noProof w:val="0"/>
-            <w:sz w:val="24"/>
-            <w:szCs w:val="24"/>
-            <w:lang w:val="pl-PL"/>
-          </w:rPr>
-          <w:t>Computer</w:t>
-        </w:r>
-        <w:r>
-          <w:rPr>
-            <w:rStyle w:val="Hyperlink"/>
-            <w:rFonts w:ascii="Calibri" w:hAnsi="Calibri" w:eastAsia="Calibri" w:cs="Calibri" w:asciiTheme="minorAscii" w:hAnsiTheme="minorAscii" w:eastAsiaTheme="minorAscii" w:cstheme="minorAscii"/>
-            <w:b w:val="0"/>
-            <w:bCs w:val="0"/>
-            <w:i w:val="0"/>
-            <w:iCs w:val="0"/>
-            <w:caps w:val="0"/>
-            <w:smallCaps w:val="0"/>
-            <w:noProof w:val="0"/>
-            <w:sz w:val="24"/>
-            <w:szCs w:val="24"/>
-            <w:lang w:val="pl-PL"/>
-          </w:rPr>
-          <w:t xml:space="preserve"> </w:t>
-        </w:r>
-        <w:r>
-          <w:rPr>
-            <w:rStyle w:val="Hyperlink"/>
-            <w:rFonts w:ascii="Calibri" w:hAnsi="Calibri" w:eastAsia="Calibri" w:cs="Calibri" w:asciiTheme="minorAscii" w:hAnsiTheme="minorAscii" w:eastAsiaTheme="minorAscii" w:cstheme="minorAscii"/>
-            <w:b w:val="0"/>
-            <w:bCs w:val="0"/>
-            <w:i w:val="0"/>
-            <w:iCs w:val="0"/>
-            <w:caps w:val="0"/>
-            <w:smallCaps w:val="0"/>
-            <w:noProof w:val="0"/>
-            <w:sz w:val="24"/>
-            <w:szCs w:val="24"/>
-            <w:lang w:val="pl-PL"/>
-          </w:rPr>
-          <w:t>Vision</w:t>
-        </w:r>
-        <w:r>
-          <w:rPr>
-            <w:rStyle w:val="Hyperlink"/>
-            <w:rFonts w:ascii="Calibri" w:hAnsi="Calibri" w:eastAsia="Calibri" w:cs="Calibri" w:asciiTheme="minorAscii" w:hAnsiTheme="minorAscii" w:eastAsiaTheme="minorAscii" w:cstheme="minorAscii"/>
-            <w:b w:val="0"/>
-            <w:bCs w:val="0"/>
-            <w:i w:val="0"/>
-            <w:iCs w:val="0"/>
-            <w:caps w:val="0"/>
-            <w:smallCaps w:val="0"/>
-            <w:noProof w:val="0"/>
-            <w:sz w:val="24"/>
-            <w:szCs w:val="24"/>
-            <w:lang w:val="pl-PL"/>
-          </w:rPr>
-          <w:t>”</w:t>
-        </w:r>
-      </w:hyperlink>
-      <w:r>
-        <w:rPr>
-          <w:rFonts w:ascii="Calibri" w:hAnsi="Calibri" w:eastAsia="Calibri" w:cs="Calibri" w:asciiTheme="minorAscii" w:hAnsiTheme="minorAscii" w:eastAsiaTheme="minorAscii" w:cstheme="minorAscii"/>
-          <w:b w:val="0"/>
-          <w:bCs w:val="0"/>
-          <w:i w:val="0"/>
-          <w:iCs w:val="0"/>
-          <w:caps w:val="0"/>
-          <w:smallCaps w:val="0"/>
-          <w:noProof w:val="0"/>
-          <w:sz w:val="24"/>
-          <w:szCs w:val="24"/>
-          <w:lang w:val="pl-PL"/>
-        </w:rPr>
-        <w:t xml:space="preserve"> </w:t>
-      </w:r>
-    </w:p>
-    <w:p>
-      <w:pPr>
-        <w:pStyle w:val="ListParagraph"/>
-        <w:numPr>
-          <w:ilvl w:val="0"/>
-          <w:numId w:val="8"/>
-        </w:numPr>
-        <w:rPr>
-          <w:rFonts w:ascii="Calibri" w:hAnsi="Calibri" w:eastAsia="Calibri" w:cs="Calibri" w:asciiTheme="minorAscii" w:hAnsiTheme="minorAscii" w:eastAsiaTheme="minorAscii" w:cstheme="minorAscii"/>
-          <w:b w:val="0"/>
-          <w:bCs w:val="0"/>
-          <w:i w:val="0"/>
-          <w:iCs w:val="0"/>
-          <w:caps w:val="0"/>
-          <w:smallCaps w:val="0"/>
-          <w:noProof w:val="0"/>
-          <w:sz w:val="24"/>
-          <w:szCs w:val="24"/>
-          <w:lang w:val="pl-PL"/>
-        </w:rPr>
-      </w:pPr>
-      <w:hyperlink r:id="R87ca5a3689f44406">
-        <w:r>
-          <w:rPr>
-            <w:rStyle w:val="Hyperlink"/>
-            <w:rFonts w:ascii="Calibri" w:hAnsi="Calibri" w:eastAsia="Calibri" w:cs="Calibri" w:asciiTheme="minorAscii" w:hAnsiTheme="minorAscii" w:eastAsiaTheme="minorAscii" w:cstheme="minorAscii"/>
-            <w:b w:val="0"/>
-            <w:bCs w:val="0"/>
-            <w:i w:val="0"/>
-            <w:iCs w:val="0"/>
-            <w:caps w:val="0"/>
-            <w:smallCaps w:val="0"/>
-            <w:noProof w:val="0"/>
-            <w:sz w:val="24"/>
-            <w:szCs w:val="24"/>
-            <w:lang w:val="pl-PL"/>
-          </w:rPr>
-          <w:t>Weibin</w:t>
-        </w:r>
-        <w:r>
-          <w:rPr>
-            <w:rStyle w:val="Hyperlink"/>
-            <w:rFonts w:ascii="Calibri" w:hAnsi="Calibri" w:eastAsia="Calibri" w:cs="Calibri" w:asciiTheme="minorAscii" w:hAnsiTheme="minorAscii" w:eastAsiaTheme="minorAscii" w:cstheme="minorAscii"/>
-            <w:b w:val="0"/>
-            <w:bCs w:val="0"/>
-            <w:i w:val="0"/>
-            <w:iCs w:val="0"/>
-            <w:caps w:val="0"/>
-            <w:smallCaps w:val="0"/>
-            <w:noProof w:val="0"/>
-            <w:sz w:val="24"/>
-            <w:szCs w:val="24"/>
-            <w:lang w:val="pl-PL"/>
-          </w:rPr>
-          <w:t xml:space="preserve"> </w:t>
-        </w:r>
-        <w:r>
-          <w:rPr>
-            <w:rStyle w:val="Hyperlink"/>
-            <w:rFonts w:ascii="Calibri" w:hAnsi="Calibri" w:eastAsia="Calibri" w:cs="Calibri" w:asciiTheme="minorAscii" w:hAnsiTheme="minorAscii" w:eastAsiaTheme="minorAscii" w:cstheme="minorAscii"/>
-            <w:b w:val="0"/>
-            <w:bCs w:val="0"/>
-            <w:i w:val="0"/>
-            <w:iCs w:val="0"/>
-            <w:caps w:val="0"/>
-            <w:smallCaps w:val="0"/>
-            <w:noProof w:val="0"/>
-            <w:sz w:val="24"/>
-            <w:szCs w:val="24"/>
-            <w:lang w:val="pl-PL"/>
-          </w:rPr>
-          <w:t>Rong</w:t>
-        </w:r>
-        <w:r>
-          <w:rPr>
-            <w:rStyle w:val="Hyperlink"/>
-            <w:rFonts w:ascii="Calibri" w:hAnsi="Calibri" w:eastAsia="Calibri" w:cs="Calibri" w:asciiTheme="minorAscii" w:hAnsiTheme="minorAscii" w:eastAsiaTheme="minorAscii" w:cstheme="minorAscii"/>
-            <w:b w:val="0"/>
-            <w:bCs w:val="0"/>
-            <w:i w:val="0"/>
-            <w:iCs w:val="0"/>
-            <w:caps w:val="0"/>
-            <w:smallCaps w:val="0"/>
-            <w:noProof w:val="0"/>
-            <w:sz w:val="24"/>
-            <w:szCs w:val="24"/>
-            <w:lang w:val="pl-PL"/>
-          </w:rPr>
-          <w:t xml:space="preserve">, </w:t>
-        </w:r>
-        <w:r>
-          <w:rPr>
-            <w:rStyle w:val="Hyperlink"/>
-            <w:rFonts w:ascii="Calibri" w:hAnsi="Calibri" w:eastAsia="Calibri" w:cs="Calibri" w:asciiTheme="minorAscii" w:hAnsiTheme="minorAscii" w:eastAsiaTheme="minorAscii" w:cstheme="minorAscii"/>
-            <w:b w:val="0"/>
-            <w:bCs w:val="0"/>
-            <w:i w:val="0"/>
-            <w:iCs w:val="0"/>
-            <w:caps w:val="0"/>
-            <w:smallCaps w:val="0"/>
-            <w:noProof w:val="0"/>
-            <w:sz w:val="24"/>
-            <w:szCs w:val="24"/>
-            <w:lang w:val="pl-PL"/>
-          </w:rPr>
-          <w:t>Zhanjing</w:t>
-        </w:r>
-        <w:r>
-          <w:rPr>
-            <w:rStyle w:val="Hyperlink"/>
-            <w:rFonts w:ascii="Calibri" w:hAnsi="Calibri" w:eastAsia="Calibri" w:cs="Calibri" w:asciiTheme="minorAscii" w:hAnsiTheme="minorAscii" w:eastAsiaTheme="minorAscii" w:cstheme="minorAscii"/>
-            <w:b w:val="0"/>
-            <w:bCs w:val="0"/>
-            <w:i w:val="0"/>
-            <w:iCs w:val="0"/>
-            <w:caps w:val="0"/>
-            <w:smallCaps w:val="0"/>
-            <w:noProof w:val="0"/>
-            <w:sz w:val="24"/>
-            <w:szCs w:val="24"/>
-            <w:lang w:val="pl-PL"/>
-          </w:rPr>
-          <w:t xml:space="preserve"> Li, </w:t>
-        </w:r>
-        <w:r>
-          <w:rPr>
-            <w:rStyle w:val="Hyperlink"/>
-            <w:rFonts w:ascii="Calibri" w:hAnsi="Calibri" w:eastAsia="Calibri" w:cs="Calibri" w:asciiTheme="minorAscii" w:hAnsiTheme="minorAscii" w:eastAsiaTheme="minorAscii" w:cstheme="minorAscii"/>
-            <w:b w:val="0"/>
-            <w:bCs w:val="0"/>
-            <w:i w:val="0"/>
-            <w:iCs w:val="0"/>
-            <w:caps w:val="0"/>
-            <w:smallCaps w:val="0"/>
-            <w:noProof w:val="0"/>
-            <w:sz w:val="24"/>
-            <w:szCs w:val="24"/>
-            <w:lang w:val="pl-PL"/>
-          </w:rPr>
-          <w:t>Wei</w:t>
-        </w:r>
-        <w:r>
-          <w:rPr>
-            <w:rStyle w:val="Hyperlink"/>
-            <w:rFonts w:ascii="Calibri" w:hAnsi="Calibri" w:eastAsia="Calibri" w:cs="Calibri" w:asciiTheme="minorAscii" w:hAnsiTheme="minorAscii" w:eastAsiaTheme="minorAscii" w:cstheme="minorAscii"/>
-            <w:b w:val="0"/>
-            <w:bCs w:val="0"/>
-            <w:i w:val="0"/>
-            <w:iCs w:val="0"/>
-            <w:caps w:val="0"/>
-            <w:smallCaps w:val="0"/>
-            <w:noProof w:val="0"/>
-            <w:sz w:val="24"/>
-            <w:szCs w:val="24"/>
-            <w:lang w:val="pl-PL"/>
-          </w:rPr>
-          <w:t xml:space="preserve"> </w:t>
-        </w:r>
-        <w:r>
-          <w:rPr>
-            <w:rStyle w:val="Hyperlink"/>
-            <w:rFonts w:ascii="Calibri" w:hAnsi="Calibri" w:eastAsia="Calibri" w:cs="Calibri" w:asciiTheme="minorAscii" w:hAnsiTheme="minorAscii" w:eastAsiaTheme="minorAscii" w:cstheme="minorAscii"/>
-            <w:b w:val="0"/>
-            <w:bCs w:val="0"/>
-            <w:i w:val="0"/>
-            <w:iCs w:val="0"/>
-            <w:caps w:val="0"/>
-            <w:smallCaps w:val="0"/>
-            <w:noProof w:val="0"/>
-            <w:sz w:val="24"/>
-            <w:szCs w:val="24"/>
-            <w:lang w:val="pl-PL"/>
-          </w:rPr>
-          <w:t>Zhang</w:t>
-        </w:r>
-        <w:r>
-          <w:rPr>
-            <w:rStyle w:val="Hyperlink"/>
-            <w:rFonts w:ascii="Calibri" w:hAnsi="Calibri" w:eastAsia="Calibri" w:cs="Calibri" w:asciiTheme="minorAscii" w:hAnsiTheme="minorAscii" w:eastAsiaTheme="minorAscii" w:cstheme="minorAscii"/>
-            <w:b w:val="0"/>
-            <w:bCs w:val="0"/>
-            <w:i w:val="0"/>
-            <w:iCs w:val="0"/>
-            <w:caps w:val="0"/>
-            <w:smallCaps w:val="0"/>
-            <w:noProof w:val="0"/>
-            <w:sz w:val="24"/>
-            <w:szCs w:val="24"/>
-            <w:lang w:val="pl-PL"/>
-          </w:rPr>
-          <w:t xml:space="preserve"> and </w:t>
-        </w:r>
-        <w:r>
-          <w:rPr>
-            <w:rStyle w:val="Hyperlink"/>
-            <w:rFonts w:ascii="Calibri" w:hAnsi="Calibri" w:eastAsia="Calibri" w:cs="Calibri" w:asciiTheme="minorAscii" w:hAnsiTheme="minorAscii" w:eastAsiaTheme="minorAscii" w:cstheme="minorAscii"/>
-            <w:b w:val="0"/>
-            <w:bCs w:val="0"/>
-            <w:i w:val="0"/>
-            <w:iCs w:val="0"/>
-            <w:caps w:val="0"/>
-            <w:smallCaps w:val="0"/>
-            <w:noProof w:val="0"/>
-            <w:sz w:val="24"/>
-            <w:szCs w:val="24"/>
-            <w:lang w:val="pl-PL"/>
-          </w:rPr>
-          <w:t>Lining</w:t>
-        </w:r>
-        <w:r>
-          <w:rPr>
-            <w:rStyle w:val="Hyperlink"/>
-            <w:rFonts w:ascii="Calibri" w:hAnsi="Calibri" w:eastAsia="Calibri" w:cs="Calibri" w:asciiTheme="minorAscii" w:hAnsiTheme="minorAscii" w:eastAsiaTheme="minorAscii" w:cstheme="minorAscii"/>
-            <w:b w:val="0"/>
-            <w:bCs w:val="0"/>
-            <w:i w:val="0"/>
-            <w:iCs w:val="0"/>
-            <w:caps w:val="0"/>
-            <w:smallCaps w:val="0"/>
-            <w:noProof w:val="0"/>
-            <w:sz w:val="24"/>
-            <w:szCs w:val="24"/>
-            <w:lang w:val="pl-PL"/>
-          </w:rPr>
-          <w:t xml:space="preserve"> Sun </w:t>
-        </w:r>
-        <w:r>
-          <w:rPr>
-            <w:rStyle w:val="Hyperlink"/>
-            <w:rFonts w:ascii="Calibri" w:hAnsi="Calibri" w:eastAsia="Calibri" w:cs="Calibri" w:asciiTheme="minorAscii" w:hAnsiTheme="minorAscii" w:eastAsiaTheme="minorAscii" w:cstheme="minorAscii"/>
-            <w:b w:val="0"/>
-            <w:bCs w:val="0"/>
-            <w:i w:val="0"/>
-            <w:iCs w:val="0"/>
-            <w:caps w:val="0"/>
-            <w:smallCaps w:val="0"/>
-            <w:noProof w:val="0"/>
-            <w:sz w:val="24"/>
-            <w:szCs w:val="24"/>
-            <w:lang w:val="pl-PL"/>
-          </w:rPr>
-          <w:t>"An Improved Canny Edge Detection Algorithm"</w:t>
-        </w:r>
-        <w:r>
-          <w:rPr>
-            <w:rStyle w:val="Hyperlink"/>
-            <w:rFonts w:ascii="Calibri" w:hAnsi="Calibri" w:eastAsia="Calibri" w:cs="Calibri" w:asciiTheme="minorAscii" w:hAnsiTheme="minorAscii" w:eastAsiaTheme="minorAscii" w:cstheme="minorAscii"/>
-            <w:b w:val="0"/>
-            <w:bCs w:val="0"/>
-            <w:i w:val="0"/>
-            <w:iCs w:val="0"/>
-            <w:caps w:val="0"/>
-            <w:smallCaps w:val="0"/>
-            <w:noProof w:val="0"/>
-            <w:sz w:val="24"/>
-            <w:szCs w:val="24"/>
-            <w:lang w:val="pl-PL"/>
-          </w:rPr>
-          <w:t>, 2014</w:t>
-        </w:r>
-      </w:hyperlink>
-    </w:p>
-    <w:p>
-      <w:pPr>
-        <w:pStyle w:val="ListParagraph"/>
-        <w:numPr>
-          <w:ilvl w:val="0"/>
-          <w:numId w:val="8"/>
-        </w:numPr>
-        <w:rPr>
-          <w:rFonts w:ascii="Calibri" w:hAnsi="Calibri" w:eastAsia="Calibri" w:cs="Calibri" w:asciiTheme="minorAscii" w:hAnsiTheme="minorAscii" w:eastAsiaTheme="minorAscii" w:cstheme="minorAscii"/>
-          <w:noProof w:val="0"/>
-          <w:color w:val="auto"/>
-          <w:sz w:val="24"/>
-          <w:szCs w:val="24"/>
-          <w:lang w:val="pl-PL"/>
-        </w:rPr>
-      </w:pPr>
-      <w:hyperlink r:id="Rf8a1f523dffd487b">
-        <w:r>
-          <w:rPr>
-            <w:rStyle w:val="Hyperlink"/>
-            <w:rFonts w:ascii="Calibri" w:hAnsi="Calibri" w:eastAsia="Calibri" w:cs="Calibri" w:asciiTheme="minorAscii" w:hAnsiTheme="minorAscii" w:eastAsiaTheme="minorAscii" w:cstheme="minorAscii"/>
-            <w:noProof w:val="0"/>
-            <w:sz w:val="24"/>
-            <w:szCs w:val="24"/>
-            <w:lang w:val="pl-PL"/>
-          </w:rPr>
-          <w:t>H.D. Cheng “</w:t>
-        </w:r>
-        <w:r>
-          <w:rPr>
-            <w:rStyle w:val="Hyperlink"/>
-            <w:rFonts w:ascii="Calibri" w:hAnsi="Calibri" w:eastAsia="Calibri" w:cs="Calibri" w:asciiTheme="minorAscii" w:hAnsiTheme="minorAscii" w:eastAsiaTheme="minorAscii" w:cstheme="minorAscii"/>
-            <w:noProof w:val="0"/>
-            <w:sz w:val="24"/>
-            <w:szCs w:val="24"/>
-            <w:lang w:val="pl-PL"/>
-          </w:rPr>
-          <w:t>Color</w:t>
-        </w:r>
-        <w:r>
-          <w:rPr>
-            <w:rStyle w:val="Hyperlink"/>
-            <w:rFonts w:ascii="Calibri" w:hAnsi="Calibri" w:eastAsia="Calibri" w:cs="Calibri" w:asciiTheme="minorAscii" w:hAnsiTheme="minorAscii" w:eastAsiaTheme="minorAscii" w:cstheme="minorAscii"/>
-            <w:noProof w:val="0"/>
-            <w:sz w:val="24"/>
-            <w:szCs w:val="24"/>
-            <w:lang w:val="pl-PL"/>
-          </w:rPr>
-          <w:t xml:space="preserve"> image </w:t>
-        </w:r>
-        <w:r>
-          <w:rPr>
-            <w:rStyle w:val="Hyperlink"/>
-            <w:rFonts w:ascii="Calibri" w:hAnsi="Calibri" w:eastAsia="Calibri" w:cs="Calibri" w:asciiTheme="minorAscii" w:hAnsiTheme="minorAscii" w:eastAsiaTheme="minorAscii" w:cstheme="minorAscii"/>
-            <w:noProof w:val="0"/>
-            <w:sz w:val="24"/>
-            <w:szCs w:val="24"/>
-            <w:lang w:val="pl-PL"/>
-          </w:rPr>
-          <w:t>segmentation</w:t>
-        </w:r>
-        <w:r>
-          <w:rPr>
-            <w:rStyle w:val="Hyperlink"/>
-            <w:rFonts w:ascii="Calibri" w:hAnsi="Calibri" w:eastAsia="Calibri" w:cs="Calibri" w:asciiTheme="minorAscii" w:hAnsiTheme="minorAscii" w:eastAsiaTheme="minorAscii" w:cstheme="minorAscii"/>
-            <w:noProof w:val="0"/>
-            <w:sz w:val="24"/>
-            <w:szCs w:val="24"/>
-            <w:lang w:val="pl-PL"/>
-          </w:rPr>
-          <w:t xml:space="preserve"> : </w:t>
-        </w:r>
-        <w:r>
-          <w:rPr>
-            <w:rStyle w:val="Hyperlink"/>
-            <w:rFonts w:ascii="Calibri" w:hAnsi="Calibri" w:eastAsia="Calibri" w:cs="Calibri" w:asciiTheme="minorAscii" w:hAnsiTheme="minorAscii" w:eastAsiaTheme="minorAscii" w:cstheme="minorAscii"/>
-            <w:noProof w:val="0"/>
-            <w:sz w:val="24"/>
-            <w:szCs w:val="24"/>
-            <w:lang w:val="pl-PL"/>
-          </w:rPr>
-          <w:t>advances</w:t>
-        </w:r>
-        <w:r>
-          <w:rPr>
-            <w:rStyle w:val="Hyperlink"/>
-            <w:rFonts w:ascii="Calibri" w:hAnsi="Calibri" w:eastAsia="Calibri" w:cs="Calibri" w:asciiTheme="minorAscii" w:hAnsiTheme="minorAscii" w:eastAsiaTheme="minorAscii" w:cstheme="minorAscii"/>
-            <w:noProof w:val="0"/>
-            <w:sz w:val="24"/>
-            <w:szCs w:val="24"/>
-            <w:lang w:val="pl-PL"/>
-          </w:rPr>
-          <w:t xml:space="preserve"> and </w:t>
-        </w:r>
-        <w:r>
-          <w:rPr>
-            <w:rStyle w:val="Hyperlink"/>
-            <w:rFonts w:ascii="Calibri" w:hAnsi="Calibri" w:eastAsia="Calibri" w:cs="Calibri" w:asciiTheme="minorAscii" w:hAnsiTheme="minorAscii" w:eastAsiaTheme="minorAscii" w:cstheme="minorAscii"/>
-            <w:noProof w:val="0"/>
-            <w:sz w:val="24"/>
-            <w:szCs w:val="24"/>
-            <w:lang w:val="pl-PL"/>
-          </w:rPr>
-          <w:t>prospects</w:t>
-        </w:r>
-        <w:r>
-          <w:rPr>
-            <w:rStyle w:val="Hyperlink"/>
-            <w:rFonts w:ascii="Calibri" w:hAnsi="Calibri" w:eastAsia="Calibri" w:cs="Calibri" w:asciiTheme="minorAscii" w:hAnsiTheme="minorAscii" w:eastAsiaTheme="minorAscii" w:cstheme="minorAscii"/>
-            <w:noProof w:val="0"/>
-            <w:sz w:val="24"/>
-            <w:szCs w:val="24"/>
-            <w:lang w:val="pl-PL"/>
-          </w:rPr>
-          <w:t>”, 2001</w:t>
-        </w:r>
-      </w:hyperlink>
-    </w:p>
-    <w:p>
-      <w:pPr>
-        <w:pStyle w:val="ListParagraph"/>
-        <w:numPr>
-          <w:ilvl w:val="0"/>
-          <w:numId w:val="8"/>
-        </w:numPr>
-        <w:rPr>
-          <w:rFonts w:ascii="Calibri" w:hAnsi="Calibri" w:eastAsia="Calibri" w:cs="Calibri" w:asciiTheme="minorAscii" w:hAnsiTheme="minorAscii" w:eastAsiaTheme="minorAscii" w:cstheme="minorAscii"/>
-          <w:noProof w:val="0"/>
-          <w:color w:val="auto"/>
-          <w:sz w:val="24"/>
-          <w:szCs w:val="24"/>
-          <w:lang w:val="pl-PL"/>
-        </w:rPr>
-      </w:pPr>
-      <w:hyperlink r:id="R294e483dbf624b18">
-        <w:r>
-          <w:rPr>
-            <w:rStyle w:val="Hyperlink"/>
-            <w:rFonts w:ascii="Calibri" w:hAnsi="Calibri" w:eastAsia="Calibri" w:cs="Calibri" w:asciiTheme="minorAscii" w:hAnsiTheme="minorAscii" w:eastAsiaTheme="minorAscii" w:cstheme="minorAscii"/>
-            <w:noProof w:val="0"/>
-            <w:sz w:val="24"/>
-            <w:szCs w:val="24"/>
-            <w:lang w:val="pl-PL"/>
-          </w:rPr>
-          <w:t xml:space="preserve">Pin </w:t>
-        </w:r>
-        <w:r>
-          <w:rPr>
-            <w:rStyle w:val="Hyperlink"/>
-            <w:rFonts w:ascii="Calibri" w:hAnsi="Calibri" w:eastAsia="Calibri" w:cs="Calibri" w:asciiTheme="minorAscii" w:hAnsiTheme="minorAscii" w:eastAsiaTheme="minorAscii" w:cstheme="minorAscii"/>
-            <w:noProof w:val="0"/>
-            <w:sz w:val="24"/>
-            <w:szCs w:val="24"/>
-            <w:lang w:val="pl-PL"/>
-          </w:rPr>
-          <w:t>Wang</w:t>
-        </w:r>
-        <w:r>
-          <w:rPr>
-            <w:rStyle w:val="Hyperlink"/>
-            <w:rFonts w:ascii="Calibri" w:hAnsi="Calibri" w:eastAsia="Calibri" w:cs="Calibri" w:asciiTheme="minorAscii" w:hAnsiTheme="minorAscii" w:eastAsiaTheme="minorAscii" w:cstheme="minorAscii"/>
-            <w:noProof w:val="0"/>
-            <w:sz w:val="24"/>
-            <w:szCs w:val="24"/>
-            <w:lang w:val="pl-PL"/>
-          </w:rPr>
-          <w:t xml:space="preserve"> “</w:t>
-        </w:r>
-        <w:r>
-          <w:rPr>
-            <w:rStyle w:val="Hyperlink"/>
-            <w:rFonts w:ascii="Calibri" w:hAnsi="Calibri" w:eastAsia="Calibri" w:cs="Calibri" w:asciiTheme="minorAscii" w:hAnsiTheme="minorAscii" w:eastAsiaTheme="minorAscii" w:cstheme="minorAscii"/>
-            <w:b w:val="0"/>
-            <w:bCs w:val="0"/>
-            <w:i w:val="0"/>
-            <w:iCs w:val="0"/>
-            <w:caps w:val="0"/>
-            <w:smallCaps w:val="0"/>
-            <w:sz w:val="24"/>
-            <w:szCs w:val="24"/>
-          </w:rPr>
-          <w:t>Comparative</w:t>
-        </w:r>
-        <w:r>
-          <w:rPr>
-            <w:rStyle w:val="Hyperlink"/>
-            <w:rFonts w:ascii="Calibri" w:hAnsi="Calibri" w:eastAsia="Calibri" w:cs="Calibri" w:asciiTheme="minorAscii" w:hAnsiTheme="minorAscii" w:eastAsiaTheme="minorAscii" w:cstheme="minorAscii"/>
-            <w:b w:val="0"/>
-            <w:bCs w:val="0"/>
-            <w:i w:val="0"/>
-            <w:iCs w:val="0"/>
-            <w:caps w:val="0"/>
-            <w:smallCaps w:val="0"/>
-            <w:sz w:val="24"/>
-            <w:szCs w:val="24"/>
-          </w:rPr>
-          <w:t xml:space="preserve"> </w:t>
-        </w:r>
-        <w:r>
-          <w:rPr>
-            <w:rStyle w:val="Hyperlink"/>
-            <w:rFonts w:ascii="Calibri" w:hAnsi="Calibri" w:eastAsia="Calibri" w:cs="Calibri" w:asciiTheme="minorAscii" w:hAnsiTheme="minorAscii" w:eastAsiaTheme="minorAscii" w:cstheme="minorAscii"/>
-            <w:b w:val="0"/>
-            <w:bCs w:val="0"/>
-            <w:i w:val="0"/>
-            <w:iCs w:val="0"/>
-            <w:caps w:val="0"/>
-            <w:smallCaps w:val="0"/>
-            <w:sz w:val="24"/>
-            <w:szCs w:val="24"/>
-          </w:rPr>
-          <w:t>analysis</w:t>
-        </w:r>
-        <w:r>
-          <w:rPr>
-            <w:rStyle w:val="Hyperlink"/>
-            <w:rFonts w:ascii="Calibri" w:hAnsi="Calibri" w:eastAsia="Calibri" w:cs="Calibri" w:asciiTheme="minorAscii" w:hAnsiTheme="minorAscii" w:eastAsiaTheme="minorAscii" w:cstheme="minorAscii"/>
-            <w:b w:val="0"/>
-            <w:bCs w:val="0"/>
-            <w:i w:val="0"/>
-            <w:iCs w:val="0"/>
-            <w:caps w:val="0"/>
-            <w:smallCaps w:val="0"/>
-            <w:sz w:val="24"/>
-            <w:szCs w:val="24"/>
-          </w:rPr>
-          <w:t xml:space="preserve"> of image </w:t>
-        </w:r>
-        <w:r>
-          <w:rPr>
-            <w:rStyle w:val="Hyperlink"/>
-            <w:rFonts w:ascii="Calibri" w:hAnsi="Calibri" w:eastAsia="Calibri" w:cs="Calibri" w:asciiTheme="minorAscii" w:hAnsiTheme="minorAscii" w:eastAsiaTheme="minorAscii" w:cstheme="minorAscii"/>
-            <w:b w:val="0"/>
-            <w:bCs w:val="0"/>
-            <w:i w:val="0"/>
-            <w:iCs w:val="0"/>
-            <w:caps w:val="0"/>
-            <w:smallCaps w:val="0"/>
-            <w:sz w:val="24"/>
-            <w:szCs w:val="24"/>
-          </w:rPr>
-          <w:t>classification</w:t>
-        </w:r>
-        <w:r>
-          <w:rPr>
-            <w:rStyle w:val="Hyperlink"/>
-            <w:rFonts w:ascii="Calibri" w:hAnsi="Calibri" w:eastAsia="Calibri" w:cs="Calibri" w:asciiTheme="minorAscii" w:hAnsiTheme="minorAscii" w:eastAsiaTheme="minorAscii" w:cstheme="minorAscii"/>
-            <w:b w:val="0"/>
-            <w:bCs w:val="0"/>
-            <w:i w:val="0"/>
-            <w:iCs w:val="0"/>
-            <w:caps w:val="0"/>
-            <w:smallCaps w:val="0"/>
-            <w:sz w:val="24"/>
-            <w:szCs w:val="24"/>
-          </w:rPr>
-          <w:t xml:space="preserve"> </w:t>
-        </w:r>
-        <w:r>
-          <w:rPr>
-            <w:rStyle w:val="Hyperlink"/>
-            <w:rFonts w:ascii="Calibri" w:hAnsi="Calibri" w:eastAsia="Calibri" w:cs="Calibri" w:asciiTheme="minorAscii" w:hAnsiTheme="minorAscii" w:eastAsiaTheme="minorAscii" w:cstheme="minorAscii"/>
-            <w:b w:val="0"/>
-            <w:bCs w:val="0"/>
-            <w:i w:val="0"/>
-            <w:iCs w:val="0"/>
-            <w:caps w:val="0"/>
-            <w:smallCaps w:val="0"/>
-            <w:sz w:val="24"/>
-            <w:szCs w:val="24"/>
-          </w:rPr>
-          <w:t>algorithms</w:t>
-        </w:r>
-        <w:r>
-          <w:rPr>
-            <w:rStyle w:val="Hyperlink"/>
-            <w:rFonts w:ascii="Calibri" w:hAnsi="Calibri" w:eastAsia="Calibri" w:cs="Calibri" w:asciiTheme="minorAscii" w:hAnsiTheme="minorAscii" w:eastAsiaTheme="minorAscii" w:cstheme="minorAscii"/>
-            <w:b w:val="0"/>
-            <w:bCs w:val="0"/>
-            <w:i w:val="0"/>
-            <w:iCs w:val="0"/>
-            <w:caps w:val="0"/>
-            <w:smallCaps w:val="0"/>
-            <w:sz w:val="24"/>
-            <w:szCs w:val="24"/>
-          </w:rPr>
-          <w:t xml:space="preserve"> </w:t>
-        </w:r>
-        <w:r>
-          <w:rPr>
-            <w:rStyle w:val="Hyperlink"/>
-            <w:rFonts w:ascii="Calibri" w:hAnsi="Calibri" w:eastAsia="Calibri" w:cs="Calibri" w:asciiTheme="minorAscii" w:hAnsiTheme="minorAscii" w:eastAsiaTheme="minorAscii" w:cstheme="minorAscii"/>
-            <w:b w:val="0"/>
-            <w:bCs w:val="0"/>
-            <w:i w:val="0"/>
-            <w:iCs w:val="0"/>
-            <w:caps w:val="0"/>
-            <w:smallCaps w:val="0"/>
-            <w:sz w:val="24"/>
-            <w:szCs w:val="24"/>
-          </w:rPr>
-          <w:t>based</w:t>
-        </w:r>
-        <w:r>
-          <w:rPr>
-            <w:rStyle w:val="Hyperlink"/>
-            <w:rFonts w:ascii="Calibri" w:hAnsi="Calibri" w:eastAsia="Calibri" w:cs="Calibri" w:asciiTheme="minorAscii" w:hAnsiTheme="minorAscii" w:eastAsiaTheme="minorAscii" w:cstheme="minorAscii"/>
-            <w:b w:val="0"/>
-            <w:bCs w:val="0"/>
-            <w:i w:val="0"/>
-            <w:iCs w:val="0"/>
-            <w:caps w:val="0"/>
-            <w:smallCaps w:val="0"/>
-            <w:sz w:val="24"/>
-            <w:szCs w:val="24"/>
-          </w:rPr>
-          <w:t xml:space="preserve"> on </w:t>
-        </w:r>
-        <w:r>
-          <w:rPr>
-            <w:rStyle w:val="Hyperlink"/>
-            <w:rFonts w:ascii="Calibri" w:hAnsi="Calibri" w:eastAsia="Calibri" w:cs="Calibri" w:asciiTheme="minorAscii" w:hAnsiTheme="minorAscii" w:eastAsiaTheme="minorAscii" w:cstheme="minorAscii"/>
-            <w:b w:val="0"/>
-            <w:bCs w:val="0"/>
-            <w:i w:val="0"/>
-            <w:iCs w:val="0"/>
-            <w:caps w:val="0"/>
-            <w:smallCaps w:val="0"/>
-            <w:sz w:val="24"/>
-            <w:szCs w:val="24"/>
-          </w:rPr>
-          <w:t>traditional</w:t>
-        </w:r>
-        <w:r>
-          <w:rPr>
-            <w:rStyle w:val="Hyperlink"/>
-            <w:rFonts w:ascii="Calibri" w:hAnsi="Calibri" w:eastAsia="Calibri" w:cs="Calibri" w:asciiTheme="minorAscii" w:hAnsiTheme="minorAscii" w:eastAsiaTheme="minorAscii" w:cstheme="minorAscii"/>
-            <w:b w:val="0"/>
-            <w:bCs w:val="0"/>
-            <w:i w:val="0"/>
-            <w:iCs w:val="0"/>
-            <w:caps w:val="0"/>
-            <w:smallCaps w:val="0"/>
-            <w:sz w:val="24"/>
-            <w:szCs w:val="24"/>
-          </w:rPr>
-          <w:t xml:space="preserve"> </w:t>
-        </w:r>
-        <w:r>
-          <w:rPr>
-            <w:rStyle w:val="Hyperlink"/>
-            <w:rFonts w:ascii="Calibri" w:hAnsi="Calibri" w:eastAsia="Calibri" w:cs="Calibri" w:asciiTheme="minorAscii" w:hAnsiTheme="minorAscii" w:eastAsiaTheme="minorAscii" w:cstheme="minorAscii"/>
-            <w:b w:val="0"/>
-            <w:bCs w:val="0"/>
-            <w:i w:val="0"/>
-            <w:iCs w:val="0"/>
-            <w:caps w:val="0"/>
-            <w:smallCaps w:val="0"/>
-            <w:sz w:val="24"/>
-            <w:szCs w:val="24"/>
-          </w:rPr>
-          <w:t>machine</w:t>
-        </w:r>
-        <w:r>
-          <w:rPr>
-            <w:rStyle w:val="Hyperlink"/>
-            <w:rFonts w:ascii="Calibri" w:hAnsi="Calibri" w:eastAsia="Calibri" w:cs="Calibri" w:asciiTheme="minorAscii" w:hAnsiTheme="minorAscii" w:eastAsiaTheme="minorAscii" w:cstheme="minorAscii"/>
-            <w:b w:val="0"/>
-            <w:bCs w:val="0"/>
-            <w:i w:val="0"/>
-            <w:iCs w:val="0"/>
-            <w:caps w:val="0"/>
-            <w:smallCaps w:val="0"/>
-            <w:sz w:val="24"/>
-            <w:szCs w:val="24"/>
-          </w:rPr>
-          <w:t xml:space="preserve"> learning and </w:t>
-        </w:r>
-        <w:r>
-          <w:rPr>
-            <w:rStyle w:val="Hyperlink"/>
-            <w:rFonts w:ascii="Calibri" w:hAnsi="Calibri" w:eastAsia="Calibri" w:cs="Calibri" w:asciiTheme="minorAscii" w:hAnsiTheme="minorAscii" w:eastAsiaTheme="minorAscii" w:cstheme="minorAscii"/>
-            <w:b w:val="0"/>
-            <w:bCs w:val="0"/>
-            <w:i w:val="0"/>
-            <w:iCs w:val="0"/>
-            <w:caps w:val="0"/>
-            <w:smallCaps w:val="0"/>
-            <w:sz w:val="24"/>
-            <w:szCs w:val="24"/>
-          </w:rPr>
-          <w:t>deep</w:t>
-        </w:r>
-        <w:r>
-          <w:rPr>
-            <w:rStyle w:val="Hyperlink"/>
-            <w:rFonts w:ascii="Calibri" w:hAnsi="Calibri" w:eastAsia="Calibri" w:cs="Calibri" w:asciiTheme="minorAscii" w:hAnsiTheme="minorAscii" w:eastAsiaTheme="minorAscii" w:cstheme="minorAscii"/>
-            <w:b w:val="0"/>
-            <w:bCs w:val="0"/>
-            <w:i w:val="0"/>
-            <w:iCs w:val="0"/>
-            <w:caps w:val="0"/>
-            <w:smallCaps w:val="0"/>
-            <w:sz w:val="24"/>
-            <w:szCs w:val="24"/>
-          </w:rPr>
-          <w:t xml:space="preserve"> learning”, 2020</w:t>
-        </w:r>
-      </w:hyperlink>
-    </w:p>
-    <w:p>
-      <w:pPr>
-        <w:pStyle w:val="Normal"/>
-        <w:rPr>
-          <w:rFonts w:ascii="Open Sans" w:hAnsi="Open Sans" w:eastAsia="Open Sans" w:cs="Open Sans"/>
           <w:b w:val="0"/>
           <w:bCs w:val="0"/>
           <w:i w:val="0"/>
@@ -2623,6 +1846,931 @@
           <w:lang w:val="pl-PL"/>
         </w:rPr>
       </w:pPr>
+      <w:hyperlink r:id="Ra9df3d8b87d84f18">
+        <w:r>
+          <w:rPr>
+            <w:rStyle w:val="Hyperlink"/>
+            <w:rFonts w:ascii="Calibri" w:hAnsi="Calibri" w:eastAsia="Calibri" w:cs="Calibri" w:asciiTheme="minorAscii" w:hAnsiTheme="minorAscii" w:eastAsiaTheme="minorAscii" w:cstheme="minorAscii"/>
+            <w:b w:val="0"/>
+            <w:bCs w:val="0"/>
+            <w:i w:val="0"/>
+            <w:iCs w:val="0"/>
+            <w:caps w:val="0"/>
+            <w:smallCaps w:val="0"/>
+            <w:noProof w:val="0"/>
+            <w:sz w:val="24"/>
+            <w:szCs w:val="24"/>
+            <w:lang w:val="pl-PL"/>
+          </w:rPr>
+          <w:t>https://pl.wikipedia.org/wiki/Canny</w:t>
+        </w:r>
+      </w:hyperlink>
+      <w:r>
+        <w:rPr>
+          <w:rFonts w:ascii="Calibri" w:hAnsi="Calibri" w:eastAsia="Calibri" w:cs="Calibri" w:asciiTheme="minorAscii" w:hAnsiTheme="minorAscii" w:eastAsiaTheme="minorAscii" w:cstheme="minorAscii"/>
+          <w:b w:val="0"/>
+          <w:bCs w:val="0"/>
+          <w:i w:val="0"/>
+          <w:iCs w:val="0"/>
+          <w:caps w:val="0"/>
+          <w:smallCaps w:val="0"/>
+          <w:noProof w:val="0"/>
+          <w:sz w:val="24"/>
+          <w:szCs w:val="24"/>
+          <w:lang w:val="pl-PL"/>
+        </w:rPr>
+        <w:t xml:space="preserve"> (Data dostępu 1.12.2023)</w:t>
+      </w:r>
+    </w:p>
+    <w:p>
+      <w:pPr>
+        <w:pStyle w:val="ListParagraph"/>
+        <w:numPr>
+          <w:ilvl w:val="0"/>
+          <w:numId w:val="8"/>
+        </w:numPr>
+        <w:rPr>
+          <w:rFonts w:ascii="Calibri" w:hAnsi="Calibri" w:eastAsia="Calibri" w:cs="Calibri" w:asciiTheme="minorAscii" w:hAnsiTheme="minorAscii" w:eastAsiaTheme="minorAscii" w:cstheme="minorAscii"/>
+          <w:b w:val="0"/>
+          <w:bCs w:val="0"/>
+          <w:i w:val="0"/>
+          <w:iCs w:val="0"/>
+          <w:caps w:val="0"/>
+          <w:smallCaps w:val="0"/>
+          <w:noProof w:val="0"/>
+          <w:sz w:val="24"/>
+          <w:szCs w:val="24"/>
+          <w:lang w:val="pl-PL"/>
+        </w:rPr>
+      </w:pPr>
+      <w:hyperlink r:id="R7cb5514f011240d8">
+        <w:r>
+          <w:rPr>
+            <w:rStyle w:val="Hyperlink"/>
+            <w:rFonts w:ascii="Calibri" w:hAnsi="Calibri" w:eastAsia="Calibri" w:cs="Calibri" w:asciiTheme="minorAscii" w:hAnsiTheme="minorAscii" w:eastAsiaTheme="minorAscii" w:cstheme="minorAscii"/>
+            <w:b w:val="0"/>
+            <w:bCs w:val="0"/>
+            <w:i w:val="0"/>
+            <w:iCs w:val="0"/>
+            <w:caps w:val="0"/>
+            <w:smallCaps w:val="0"/>
+            <w:noProof w:val="0"/>
+            <w:sz w:val="24"/>
+            <w:szCs w:val="24"/>
+            <w:lang w:val="pl-PL"/>
+          </w:rPr>
+          <w:t>Sofiane</w:t>
+        </w:r>
+        <w:r>
+          <w:rPr>
+            <w:rStyle w:val="Hyperlink"/>
+            <w:rFonts w:ascii="Calibri" w:hAnsi="Calibri" w:eastAsia="Calibri" w:cs="Calibri" w:asciiTheme="minorAscii" w:hAnsiTheme="minorAscii" w:eastAsiaTheme="minorAscii" w:cstheme="minorAscii"/>
+            <w:b w:val="0"/>
+            <w:bCs w:val="0"/>
+            <w:i w:val="0"/>
+            <w:iCs w:val="0"/>
+            <w:caps w:val="0"/>
+            <w:smallCaps w:val="0"/>
+            <w:noProof w:val="0"/>
+            <w:sz w:val="24"/>
+            <w:szCs w:val="24"/>
+            <w:lang w:val="pl-PL"/>
+          </w:rPr>
+          <w:t xml:space="preserve"> </w:t>
+        </w:r>
+        <w:r>
+          <w:rPr>
+            <w:rStyle w:val="Hyperlink"/>
+            <w:rFonts w:ascii="Calibri" w:hAnsi="Calibri" w:eastAsia="Calibri" w:cs="Calibri" w:asciiTheme="minorAscii" w:hAnsiTheme="minorAscii" w:eastAsiaTheme="minorAscii" w:cstheme="minorAscii"/>
+            <w:b w:val="0"/>
+            <w:bCs w:val="0"/>
+            <w:i w:val="0"/>
+            <w:iCs w:val="0"/>
+            <w:caps w:val="0"/>
+            <w:smallCaps w:val="0"/>
+            <w:noProof w:val="0"/>
+            <w:sz w:val="24"/>
+            <w:szCs w:val="24"/>
+            <w:lang w:val="pl-PL"/>
+          </w:rPr>
+          <w:t>Sahir</w:t>
+        </w:r>
+        <w:r>
+          <w:rPr>
+            <w:rStyle w:val="Hyperlink"/>
+            <w:rFonts w:ascii="Calibri" w:hAnsi="Calibri" w:eastAsia="Calibri" w:cs="Calibri" w:asciiTheme="minorAscii" w:hAnsiTheme="minorAscii" w:eastAsiaTheme="minorAscii" w:cstheme="minorAscii"/>
+            <w:b w:val="0"/>
+            <w:bCs w:val="0"/>
+            <w:i w:val="0"/>
+            <w:iCs w:val="0"/>
+            <w:caps w:val="0"/>
+            <w:smallCaps w:val="0"/>
+            <w:noProof w:val="0"/>
+            <w:sz w:val="24"/>
+            <w:szCs w:val="24"/>
+            <w:lang w:val="pl-PL"/>
+          </w:rPr>
+          <w:t xml:space="preserve"> </w:t>
+        </w:r>
+        <w:r>
+          <w:rPr>
+            <w:rStyle w:val="Hyperlink"/>
+            <w:rFonts w:ascii="Calibri" w:hAnsi="Calibri" w:eastAsia="Calibri" w:cs="Calibri" w:asciiTheme="minorAscii" w:hAnsiTheme="minorAscii" w:eastAsiaTheme="minorAscii" w:cstheme="minorAscii"/>
+            <w:b w:val="0"/>
+            <w:bCs w:val="0"/>
+            <w:i w:val="0"/>
+            <w:iCs w:val="0"/>
+            <w:caps w:val="0"/>
+            <w:smallCaps w:val="0"/>
+            <w:noProof w:val="0"/>
+            <w:sz w:val="24"/>
+            <w:szCs w:val="24"/>
+            <w:lang w:val="pl-PL"/>
+          </w:rPr>
+          <w:t>“</w:t>
+        </w:r>
+        <w:r>
+          <w:rPr>
+            <w:rStyle w:val="Hyperlink"/>
+            <w:rFonts w:ascii="Calibri" w:hAnsi="Calibri" w:eastAsia="Calibri" w:cs="Calibri" w:asciiTheme="minorAscii" w:hAnsiTheme="minorAscii" w:eastAsiaTheme="minorAscii" w:cstheme="minorAscii"/>
+            <w:b w:val="0"/>
+            <w:bCs w:val="0"/>
+            <w:i w:val="0"/>
+            <w:iCs w:val="0"/>
+            <w:caps w:val="0"/>
+            <w:smallCaps w:val="0"/>
+            <w:noProof w:val="0"/>
+            <w:sz w:val="24"/>
+            <w:szCs w:val="24"/>
+            <w:lang w:val="pl-PL"/>
+          </w:rPr>
+          <w:t>Canny</w:t>
+        </w:r>
+        <w:r>
+          <w:rPr>
+            <w:rStyle w:val="Hyperlink"/>
+            <w:rFonts w:ascii="Calibri" w:hAnsi="Calibri" w:eastAsia="Calibri" w:cs="Calibri" w:asciiTheme="minorAscii" w:hAnsiTheme="minorAscii" w:eastAsiaTheme="minorAscii" w:cstheme="minorAscii"/>
+            <w:b w:val="0"/>
+            <w:bCs w:val="0"/>
+            <w:i w:val="0"/>
+            <w:iCs w:val="0"/>
+            <w:caps w:val="0"/>
+            <w:smallCaps w:val="0"/>
+            <w:noProof w:val="0"/>
+            <w:sz w:val="24"/>
+            <w:szCs w:val="24"/>
+            <w:lang w:val="pl-PL"/>
+          </w:rPr>
+          <w:t xml:space="preserve"> Edge </w:t>
+        </w:r>
+        <w:r>
+          <w:rPr>
+            <w:rStyle w:val="Hyperlink"/>
+            <w:rFonts w:ascii="Calibri" w:hAnsi="Calibri" w:eastAsia="Calibri" w:cs="Calibri" w:asciiTheme="minorAscii" w:hAnsiTheme="minorAscii" w:eastAsiaTheme="minorAscii" w:cstheme="minorAscii"/>
+            <w:b w:val="0"/>
+            <w:bCs w:val="0"/>
+            <w:i w:val="0"/>
+            <w:iCs w:val="0"/>
+            <w:caps w:val="0"/>
+            <w:smallCaps w:val="0"/>
+            <w:noProof w:val="0"/>
+            <w:sz w:val="24"/>
+            <w:szCs w:val="24"/>
+            <w:lang w:val="pl-PL"/>
+          </w:rPr>
+          <w:t>Detection</w:t>
+        </w:r>
+        <w:r>
+          <w:rPr>
+            <w:rStyle w:val="Hyperlink"/>
+            <w:rFonts w:ascii="Calibri" w:hAnsi="Calibri" w:eastAsia="Calibri" w:cs="Calibri" w:asciiTheme="minorAscii" w:hAnsiTheme="minorAscii" w:eastAsiaTheme="minorAscii" w:cstheme="minorAscii"/>
+            <w:b w:val="0"/>
+            <w:bCs w:val="0"/>
+            <w:i w:val="0"/>
+            <w:iCs w:val="0"/>
+            <w:caps w:val="0"/>
+            <w:smallCaps w:val="0"/>
+            <w:noProof w:val="0"/>
+            <w:sz w:val="24"/>
+            <w:szCs w:val="24"/>
+            <w:lang w:val="pl-PL"/>
+          </w:rPr>
+          <w:t xml:space="preserve"> Step by Step in </w:t>
+        </w:r>
+        <w:r>
+          <w:rPr>
+            <w:rStyle w:val="Hyperlink"/>
+            <w:rFonts w:ascii="Calibri" w:hAnsi="Calibri" w:eastAsia="Calibri" w:cs="Calibri" w:asciiTheme="minorAscii" w:hAnsiTheme="minorAscii" w:eastAsiaTheme="minorAscii" w:cstheme="minorAscii"/>
+            <w:b w:val="0"/>
+            <w:bCs w:val="0"/>
+            <w:i w:val="0"/>
+            <w:iCs w:val="0"/>
+            <w:caps w:val="0"/>
+            <w:smallCaps w:val="0"/>
+            <w:noProof w:val="0"/>
+            <w:sz w:val="24"/>
+            <w:szCs w:val="24"/>
+            <w:lang w:val="pl-PL"/>
+          </w:rPr>
+          <w:t>Python</w:t>
+        </w:r>
+        <w:r>
+          <w:rPr>
+            <w:rStyle w:val="Hyperlink"/>
+            <w:rFonts w:ascii="Calibri" w:hAnsi="Calibri" w:eastAsia="Calibri" w:cs="Calibri" w:asciiTheme="minorAscii" w:hAnsiTheme="minorAscii" w:eastAsiaTheme="minorAscii" w:cstheme="minorAscii"/>
+            <w:b w:val="0"/>
+            <w:bCs w:val="0"/>
+            <w:i w:val="0"/>
+            <w:iCs w:val="0"/>
+            <w:caps w:val="0"/>
+            <w:smallCaps w:val="0"/>
+            <w:noProof w:val="0"/>
+            <w:sz w:val="24"/>
+            <w:szCs w:val="24"/>
+            <w:lang w:val="pl-PL"/>
+          </w:rPr>
+          <w:t xml:space="preserve"> – </w:t>
+        </w:r>
+        <w:r>
+          <w:rPr>
+            <w:rStyle w:val="Hyperlink"/>
+            <w:rFonts w:ascii="Calibri" w:hAnsi="Calibri" w:eastAsia="Calibri" w:cs="Calibri" w:asciiTheme="minorAscii" w:hAnsiTheme="minorAscii" w:eastAsiaTheme="minorAscii" w:cstheme="minorAscii"/>
+            <w:b w:val="0"/>
+            <w:bCs w:val="0"/>
+            <w:i w:val="0"/>
+            <w:iCs w:val="0"/>
+            <w:caps w:val="0"/>
+            <w:smallCaps w:val="0"/>
+            <w:noProof w:val="0"/>
+            <w:sz w:val="24"/>
+            <w:szCs w:val="24"/>
+            <w:lang w:val="pl-PL"/>
+          </w:rPr>
+          <w:t>Computer</w:t>
+        </w:r>
+        <w:r>
+          <w:rPr>
+            <w:rStyle w:val="Hyperlink"/>
+            <w:rFonts w:ascii="Calibri" w:hAnsi="Calibri" w:eastAsia="Calibri" w:cs="Calibri" w:asciiTheme="minorAscii" w:hAnsiTheme="minorAscii" w:eastAsiaTheme="minorAscii" w:cstheme="minorAscii"/>
+            <w:b w:val="0"/>
+            <w:bCs w:val="0"/>
+            <w:i w:val="0"/>
+            <w:iCs w:val="0"/>
+            <w:caps w:val="0"/>
+            <w:smallCaps w:val="0"/>
+            <w:noProof w:val="0"/>
+            <w:sz w:val="24"/>
+            <w:szCs w:val="24"/>
+            <w:lang w:val="pl-PL"/>
+          </w:rPr>
+          <w:t xml:space="preserve"> </w:t>
+        </w:r>
+        <w:r>
+          <w:rPr>
+            <w:rStyle w:val="Hyperlink"/>
+            <w:rFonts w:ascii="Calibri" w:hAnsi="Calibri" w:eastAsia="Calibri" w:cs="Calibri" w:asciiTheme="minorAscii" w:hAnsiTheme="minorAscii" w:eastAsiaTheme="minorAscii" w:cstheme="minorAscii"/>
+            <w:b w:val="0"/>
+            <w:bCs w:val="0"/>
+            <w:i w:val="0"/>
+            <w:iCs w:val="0"/>
+            <w:caps w:val="0"/>
+            <w:smallCaps w:val="0"/>
+            <w:noProof w:val="0"/>
+            <w:sz w:val="24"/>
+            <w:szCs w:val="24"/>
+            <w:lang w:val="pl-PL"/>
+          </w:rPr>
+          <w:t>Vision</w:t>
+        </w:r>
+        <w:r>
+          <w:rPr>
+            <w:rStyle w:val="Hyperlink"/>
+            <w:rFonts w:ascii="Calibri" w:hAnsi="Calibri" w:eastAsia="Calibri" w:cs="Calibri" w:asciiTheme="minorAscii" w:hAnsiTheme="minorAscii" w:eastAsiaTheme="minorAscii" w:cstheme="minorAscii"/>
+            <w:b w:val="0"/>
+            <w:bCs w:val="0"/>
+            <w:i w:val="0"/>
+            <w:iCs w:val="0"/>
+            <w:caps w:val="0"/>
+            <w:smallCaps w:val="0"/>
+            <w:noProof w:val="0"/>
+            <w:sz w:val="24"/>
+            <w:szCs w:val="24"/>
+            <w:lang w:val="pl-PL"/>
+          </w:rPr>
+          <w:t>”</w:t>
+        </w:r>
+      </w:hyperlink>
+      <w:r>
+        <w:rPr>
+          <w:rFonts w:ascii="Calibri" w:hAnsi="Calibri" w:eastAsia="Calibri" w:cs="Calibri" w:asciiTheme="minorAscii" w:hAnsiTheme="minorAscii" w:eastAsiaTheme="minorAscii" w:cstheme="minorAscii"/>
+          <w:b w:val="0"/>
+          <w:bCs w:val="0"/>
+          <w:i w:val="0"/>
+          <w:iCs w:val="0"/>
+          <w:caps w:val="0"/>
+          <w:smallCaps w:val="0"/>
+          <w:noProof w:val="0"/>
+          <w:sz w:val="24"/>
+          <w:szCs w:val="24"/>
+          <w:lang w:val="pl-PL"/>
+        </w:rPr>
+        <w:t xml:space="preserve"> </w:t>
+      </w:r>
+    </w:p>
+    <w:p>
+      <w:pPr>
+        <w:pStyle w:val="ListParagraph"/>
+        <w:numPr>
+          <w:ilvl w:val="0"/>
+          <w:numId w:val="8"/>
+        </w:numPr>
+        <w:rPr>
+          <w:rFonts w:ascii="Calibri" w:hAnsi="Calibri" w:eastAsia="Calibri" w:cs="Calibri" w:asciiTheme="minorAscii" w:hAnsiTheme="minorAscii" w:eastAsiaTheme="minorAscii" w:cstheme="minorAscii"/>
+          <w:b w:val="0"/>
+          <w:bCs w:val="0"/>
+          <w:i w:val="0"/>
+          <w:iCs w:val="0"/>
+          <w:caps w:val="0"/>
+          <w:smallCaps w:val="0"/>
+          <w:noProof w:val="0"/>
+          <w:sz w:val="24"/>
+          <w:szCs w:val="24"/>
+          <w:lang w:val="pl-PL"/>
+        </w:rPr>
+      </w:pPr>
+      <w:hyperlink r:id="R770ac178c5664891">
+        <w:r>
+          <w:rPr>
+            <w:rStyle w:val="Hyperlink"/>
+            <w:rFonts w:ascii="Calibri" w:hAnsi="Calibri" w:eastAsia="Calibri" w:cs="Calibri" w:asciiTheme="minorAscii" w:hAnsiTheme="minorAscii" w:eastAsiaTheme="minorAscii" w:cstheme="minorAscii"/>
+            <w:b w:val="0"/>
+            <w:bCs w:val="0"/>
+            <w:i w:val="0"/>
+            <w:iCs w:val="0"/>
+            <w:caps w:val="0"/>
+            <w:smallCaps w:val="0"/>
+            <w:noProof w:val="0"/>
+            <w:sz w:val="24"/>
+            <w:szCs w:val="24"/>
+            <w:lang w:val="pl-PL"/>
+          </w:rPr>
+          <w:t>Weibin</w:t>
+        </w:r>
+        <w:r>
+          <w:rPr>
+            <w:rStyle w:val="Hyperlink"/>
+            <w:rFonts w:ascii="Calibri" w:hAnsi="Calibri" w:eastAsia="Calibri" w:cs="Calibri" w:asciiTheme="minorAscii" w:hAnsiTheme="minorAscii" w:eastAsiaTheme="minorAscii" w:cstheme="minorAscii"/>
+            <w:b w:val="0"/>
+            <w:bCs w:val="0"/>
+            <w:i w:val="0"/>
+            <w:iCs w:val="0"/>
+            <w:caps w:val="0"/>
+            <w:smallCaps w:val="0"/>
+            <w:noProof w:val="0"/>
+            <w:sz w:val="24"/>
+            <w:szCs w:val="24"/>
+            <w:lang w:val="pl-PL"/>
+          </w:rPr>
+          <w:t xml:space="preserve"> </w:t>
+        </w:r>
+        <w:r>
+          <w:rPr>
+            <w:rStyle w:val="Hyperlink"/>
+            <w:rFonts w:ascii="Calibri" w:hAnsi="Calibri" w:eastAsia="Calibri" w:cs="Calibri" w:asciiTheme="minorAscii" w:hAnsiTheme="minorAscii" w:eastAsiaTheme="minorAscii" w:cstheme="minorAscii"/>
+            <w:b w:val="0"/>
+            <w:bCs w:val="0"/>
+            <w:i w:val="0"/>
+            <w:iCs w:val="0"/>
+            <w:caps w:val="0"/>
+            <w:smallCaps w:val="0"/>
+            <w:noProof w:val="0"/>
+            <w:sz w:val="24"/>
+            <w:szCs w:val="24"/>
+            <w:lang w:val="pl-PL"/>
+          </w:rPr>
+          <w:t>Rong</w:t>
+        </w:r>
+        <w:r>
+          <w:rPr>
+            <w:rStyle w:val="Hyperlink"/>
+            <w:rFonts w:ascii="Calibri" w:hAnsi="Calibri" w:eastAsia="Calibri" w:cs="Calibri" w:asciiTheme="minorAscii" w:hAnsiTheme="minorAscii" w:eastAsiaTheme="minorAscii" w:cstheme="minorAscii"/>
+            <w:b w:val="0"/>
+            <w:bCs w:val="0"/>
+            <w:i w:val="0"/>
+            <w:iCs w:val="0"/>
+            <w:caps w:val="0"/>
+            <w:smallCaps w:val="0"/>
+            <w:noProof w:val="0"/>
+            <w:sz w:val="24"/>
+            <w:szCs w:val="24"/>
+            <w:lang w:val="pl-PL"/>
+          </w:rPr>
+          <w:t xml:space="preserve">, </w:t>
+        </w:r>
+        <w:r>
+          <w:rPr>
+            <w:rStyle w:val="Hyperlink"/>
+            <w:rFonts w:ascii="Calibri" w:hAnsi="Calibri" w:eastAsia="Calibri" w:cs="Calibri" w:asciiTheme="minorAscii" w:hAnsiTheme="minorAscii" w:eastAsiaTheme="minorAscii" w:cstheme="minorAscii"/>
+            <w:b w:val="0"/>
+            <w:bCs w:val="0"/>
+            <w:i w:val="0"/>
+            <w:iCs w:val="0"/>
+            <w:caps w:val="0"/>
+            <w:smallCaps w:val="0"/>
+            <w:noProof w:val="0"/>
+            <w:sz w:val="24"/>
+            <w:szCs w:val="24"/>
+            <w:lang w:val="pl-PL"/>
+          </w:rPr>
+          <w:t>Zhanjing</w:t>
+        </w:r>
+        <w:r>
+          <w:rPr>
+            <w:rStyle w:val="Hyperlink"/>
+            <w:rFonts w:ascii="Calibri" w:hAnsi="Calibri" w:eastAsia="Calibri" w:cs="Calibri" w:asciiTheme="minorAscii" w:hAnsiTheme="minorAscii" w:eastAsiaTheme="minorAscii" w:cstheme="minorAscii"/>
+            <w:b w:val="0"/>
+            <w:bCs w:val="0"/>
+            <w:i w:val="0"/>
+            <w:iCs w:val="0"/>
+            <w:caps w:val="0"/>
+            <w:smallCaps w:val="0"/>
+            <w:noProof w:val="0"/>
+            <w:sz w:val="24"/>
+            <w:szCs w:val="24"/>
+            <w:lang w:val="pl-PL"/>
+          </w:rPr>
+          <w:t xml:space="preserve"> Li, </w:t>
+        </w:r>
+        <w:r>
+          <w:rPr>
+            <w:rStyle w:val="Hyperlink"/>
+            <w:rFonts w:ascii="Calibri" w:hAnsi="Calibri" w:eastAsia="Calibri" w:cs="Calibri" w:asciiTheme="minorAscii" w:hAnsiTheme="minorAscii" w:eastAsiaTheme="minorAscii" w:cstheme="minorAscii"/>
+            <w:b w:val="0"/>
+            <w:bCs w:val="0"/>
+            <w:i w:val="0"/>
+            <w:iCs w:val="0"/>
+            <w:caps w:val="0"/>
+            <w:smallCaps w:val="0"/>
+            <w:noProof w:val="0"/>
+            <w:sz w:val="24"/>
+            <w:szCs w:val="24"/>
+            <w:lang w:val="pl-PL"/>
+          </w:rPr>
+          <w:t>Wei</w:t>
+        </w:r>
+        <w:r>
+          <w:rPr>
+            <w:rStyle w:val="Hyperlink"/>
+            <w:rFonts w:ascii="Calibri" w:hAnsi="Calibri" w:eastAsia="Calibri" w:cs="Calibri" w:asciiTheme="minorAscii" w:hAnsiTheme="minorAscii" w:eastAsiaTheme="minorAscii" w:cstheme="minorAscii"/>
+            <w:b w:val="0"/>
+            <w:bCs w:val="0"/>
+            <w:i w:val="0"/>
+            <w:iCs w:val="0"/>
+            <w:caps w:val="0"/>
+            <w:smallCaps w:val="0"/>
+            <w:noProof w:val="0"/>
+            <w:sz w:val="24"/>
+            <w:szCs w:val="24"/>
+            <w:lang w:val="pl-PL"/>
+          </w:rPr>
+          <w:t xml:space="preserve"> </w:t>
+        </w:r>
+        <w:r>
+          <w:rPr>
+            <w:rStyle w:val="Hyperlink"/>
+            <w:rFonts w:ascii="Calibri" w:hAnsi="Calibri" w:eastAsia="Calibri" w:cs="Calibri" w:asciiTheme="minorAscii" w:hAnsiTheme="minorAscii" w:eastAsiaTheme="minorAscii" w:cstheme="minorAscii"/>
+            <w:b w:val="0"/>
+            <w:bCs w:val="0"/>
+            <w:i w:val="0"/>
+            <w:iCs w:val="0"/>
+            <w:caps w:val="0"/>
+            <w:smallCaps w:val="0"/>
+            <w:noProof w:val="0"/>
+            <w:sz w:val="24"/>
+            <w:szCs w:val="24"/>
+            <w:lang w:val="pl-PL"/>
+          </w:rPr>
+          <w:t>Zhang</w:t>
+        </w:r>
+        <w:r>
+          <w:rPr>
+            <w:rStyle w:val="Hyperlink"/>
+            <w:rFonts w:ascii="Calibri" w:hAnsi="Calibri" w:eastAsia="Calibri" w:cs="Calibri" w:asciiTheme="minorAscii" w:hAnsiTheme="minorAscii" w:eastAsiaTheme="minorAscii" w:cstheme="minorAscii"/>
+            <w:b w:val="0"/>
+            <w:bCs w:val="0"/>
+            <w:i w:val="0"/>
+            <w:iCs w:val="0"/>
+            <w:caps w:val="0"/>
+            <w:smallCaps w:val="0"/>
+            <w:noProof w:val="0"/>
+            <w:sz w:val="24"/>
+            <w:szCs w:val="24"/>
+            <w:lang w:val="pl-PL"/>
+          </w:rPr>
+          <w:t xml:space="preserve"> and </w:t>
+        </w:r>
+        <w:r>
+          <w:rPr>
+            <w:rStyle w:val="Hyperlink"/>
+            <w:rFonts w:ascii="Calibri" w:hAnsi="Calibri" w:eastAsia="Calibri" w:cs="Calibri" w:asciiTheme="minorAscii" w:hAnsiTheme="minorAscii" w:eastAsiaTheme="minorAscii" w:cstheme="minorAscii"/>
+            <w:b w:val="0"/>
+            <w:bCs w:val="0"/>
+            <w:i w:val="0"/>
+            <w:iCs w:val="0"/>
+            <w:caps w:val="0"/>
+            <w:smallCaps w:val="0"/>
+            <w:noProof w:val="0"/>
+            <w:sz w:val="24"/>
+            <w:szCs w:val="24"/>
+            <w:lang w:val="pl-PL"/>
+          </w:rPr>
+          <w:t>Lining</w:t>
+        </w:r>
+        <w:r>
+          <w:rPr>
+            <w:rStyle w:val="Hyperlink"/>
+            <w:rFonts w:ascii="Calibri" w:hAnsi="Calibri" w:eastAsia="Calibri" w:cs="Calibri" w:asciiTheme="minorAscii" w:hAnsiTheme="minorAscii" w:eastAsiaTheme="minorAscii" w:cstheme="minorAscii"/>
+            <w:b w:val="0"/>
+            <w:bCs w:val="0"/>
+            <w:i w:val="0"/>
+            <w:iCs w:val="0"/>
+            <w:caps w:val="0"/>
+            <w:smallCaps w:val="0"/>
+            <w:noProof w:val="0"/>
+            <w:sz w:val="24"/>
+            <w:szCs w:val="24"/>
+            <w:lang w:val="pl-PL"/>
+          </w:rPr>
+          <w:t xml:space="preserve"> Sun </w:t>
+        </w:r>
+        <w:r>
+          <w:rPr>
+            <w:rStyle w:val="Hyperlink"/>
+            <w:rFonts w:ascii="Calibri" w:hAnsi="Calibri" w:eastAsia="Calibri" w:cs="Calibri" w:asciiTheme="minorAscii" w:hAnsiTheme="minorAscii" w:eastAsiaTheme="minorAscii" w:cstheme="minorAscii"/>
+            <w:b w:val="0"/>
+            <w:bCs w:val="0"/>
+            <w:i w:val="0"/>
+            <w:iCs w:val="0"/>
+            <w:caps w:val="0"/>
+            <w:smallCaps w:val="0"/>
+            <w:noProof w:val="0"/>
+            <w:sz w:val="24"/>
+            <w:szCs w:val="24"/>
+            <w:lang w:val="pl-PL"/>
+          </w:rPr>
+          <w:t>"An Improved Canny Edge Detection Algorithm"</w:t>
+        </w:r>
+        <w:r>
+          <w:rPr>
+            <w:rStyle w:val="Hyperlink"/>
+            <w:rFonts w:ascii="Calibri" w:hAnsi="Calibri" w:eastAsia="Calibri" w:cs="Calibri" w:asciiTheme="minorAscii" w:hAnsiTheme="minorAscii" w:eastAsiaTheme="minorAscii" w:cstheme="minorAscii"/>
+            <w:b w:val="0"/>
+            <w:bCs w:val="0"/>
+            <w:i w:val="0"/>
+            <w:iCs w:val="0"/>
+            <w:caps w:val="0"/>
+            <w:smallCaps w:val="0"/>
+            <w:noProof w:val="0"/>
+            <w:sz w:val="24"/>
+            <w:szCs w:val="24"/>
+            <w:lang w:val="pl-PL"/>
+          </w:rPr>
+          <w:t>, 2014</w:t>
+        </w:r>
+      </w:hyperlink>
+    </w:p>
+    <w:p>
+      <w:pPr>
+        <w:pStyle w:val="ListParagraph"/>
+        <w:numPr>
+          <w:ilvl w:val="0"/>
+          <w:numId w:val="8"/>
+        </w:numPr>
+        <w:rPr>
+          <w:rFonts w:ascii="Calibri" w:hAnsi="Calibri" w:eastAsia="Calibri" w:cs="Calibri" w:asciiTheme="minorAscii" w:hAnsiTheme="minorAscii" w:eastAsiaTheme="minorAscii" w:cstheme="minorAscii"/>
+          <w:noProof w:val="0"/>
+          <w:color w:val="auto"/>
+          <w:sz w:val="24"/>
+          <w:szCs w:val="24"/>
+          <w:lang w:val="pl-PL"/>
+        </w:rPr>
+      </w:pPr>
+      <w:hyperlink r:id="R309324ffbcca4dbb">
+        <w:r>
+          <w:rPr>
+            <w:rStyle w:val="Hyperlink"/>
+            <w:rFonts w:ascii="Calibri" w:hAnsi="Calibri" w:eastAsia="Calibri" w:cs="Calibri" w:asciiTheme="minorAscii" w:hAnsiTheme="minorAscii" w:eastAsiaTheme="minorAscii" w:cstheme="minorAscii"/>
+            <w:noProof w:val="0"/>
+            <w:sz w:val="24"/>
+            <w:szCs w:val="24"/>
+            <w:lang w:val="pl-PL"/>
+          </w:rPr>
+          <w:t xml:space="preserve">Pin </w:t>
+        </w:r>
+        <w:r>
+          <w:rPr>
+            <w:rStyle w:val="Hyperlink"/>
+            <w:rFonts w:ascii="Calibri" w:hAnsi="Calibri" w:eastAsia="Calibri" w:cs="Calibri" w:asciiTheme="minorAscii" w:hAnsiTheme="minorAscii" w:eastAsiaTheme="minorAscii" w:cstheme="minorAscii"/>
+            <w:noProof w:val="0"/>
+            <w:sz w:val="24"/>
+            <w:szCs w:val="24"/>
+            <w:lang w:val="pl-PL"/>
+          </w:rPr>
+          <w:t>Wang</w:t>
+        </w:r>
+        <w:r>
+          <w:rPr>
+            <w:rStyle w:val="Hyperlink"/>
+            <w:rFonts w:ascii="Calibri" w:hAnsi="Calibri" w:eastAsia="Calibri" w:cs="Calibri" w:asciiTheme="minorAscii" w:hAnsiTheme="minorAscii" w:eastAsiaTheme="minorAscii" w:cstheme="minorAscii"/>
+            <w:noProof w:val="0"/>
+            <w:sz w:val="24"/>
+            <w:szCs w:val="24"/>
+            <w:lang w:val="pl-PL"/>
+          </w:rPr>
+          <w:t>, En Fan, Peng Wang</w:t>
+        </w:r>
+        <w:r>
+          <w:rPr>
+            <w:rStyle w:val="Hyperlink"/>
+            <w:rFonts w:ascii="Calibri" w:hAnsi="Calibri" w:eastAsia="Calibri" w:cs="Calibri" w:asciiTheme="minorAscii" w:hAnsiTheme="minorAscii" w:eastAsiaTheme="minorAscii" w:cstheme="minorAscii"/>
+            <w:noProof w:val="0"/>
+            <w:sz w:val="24"/>
+            <w:szCs w:val="24"/>
+            <w:lang w:val="pl-PL"/>
+          </w:rPr>
+          <w:t xml:space="preserve"> “</w:t>
+        </w:r>
+        <w:r>
+          <w:rPr>
+            <w:rStyle w:val="Hyperlink"/>
+            <w:rFonts w:ascii="Calibri" w:hAnsi="Calibri" w:eastAsia="Calibri" w:cs="Calibri" w:asciiTheme="minorAscii" w:hAnsiTheme="minorAscii" w:eastAsiaTheme="minorAscii" w:cstheme="minorAscii"/>
+            <w:b w:val="0"/>
+            <w:bCs w:val="0"/>
+            <w:i w:val="0"/>
+            <w:iCs w:val="0"/>
+            <w:caps w:val="0"/>
+            <w:smallCaps w:val="0"/>
+            <w:sz w:val="24"/>
+            <w:szCs w:val="24"/>
+          </w:rPr>
+          <w:t>Comparative</w:t>
+        </w:r>
+        <w:r>
+          <w:rPr>
+            <w:rStyle w:val="Hyperlink"/>
+            <w:rFonts w:ascii="Calibri" w:hAnsi="Calibri" w:eastAsia="Calibri" w:cs="Calibri" w:asciiTheme="minorAscii" w:hAnsiTheme="minorAscii" w:eastAsiaTheme="minorAscii" w:cstheme="minorAscii"/>
+            <w:b w:val="0"/>
+            <w:bCs w:val="0"/>
+            <w:i w:val="0"/>
+            <w:iCs w:val="0"/>
+            <w:caps w:val="0"/>
+            <w:smallCaps w:val="0"/>
+            <w:sz w:val="24"/>
+            <w:szCs w:val="24"/>
+          </w:rPr>
+          <w:t xml:space="preserve"> </w:t>
+        </w:r>
+        <w:r>
+          <w:rPr>
+            <w:rStyle w:val="Hyperlink"/>
+            <w:rFonts w:ascii="Calibri" w:hAnsi="Calibri" w:eastAsia="Calibri" w:cs="Calibri" w:asciiTheme="minorAscii" w:hAnsiTheme="minorAscii" w:eastAsiaTheme="minorAscii" w:cstheme="minorAscii"/>
+            <w:b w:val="0"/>
+            <w:bCs w:val="0"/>
+            <w:i w:val="0"/>
+            <w:iCs w:val="0"/>
+            <w:caps w:val="0"/>
+            <w:smallCaps w:val="0"/>
+            <w:sz w:val="24"/>
+            <w:szCs w:val="24"/>
+          </w:rPr>
+          <w:t>analysis</w:t>
+        </w:r>
+        <w:r>
+          <w:rPr>
+            <w:rStyle w:val="Hyperlink"/>
+            <w:rFonts w:ascii="Calibri" w:hAnsi="Calibri" w:eastAsia="Calibri" w:cs="Calibri" w:asciiTheme="minorAscii" w:hAnsiTheme="minorAscii" w:eastAsiaTheme="minorAscii" w:cstheme="minorAscii"/>
+            <w:b w:val="0"/>
+            <w:bCs w:val="0"/>
+            <w:i w:val="0"/>
+            <w:iCs w:val="0"/>
+            <w:caps w:val="0"/>
+            <w:smallCaps w:val="0"/>
+            <w:sz w:val="24"/>
+            <w:szCs w:val="24"/>
+          </w:rPr>
+          <w:t xml:space="preserve"> of image </w:t>
+        </w:r>
+        <w:r>
+          <w:rPr>
+            <w:rStyle w:val="Hyperlink"/>
+            <w:rFonts w:ascii="Calibri" w:hAnsi="Calibri" w:eastAsia="Calibri" w:cs="Calibri" w:asciiTheme="minorAscii" w:hAnsiTheme="minorAscii" w:eastAsiaTheme="minorAscii" w:cstheme="minorAscii"/>
+            <w:b w:val="0"/>
+            <w:bCs w:val="0"/>
+            <w:i w:val="0"/>
+            <w:iCs w:val="0"/>
+            <w:caps w:val="0"/>
+            <w:smallCaps w:val="0"/>
+            <w:sz w:val="24"/>
+            <w:szCs w:val="24"/>
+          </w:rPr>
+          <w:t>classification</w:t>
+        </w:r>
+        <w:r>
+          <w:rPr>
+            <w:rStyle w:val="Hyperlink"/>
+            <w:rFonts w:ascii="Calibri" w:hAnsi="Calibri" w:eastAsia="Calibri" w:cs="Calibri" w:asciiTheme="minorAscii" w:hAnsiTheme="minorAscii" w:eastAsiaTheme="minorAscii" w:cstheme="minorAscii"/>
+            <w:b w:val="0"/>
+            <w:bCs w:val="0"/>
+            <w:i w:val="0"/>
+            <w:iCs w:val="0"/>
+            <w:caps w:val="0"/>
+            <w:smallCaps w:val="0"/>
+            <w:sz w:val="24"/>
+            <w:szCs w:val="24"/>
+          </w:rPr>
+          <w:t xml:space="preserve"> </w:t>
+        </w:r>
+        <w:r>
+          <w:rPr>
+            <w:rStyle w:val="Hyperlink"/>
+            <w:rFonts w:ascii="Calibri" w:hAnsi="Calibri" w:eastAsia="Calibri" w:cs="Calibri" w:asciiTheme="minorAscii" w:hAnsiTheme="minorAscii" w:eastAsiaTheme="minorAscii" w:cstheme="minorAscii"/>
+            <w:b w:val="0"/>
+            <w:bCs w:val="0"/>
+            <w:i w:val="0"/>
+            <w:iCs w:val="0"/>
+            <w:caps w:val="0"/>
+            <w:smallCaps w:val="0"/>
+            <w:sz w:val="24"/>
+            <w:szCs w:val="24"/>
+          </w:rPr>
+          <w:t>algorithms</w:t>
+        </w:r>
+        <w:r>
+          <w:rPr>
+            <w:rStyle w:val="Hyperlink"/>
+            <w:rFonts w:ascii="Calibri" w:hAnsi="Calibri" w:eastAsia="Calibri" w:cs="Calibri" w:asciiTheme="minorAscii" w:hAnsiTheme="minorAscii" w:eastAsiaTheme="minorAscii" w:cstheme="minorAscii"/>
+            <w:b w:val="0"/>
+            <w:bCs w:val="0"/>
+            <w:i w:val="0"/>
+            <w:iCs w:val="0"/>
+            <w:caps w:val="0"/>
+            <w:smallCaps w:val="0"/>
+            <w:sz w:val="24"/>
+            <w:szCs w:val="24"/>
+          </w:rPr>
+          <w:t xml:space="preserve"> </w:t>
+        </w:r>
+        <w:r>
+          <w:rPr>
+            <w:rStyle w:val="Hyperlink"/>
+            <w:rFonts w:ascii="Calibri" w:hAnsi="Calibri" w:eastAsia="Calibri" w:cs="Calibri" w:asciiTheme="minorAscii" w:hAnsiTheme="minorAscii" w:eastAsiaTheme="minorAscii" w:cstheme="minorAscii"/>
+            <w:b w:val="0"/>
+            <w:bCs w:val="0"/>
+            <w:i w:val="0"/>
+            <w:iCs w:val="0"/>
+            <w:caps w:val="0"/>
+            <w:smallCaps w:val="0"/>
+            <w:sz w:val="24"/>
+            <w:szCs w:val="24"/>
+          </w:rPr>
+          <w:t>based</w:t>
+        </w:r>
+        <w:r>
+          <w:rPr>
+            <w:rStyle w:val="Hyperlink"/>
+            <w:rFonts w:ascii="Calibri" w:hAnsi="Calibri" w:eastAsia="Calibri" w:cs="Calibri" w:asciiTheme="minorAscii" w:hAnsiTheme="minorAscii" w:eastAsiaTheme="minorAscii" w:cstheme="minorAscii"/>
+            <w:b w:val="0"/>
+            <w:bCs w:val="0"/>
+            <w:i w:val="0"/>
+            <w:iCs w:val="0"/>
+            <w:caps w:val="0"/>
+            <w:smallCaps w:val="0"/>
+            <w:sz w:val="24"/>
+            <w:szCs w:val="24"/>
+          </w:rPr>
+          <w:t xml:space="preserve"> on </w:t>
+        </w:r>
+        <w:r>
+          <w:rPr>
+            <w:rStyle w:val="Hyperlink"/>
+            <w:rFonts w:ascii="Calibri" w:hAnsi="Calibri" w:eastAsia="Calibri" w:cs="Calibri" w:asciiTheme="minorAscii" w:hAnsiTheme="minorAscii" w:eastAsiaTheme="minorAscii" w:cstheme="minorAscii"/>
+            <w:b w:val="0"/>
+            <w:bCs w:val="0"/>
+            <w:i w:val="0"/>
+            <w:iCs w:val="0"/>
+            <w:caps w:val="0"/>
+            <w:smallCaps w:val="0"/>
+            <w:sz w:val="24"/>
+            <w:szCs w:val="24"/>
+          </w:rPr>
+          <w:t>traditional</w:t>
+        </w:r>
+        <w:r>
+          <w:rPr>
+            <w:rStyle w:val="Hyperlink"/>
+            <w:rFonts w:ascii="Calibri" w:hAnsi="Calibri" w:eastAsia="Calibri" w:cs="Calibri" w:asciiTheme="minorAscii" w:hAnsiTheme="minorAscii" w:eastAsiaTheme="minorAscii" w:cstheme="minorAscii"/>
+            <w:b w:val="0"/>
+            <w:bCs w:val="0"/>
+            <w:i w:val="0"/>
+            <w:iCs w:val="0"/>
+            <w:caps w:val="0"/>
+            <w:smallCaps w:val="0"/>
+            <w:sz w:val="24"/>
+            <w:szCs w:val="24"/>
+          </w:rPr>
+          <w:t xml:space="preserve"> </w:t>
+        </w:r>
+        <w:r>
+          <w:rPr>
+            <w:rStyle w:val="Hyperlink"/>
+            <w:rFonts w:ascii="Calibri" w:hAnsi="Calibri" w:eastAsia="Calibri" w:cs="Calibri" w:asciiTheme="minorAscii" w:hAnsiTheme="minorAscii" w:eastAsiaTheme="minorAscii" w:cstheme="minorAscii"/>
+            <w:b w:val="0"/>
+            <w:bCs w:val="0"/>
+            <w:i w:val="0"/>
+            <w:iCs w:val="0"/>
+            <w:caps w:val="0"/>
+            <w:smallCaps w:val="0"/>
+            <w:sz w:val="24"/>
+            <w:szCs w:val="24"/>
+          </w:rPr>
+          <w:t>machine</w:t>
+        </w:r>
+        <w:r>
+          <w:rPr>
+            <w:rStyle w:val="Hyperlink"/>
+            <w:rFonts w:ascii="Calibri" w:hAnsi="Calibri" w:eastAsia="Calibri" w:cs="Calibri" w:asciiTheme="minorAscii" w:hAnsiTheme="minorAscii" w:eastAsiaTheme="minorAscii" w:cstheme="minorAscii"/>
+            <w:b w:val="0"/>
+            <w:bCs w:val="0"/>
+            <w:i w:val="0"/>
+            <w:iCs w:val="0"/>
+            <w:caps w:val="0"/>
+            <w:smallCaps w:val="0"/>
+            <w:sz w:val="24"/>
+            <w:szCs w:val="24"/>
+          </w:rPr>
+          <w:t xml:space="preserve"> learning and </w:t>
+        </w:r>
+        <w:r>
+          <w:rPr>
+            <w:rStyle w:val="Hyperlink"/>
+            <w:rFonts w:ascii="Calibri" w:hAnsi="Calibri" w:eastAsia="Calibri" w:cs="Calibri" w:asciiTheme="minorAscii" w:hAnsiTheme="minorAscii" w:eastAsiaTheme="minorAscii" w:cstheme="minorAscii"/>
+            <w:b w:val="0"/>
+            <w:bCs w:val="0"/>
+            <w:i w:val="0"/>
+            <w:iCs w:val="0"/>
+            <w:caps w:val="0"/>
+            <w:smallCaps w:val="0"/>
+            <w:sz w:val="24"/>
+            <w:szCs w:val="24"/>
+          </w:rPr>
+          <w:t>deep</w:t>
+        </w:r>
+        <w:r>
+          <w:rPr>
+            <w:rStyle w:val="Hyperlink"/>
+            <w:rFonts w:ascii="Calibri" w:hAnsi="Calibri" w:eastAsia="Calibri" w:cs="Calibri" w:asciiTheme="minorAscii" w:hAnsiTheme="minorAscii" w:eastAsiaTheme="minorAscii" w:cstheme="minorAscii"/>
+            <w:b w:val="0"/>
+            <w:bCs w:val="0"/>
+            <w:i w:val="0"/>
+            <w:iCs w:val="0"/>
+            <w:caps w:val="0"/>
+            <w:smallCaps w:val="0"/>
+            <w:sz w:val="24"/>
+            <w:szCs w:val="24"/>
+          </w:rPr>
+          <w:t xml:space="preserve"> learning”, 2020</w:t>
+        </w:r>
+      </w:hyperlink>
+    </w:p>
+    <w:p>
+      <w:pPr>
+        <w:pStyle w:val="ListParagraph"/>
+        <w:numPr>
+          <w:ilvl w:val="0"/>
+          <w:numId w:val="8"/>
+        </w:numPr>
+        <w:rPr>
+          <w:rFonts w:ascii="Calibri" w:hAnsi="Calibri" w:eastAsia="Calibri" w:cs="Calibri" w:asciiTheme="minorAscii" w:hAnsiTheme="minorAscii" w:eastAsiaTheme="minorAscii" w:cstheme="minorAscii"/>
+          <w:noProof w:val="0"/>
+          <w:color w:val="auto"/>
+          <w:sz w:val="24"/>
+          <w:szCs w:val="24"/>
+          <w:lang w:val="pl-PL"/>
+        </w:rPr>
+      </w:pPr>
+      <w:hyperlink r:id="R0cbdabb56ab442f0">
+        <w:r>
+          <w:rPr>
+            <w:rStyle w:val="Hyperlink"/>
+            <w:rFonts w:ascii="Calibri" w:hAnsi="Calibri" w:eastAsia="Calibri" w:cs="Calibri" w:asciiTheme="minorAscii" w:hAnsiTheme="minorAscii" w:eastAsiaTheme="minorAscii" w:cstheme="minorAscii"/>
+            <w:noProof w:val="0"/>
+            <w:sz w:val="24"/>
+            <w:szCs w:val="24"/>
+            <w:lang w:val="pl-PL"/>
+          </w:rPr>
+          <w:t>H.D. Cheng, X.H. Jiang, Y. Sun, Jingi Wang “Color image segmentation : advances and prospects”, 2001</w:t>
+        </w:r>
+      </w:hyperlink>
     </w:p>
     <w:sectPr>
       <w:pgSz w:w="11906" w:h="16838" w:orient="portrait"/>

</xml_diff>